<commit_message>
fix: rename tutorial2018.m to tutorial5.m
</commit_message>
<xml_diff>
--- a/tutorial/RAVEN tutorials.docx
+++ b/tutorial/RAVEN tutorials.docx
@@ -913,18 +913,8 @@
           <w:iCs/>
           <w:lang w:val="en-GB"/>
         </w:rPr>
-        <w:t xml:space="preserve">Penicillium </w:t>
-      </w:r>
-      <w:proofErr w:type="spellStart"/>
-      <w:r>
-        <w:rPr>
-          <w:i/>
-          <w:iCs/>
-          <w:lang w:val="en-GB"/>
-        </w:rPr>
-        <w:t>chrysogenum</w:t>
-      </w:r>
-      <w:proofErr w:type="spellEnd"/>
+        <w:t>Penicillium chrysogenum</w:t>
+      </w:r>
       <w:r>
         <w:rPr>
           <w:lang w:val="en-GB"/>
@@ -1126,7 +1116,6 @@
         </w:rPr>
         <w:t xml:space="preserve">function </w:t>
       </w:r>
-      <w:proofErr w:type="spellStart"/>
       <w:r>
         <w:rPr>
           <w:rFonts w:ascii="Courier New" w:hAnsi="Courier New" w:cs="Courier New"/>
@@ -1135,7 +1124,6 @@
         </w:rPr>
         <w:t>importExcelModel</w:t>
       </w:r>
-      <w:proofErr w:type="spellEnd"/>
       <w:r>
         <w:rPr>
           <w:lang w:val="en-GB"/>
@@ -2167,7 +2155,6 @@
         </w:rPr>
         <w:t xml:space="preserve"> (i.e. the one with </w:t>
       </w:r>
-      <w:proofErr w:type="spellStart"/>
       <w:r>
         <w:rPr>
           <w:rFonts w:ascii="Courier New" w:hAnsi="Courier New" w:cs="Courier New"/>
@@ -2176,7 +2163,6 @@
         </w:rPr>
         <w:t>importExcelModel</w:t>
       </w:r>
-      <w:proofErr w:type="spellEnd"/>
       <w:r>
         <w:rPr>
           <w:rFonts w:cs="Times New Roman"/>
@@ -2340,7 +2326,6 @@
         </w:rPr>
         <w:t xml:space="preserve">Save often and run </w:t>
       </w:r>
-      <w:proofErr w:type="spellStart"/>
       <w:r>
         <w:rPr>
           <w:rFonts w:ascii="Courier New" w:hAnsi="Courier New" w:cs="Courier New"/>
@@ -2349,7 +2334,6 @@
         </w:rPr>
         <w:t>importExcelModel</w:t>
       </w:r>
-      <w:proofErr w:type="spellEnd"/>
       <w:r>
         <w:rPr>
           <w:lang w:val="en-GB"/>
@@ -2411,7 +2395,6 @@
         </w:rPr>
         <w:t xml:space="preserve">run </w:t>
       </w:r>
-      <w:proofErr w:type="spellStart"/>
       <w:r>
         <w:rPr>
           <w:rFonts w:ascii="Courier New" w:hAnsi="Courier New" w:cs="Courier New"/>
@@ -2420,7 +2403,6 @@
         </w:rPr>
         <w:t>importExcelModel</w:t>
       </w:r>
-      <w:proofErr w:type="spellEnd"/>
       <w:r>
         <w:rPr>
           <w:lang w:val="en-GB"/>
@@ -3483,7 +3465,6 @@
         </w:rPr>
         <w:t xml:space="preserve"> should see no warnings when running </w:t>
       </w:r>
-      <w:proofErr w:type="spellStart"/>
       <w:r>
         <w:rPr>
           <w:rFonts w:ascii="Courier New" w:hAnsi="Courier New" w:cs="Courier New"/>
@@ -3492,7 +3473,6 @@
         </w:rPr>
         <w:t>importExcelModel</w:t>
       </w:r>
-      <w:proofErr w:type="spellEnd"/>
       <w:r>
         <w:rPr>
           <w:lang w:val="en-GB"/>
@@ -3727,21 +3707,7 @@
         <w:rPr>
           <w:lang w:val="en-GB"/>
         </w:rPr>
-        <w:t>Once talking about the fluxes the units are mmol/</w:t>
-      </w:r>
-      <w:proofErr w:type="spellStart"/>
-      <w:r>
-        <w:rPr>
-          <w:lang w:val="en-GB"/>
-        </w:rPr>
-        <w:t>gDW</w:t>
-      </w:r>
-      <w:proofErr w:type="spellEnd"/>
-      <w:r>
-        <w:rPr>
-          <w:lang w:val="en-GB"/>
-        </w:rPr>
-        <w:t>/h, but when one looks at yields, one</w:t>
+        <w:t>Once talking about the fluxes the units are mmol/gDW/h, but when one looks at yields, one</w:t>
       </w:r>
       <w:r>
         <w:rPr>
@@ -3816,7 +3782,6 @@
         </w:rPr>
         <w:t xml:space="preserve"> by running </w:t>
       </w:r>
-      <w:proofErr w:type="spellStart"/>
       <w:r>
         <w:rPr>
           <w:rFonts w:ascii="Courier New" w:hAnsi="Courier New" w:cs="Courier New"/>
@@ -3825,7 +3790,6 @@
         </w:rPr>
         <w:t>importExcelModel</w:t>
       </w:r>
-      <w:proofErr w:type="spellEnd"/>
       <w:r>
         <w:rPr>
           <w:lang w:val="en-GB"/>
@@ -3848,21 +3812,7 @@
         <w:rPr>
           <w:lang w:val="en-GB"/>
         </w:rPr>
-        <w:t>printed. Select the name “</w:t>
-      </w:r>
-      <w:proofErr w:type="spellStart"/>
-      <w:r>
-        <w:rPr>
-          <w:lang w:val="en-GB"/>
-        </w:rPr>
-        <w:t>smallModel</w:t>
-      </w:r>
-      <w:proofErr w:type="spellEnd"/>
-      <w:r>
-        <w:rPr>
-          <w:lang w:val="en-GB"/>
-        </w:rPr>
-        <w:t>”</w:t>
+        <w:t>printed. Select the name “smallModel”</w:t>
       </w:r>
       <w:r>
         <w:rPr>
@@ -3904,21 +3854,7 @@
         <w:rPr>
           <w:lang w:val="en-GB"/>
         </w:rPr>
-        <w:t xml:space="preserve"> write “open </w:t>
-      </w:r>
-      <w:proofErr w:type="spellStart"/>
-      <w:r>
-        <w:rPr>
-          <w:lang w:val="en-GB"/>
-        </w:rPr>
-        <w:t>smallModel</w:t>
-      </w:r>
-      <w:proofErr w:type="spellEnd"/>
-      <w:r>
-        <w:rPr>
-          <w:lang w:val="en-GB"/>
-        </w:rPr>
-        <w:t xml:space="preserve">”). </w:t>
+        <w:t xml:space="preserve"> write “open smallModel”). </w:t>
       </w:r>
       <w:r>
         <w:rPr>
@@ -3952,7 +3888,6 @@
         <w:lastRenderedPageBreak/>
         <w:t xml:space="preserve">Solve the optimization problem by running </w:t>
       </w:r>
-      <w:proofErr w:type="spellStart"/>
       <w:r>
         <w:rPr>
           <w:rFonts w:ascii="Courier New" w:hAnsi="Courier New" w:cs="Courier New"/>
@@ -3961,7 +3896,6 @@
         </w:rPr>
         <w:t>solveLP</w:t>
       </w:r>
-      <w:proofErr w:type="spellEnd"/>
       <w:r>
         <w:rPr>
           <w:lang w:val="en-GB"/>
@@ -4635,33 +4569,7 @@
                 <w:szCs w:val="22"/>
                 <w:lang w:val="en-GB"/>
               </w:rPr>
-              <w:t xml:space="preserve"> Central carbon metabolism in yeast (adapted from </w:t>
-            </w:r>
-            <w:proofErr w:type="spellStart"/>
-            <w:r>
-              <w:rPr>
-                <w:rFonts w:cs="Times New Roman"/>
-                <w:i w:val="0"/>
-                <w:iCs w:val="0"/>
-                <w:color w:val="auto"/>
-                <w:sz w:val="22"/>
-                <w:szCs w:val="22"/>
-                <w:lang w:val="en-GB"/>
-              </w:rPr>
-              <w:t>Förster</w:t>
-            </w:r>
-            <w:proofErr w:type="spellEnd"/>
-            <w:r>
-              <w:rPr>
-                <w:rFonts w:cs="Times New Roman"/>
-                <w:i w:val="0"/>
-                <w:iCs w:val="0"/>
-                <w:color w:val="auto"/>
-                <w:sz w:val="22"/>
-                <w:szCs w:val="22"/>
-                <w:lang w:val="en-GB"/>
-              </w:rPr>
-              <w:t>, 2003).</w:t>
+              <w:t xml:space="preserve"> Central carbon metabolism in yeast (adapted from Förster, 2003).</w:t>
             </w:r>
           </w:p>
         </w:tc>
@@ -4947,7 +4855,6 @@
         </w:rPr>
         <w:t xml:space="preserve">, or try to use the </w:t>
       </w:r>
-      <w:proofErr w:type="spellStart"/>
       <w:r>
         <w:rPr>
           <w:rFonts w:ascii="Courier New" w:hAnsi="Courier New" w:cs="Courier New"/>
@@ -4957,7 +4864,6 @@
         <w:lastRenderedPageBreak/>
         <w:t>setParam</w:t>
       </w:r>
-      <w:proofErr w:type="spellEnd"/>
       <w:r>
         <w:rPr>
           <w:lang w:val="en-GB"/>
@@ -5060,21 +4966,7 @@
         <w:rPr>
           <w:lang w:val="en-GB"/>
         </w:rPr>
-        <w:t>(biomass is in 1/h and the other fluxes are in mmol/</w:t>
-      </w:r>
-      <w:proofErr w:type="spellStart"/>
-      <w:r>
-        <w:rPr>
-          <w:lang w:val="en-GB"/>
-        </w:rPr>
-        <w:t>gDW</w:t>
-      </w:r>
-      <w:proofErr w:type="spellEnd"/>
-      <w:r>
-        <w:rPr>
-          <w:lang w:val="en-GB"/>
-        </w:rPr>
-        <w:t>/h).</w:t>
+        <w:t>(biomass is in 1/h and the other fluxes are in mmol/gDW/h).</w:t>
       </w:r>
     </w:p>
     <w:p>
@@ -5123,55 +5015,13 @@
         <w:rPr>
           <w:lang w:val="en-GB"/>
         </w:rPr>
-        <w:t xml:space="preserve"> how to import models and set parameters. Import the model twice and generate one model which has access to 1 mmol/</w:t>
-      </w:r>
-      <w:proofErr w:type="spellStart"/>
-      <w:r>
-        <w:rPr>
-          <w:lang w:val="en-GB"/>
-        </w:rPr>
-        <w:t>gDW</w:t>
-      </w:r>
-      <w:proofErr w:type="spellEnd"/>
-      <w:r>
-        <w:rPr>
-          <w:lang w:val="en-GB"/>
-        </w:rPr>
-        <w:t xml:space="preserve">/h of glucose and </w:t>
-      </w:r>
-      <w:r>
-        <w:rPr>
-          <w:lang w:val="en-GB"/>
-        </w:rPr>
-        <w:t>unconstrained oxygen, and one which has access to 1 mmol/</w:t>
-      </w:r>
-      <w:proofErr w:type="spellStart"/>
-      <w:r>
-        <w:rPr>
-          <w:lang w:val="en-GB"/>
-        </w:rPr>
-        <w:t>gDW</w:t>
-      </w:r>
-      <w:proofErr w:type="spellEnd"/>
-      <w:r>
-        <w:rPr>
-          <w:lang w:val="en-GB"/>
-        </w:rPr>
-        <w:t>/h of glucose and 0.5 mmol/</w:t>
-      </w:r>
-      <w:proofErr w:type="spellStart"/>
-      <w:r>
-        <w:rPr>
-          <w:lang w:val="en-GB"/>
-        </w:rPr>
-        <w:t>gDW</w:t>
-      </w:r>
-      <w:proofErr w:type="spellEnd"/>
-      <w:r>
-        <w:rPr>
-          <w:lang w:val="en-GB"/>
-        </w:rPr>
-        <w:t>/h of O</w:t>
+        <w:t xml:space="preserve"> how to import models and set parameters. Import the model twice and generate one model which has access to 1 mmol/gDW/h of glucose and </w:t>
+      </w:r>
+      <w:r>
+        <w:rPr>
+          <w:lang w:val="en-GB"/>
+        </w:rPr>
+        <w:t>unconstrained oxygen, and one which has access to 1 mmol/gDW/h of glucose and 0.5 mmol/gDW/h of O</w:t>
       </w:r>
       <w:r>
         <w:rPr>
@@ -5192,7 +5042,6 @@
         </w:rPr>
         <w:t xml:space="preserve">Take a look in the tutorial and try to run </w:t>
       </w:r>
-      <w:proofErr w:type="spellStart"/>
       <w:r>
         <w:rPr>
           <w:rFonts w:ascii="Courier New" w:hAnsi="Courier New" w:cs="Courier New"/>
@@ -5201,7 +5050,6 @@
         </w:rPr>
         <w:t>drawMap</w:t>
       </w:r>
-      <w:proofErr w:type="spellEnd"/>
       <w:r>
         <w:rPr>
           <w:lang w:val="en-GB"/>
@@ -5341,7 +5189,6 @@
         </w:rPr>
         <w:t xml:space="preserve">lso use the function </w:t>
       </w:r>
-      <w:proofErr w:type="spellStart"/>
       <w:r>
         <w:rPr>
           <w:rFonts w:ascii="Courier New" w:hAnsi="Courier New" w:cs="Courier New"/>
@@ -5350,7 +5197,6 @@
         </w:rPr>
         <w:t>followChanged</w:t>
       </w:r>
-      <w:proofErr w:type="spellEnd"/>
       <w:r>
         <w:rPr>
           <w:lang w:val="en-GB"/>
@@ -5438,19 +5284,11 @@
           <w:lang w:val="en-GB"/>
         </w:rPr>
       </w:pPr>
-      <w:proofErr w:type="spellStart"/>
-      <w:r>
-        <w:rPr>
-          <w:lang w:val="en-GB"/>
-        </w:rPr>
-        <w:t>acOUT</w:t>
-      </w:r>
-      <w:proofErr w:type="spellEnd"/>
-      <w:r>
-        <w:rPr>
-          <w:lang w:val="en-GB"/>
-        </w:rPr>
-        <w:t xml:space="preserve"> (Production of acetate):</w:t>
+      <w:r>
+        <w:rPr>
+          <w:lang w:val="en-GB"/>
+        </w:rPr>
+        <w:t>acOUT (Production of acetate):</w:t>
       </w:r>
       <w:r>
         <w:rPr>
@@ -5477,19 +5315,11 @@
           <w:lang w:val="en-GB"/>
         </w:rPr>
       </w:pPr>
-      <w:proofErr w:type="spellStart"/>
-      <w:r>
-        <w:rPr>
-          <w:lang w:val="en-GB"/>
-        </w:rPr>
-        <w:t>biomassOUT</w:t>
-      </w:r>
-      <w:proofErr w:type="spellEnd"/>
-      <w:r>
-        <w:rPr>
-          <w:lang w:val="en-GB"/>
-        </w:rPr>
-        <w:t xml:space="preserve"> (Production of biomass):</w:t>
+      <w:r>
+        <w:rPr>
+          <w:lang w:val="en-GB"/>
+        </w:rPr>
+        <w:t>biomassOUT (Production of biomass):</w:t>
       </w:r>
       <w:r>
         <w:rPr>
@@ -5547,19 +5377,11 @@
           <w:lang w:val="en-GB"/>
         </w:rPr>
       </w:pPr>
-      <w:proofErr w:type="spellStart"/>
-      <w:r>
-        <w:rPr>
-          <w:lang w:val="en-GB"/>
-        </w:rPr>
-        <w:t>ethOUT</w:t>
-      </w:r>
-      <w:proofErr w:type="spellEnd"/>
-      <w:r>
-        <w:rPr>
-          <w:lang w:val="en-GB"/>
-        </w:rPr>
-        <w:t xml:space="preserve"> (Production of ethanol):</w:t>
+      <w:r>
+        <w:rPr>
+          <w:lang w:val="en-GB"/>
+        </w:rPr>
+        <w:t>ethOUT (Production of ethanol):</w:t>
       </w:r>
       <w:r>
         <w:rPr>
@@ -5586,19 +5408,11 @@
           <w:lang w:val="en-GB"/>
         </w:rPr>
       </w:pPr>
-      <w:proofErr w:type="spellStart"/>
-      <w:r>
-        <w:rPr>
-          <w:lang w:val="en-GB"/>
-        </w:rPr>
-        <w:t>glyOUT</w:t>
-      </w:r>
-      <w:proofErr w:type="spellEnd"/>
-      <w:r>
-        <w:rPr>
-          <w:lang w:val="en-GB"/>
-        </w:rPr>
-        <w:t xml:space="preserve"> (Production of glycerol):</w:t>
+      <w:r>
+        <w:rPr>
+          <w:lang w:val="en-GB"/>
+        </w:rPr>
+        <w:t>glyOUT (Production of glycerol):</w:t>
       </w:r>
       <w:r>
         <w:rPr>
@@ -5625,19 +5439,11 @@
           <w:lang w:val="en-GB"/>
         </w:rPr>
       </w:pPr>
-      <w:proofErr w:type="spellStart"/>
-      <w:r>
-        <w:rPr>
-          <w:lang w:val="en-GB"/>
-        </w:rPr>
-        <w:t>glcIN</w:t>
-      </w:r>
-      <w:proofErr w:type="spellEnd"/>
-      <w:r>
-        <w:rPr>
-          <w:lang w:val="en-GB"/>
-        </w:rPr>
-        <w:t xml:space="preserve"> (Uptake of glucose):</w:t>
+      <w:r>
+        <w:rPr>
+          <w:lang w:val="en-GB"/>
+        </w:rPr>
+        <w:t>glcIN (Uptake of glucose):</w:t>
       </w:r>
       <w:r>
         <w:rPr>
@@ -5695,19 +5501,11 @@
           <w:lang w:val="en-GB"/>
         </w:rPr>
       </w:pPr>
-      <w:proofErr w:type="spellStart"/>
-      <w:r>
-        <w:rPr>
-          <w:lang w:val="en-GB"/>
-        </w:rPr>
-        <w:t>ethIN</w:t>
-      </w:r>
-      <w:proofErr w:type="spellEnd"/>
-      <w:r>
-        <w:rPr>
-          <w:lang w:val="en-GB"/>
-        </w:rPr>
-        <w:t xml:space="preserve"> (Uptake of ethanol):</w:t>
+      <w:r>
+        <w:rPr>
+          <w:lang w:val="en-GB"/>
+        </w:rPr>
+        <w:t>ethIN (Uptake of ethanol):</w:t>
       </w:r>
       <w:r>
         <w:rPr>
@@ -5755,7 +5553,6 @@
         </w:rPr>
         <w:t xml:space="preserve"> </w:t>
       </w:r>
-      <w:proofErr w:type="spellStart"/>
       <w:r>
         <w:rPr>
           <w:rFonts w:ascii="Courier New" w:hAnsi="Courier New" w:cs="Courier New"/>
@@ -5764,7 +5561,6 @@
         </w:rPr>
         <w:t>qMOMA</w:t>
       </w:r>
-      <w:proofErr w:type="spellEnd"/>
       <w:r>
         <w:rPr>
           <w:lang w:val="en-GB"/>
@@ -6229,7 +6025,6 @@
         </w:rPr>
         <w:t xml:space="preserve"> </w:t>
       </w:r>
-      <w:proofErr w:type="spellStart"/>
       <w:r>
         <w:rPr>
           <w:rFonts w:ascii="Courier New" w:hAnsi="Courier New" w:cs="Courier New"/>
@@ -6238,7 +6033,6 @@
         </w:rPr>
         <w:t>gapReport</w:t>
       </w:r>
-      <w:proofErr w:type="spellEnd"/>
       <w:r>
         <w:rPr>
           <w:rFonts w:cs="Times New Roman"/>
@@ -6561,174 +6355,146 @@
         </w:rPr>
         <w:t xml:space="preserve"> using </w:t>
       </w:r>
-      <w:proofErr w:type="spellStart"/>
       <w:r>
         <w:rPr>
           <w:rFonts w:ascii="Courier New" w:hAnsi="Courier New" w:cs="Courier New"/>
           <w:lang w:val="en-GB"/>
         </w:rPr>
+        <w:t>solveLP(model)</w:t>
+      </w:r>
+      <w:r>
+        <w:rPr>
+          <w:lang w:val="en-GB"/>
+        </w:rPr>
+        <w:t xml:space="preserve"> </w:t>
+      </w:r>
+      <w:r>
+        <w:rPr>
+          <w:lang w:val="en-GB"/>
+        </w:rPr>
+        <w:t>one</w:t>
+      </w:r>
+      <w:r>
+        <w:rPr>
+          <w:lang w:val="en-GB"/>
+        </w:rPr>
+        <w:t xml:space="preserve"> just get</w:t>
+      </w:r>
+      <w:r>
+        <w:rPr>
+          <w:lang w:val="en-GB"/>
+        </w:rPr>
+        <w:t>s</w:t>
+      </w:r>
+      <w:r>
+        <w:rPr>
+          <w:lang w:val="en-GB"/>
+        </w:rPr>
+        <w:t xml:space="preserve"> a random solution which meets </w:t>
+      </w:r>
+      <w:r>
+        <w:rPr>
+          <w:lang w:val="en-GB"/>
+        </w:rPr>
+        <w:t>the</w:t>
+      </w:r>
+      <w:r>
+        <w:rPr>
+          <w:lang w:val="en-GB"/>
+        </w:rPr>
+        <w:t xml:space="preserve"> objective and satisf</w:t>
+      </w:r>
+      <w:r>
+        <w:rPr>
+          <w:lang w:val="en-GB"/>
+        </w:rPr>
+        <w:t>ies</w:t>
+      </w:r>
+      <w:r>
+        <w:rPr>
+          <w:lang w:val="en-GB"/>
+        </w:rPr>
+        <w:t xml:space="preserve"> the constraints. These solutions often contain loops and are therefore difficult to interpret. </w:t>
+      </w:r>
+      <w:r>
+        <w:rPr>
+          <w:lang w:val="en-GB"/>
+        </w:rPr>
+        <w:t>One</w:t>
+      </w:r>
+      <w:r>
+        <w:rPr>
+          <w:lang w:val="en-GB"/>
+        </w:rPr>
+        <w:t xml:space="preserve"> can read more</w:t>
+      </w:r>
+      <w:r>
+        <w:rPr>
+          <w:lang w:val="en-GB"/>
+        </w:rPr>
+        <w:t xml:space="preserve"> about the </w:t>
+      </w:r>
+      <w:r>
+        <w:rPr>
+          <w:rFonts w:ascii="Courier New" w:hAnsi="Courier New" w:cs="Courier New"/>
+          <w:lang w:val="en-GB"/>
+        </w:rPr>
         <w:t>solveLP</w:t>
       </w:r>
-      <w:proofErr w:type="spellEnd"/>
+      <w:r>
+        <w:rPr>
+          <w:lang w:val="en-GB"/>
+        </w:rPr>
+        <w:t xml:space="preserve"> function</w:t>
+      </w:r>
+      <w:r>
+        <w:rPr>
+          <w:lang w:val="en-GB"/>
+        </w:rPr>
+        <w:t xml:space="preserve"> </w:t>
+      </w:r>
+      <w:r>
+        <w:rPr>
+          <w:lang w:val="en-GB"/>
+        </w:rPr>
+        <w:t>by typing</w:t>
+      </w:r>
+      <w:r>
+        <w:rPr>
+          <w:lang w:val="en-GB"/>
+        </w:rPr>
+        <w:t xml:space="preserve"> </w:t>
+      </w:r>
+      <w:r>
+        <w:rPr>
+          <w:lang w:val="en-GB"/>
+        </w:rPr>
+        <w:t>“</w:t>
+      </w:r>
+      <w:r>
+        <w:rPr>
+          <w:lang w:val="en-GB"/>
+        </w:rPr>
+        <w:t>help solveLP</w:t>
+      </w:r>
+      <w:r>
+        <w:rPr>
+          <w:lang w:val="en-GB"/>
+        </w:rPr>
+        <w:t>” in MATLAB</w:t>
+      </w:r>
+      <w:r>
+        <w:rPr>
+          <w:lang w:val="en-GB"/>
+        </w:rPr>
+        <w:t xml:space="preserve">, but here it is chosen to solve using </w:t>
+      </w:r>
       <w:r>
         <w:rPr>
           <w:rFonts w:ascii="Courier New" w:hAnsi="Courier New" w:cs="Courier New"/>
           <w:lang w:val="en-GB"/>
         </w:rPr>
-        <w:t>(model)</w:t>
-      </w:r>
-      <w:r>
-        <w:rPr>
-          <w:lang w:val="en-GB"/>
-        </w:rPr>
-        <w:t xml:space="preserve"> </w:t>
-      </w:r>
-      <w:r>
-        <w:rPr>
-          <w:lang w:val="en-GB"/>
-        </w:rPr>
-        <w:t>one</w:t>
-      </w:r>
-      <w:r>
-        <w:rPr>
-          <w:lang w:val="en-GB"/>
-        </w:rPr>
-        <w:t xml:space="preserve"> just get</w:t>
-      </w:r>
-      <w:r>
-        <w:rPr>
-          <w:lang w:val="en-GB"/>
-        </w:rPr>
-        <w:t>s</w:t>
-      </w:r>
-      <w:r>
-        <w:rPr>
-          <w:lang w:val="en-GB"/>
-        </w:rPr>
-        <w:t xml:space="preserve"> a random solution which meets </w:t>
-      </w:r>
-      <w:r>
-        <w:rPr>
-          <w:lang w:val="en-GB"/>
-        </w:rPr>
-        <w:t>the</w:t>
-      </w:r>
-      <w:r>
-        <w:rPr>
-          <w:lang w:val="en-GB"/>
-        </w:rPr>
-        <w:t xml:space="preserve"> objective and satisf</w:t>
-      </w:r>
-      <w:r>
-        <w:rPr>
-          <w:lang w:val="en-GB"/>
-        </w:rPr>
-        <w:t>ies</w:t>
-      </w:r>
-      <w:r>
-        <w:rPr>
-          <w:lang w:val="en-GB"/>
-        </w:rPr>
-        <w:t xml:space="preserve"> the constraints. These solutions often contain loops and are therefore difficult to interpret. </w:t>
-      </w:r>
-      <w:r>
-        <w:rPr>
-          <w:lang w:val="en-GB"/>
-        </w:rPr>
-        <w:t>One</w:t>
-      </w:r>
-      <w:r>
-        <w:rPr>
-          <w:lang w:val="en-GB"/>
-        </w:rPr>
-        <w:t xml:space="preserve"> can read more</w:t>
-      </w:r>
-      <w:r>
-        <w:rPr>
-          <w:lang w:val="en-GB"/>
-        </w:rPr>
-        <w:t xml:space="preserve"> about the </w:t>
-      </w:r>
-      <w:proofErr w:type="spellStart"/>
-      <w:r>
-        <w:rPr>
-          <w:rFonts w:ascii="Courier New" w:hAnsi="Courier New" w:cs="Courier New"/>
-          <w:lang w:val="en-GB"/>
-        </w:rPr>
-        <w:t>solveLP</w:t>
-      </w:r>
-      <w:proofErr w:type="spellEnd"/>
-      <w:r>
-        <w:rPr>
-          <w:lang w:val="en-GB"/>
-        </w:rPr>
-        <w:t xml:space="preserve"> function</w:t>
-      </w:r>
-      <w:r>
-        <w:rPr>
-          <w:lang w:val="en-GB"/>
-        </w:rPr>
-        <w:t xml:space="preserve"> </w:t>
-      </w:r>
-      <w:r>
-        <w:rPr>
-          <w:lang w:val="en-GB"/>
-        </w:rPr>
-        <w:t>by typing</w:t>
-      </w:r>
-      <w:r>
-        <w:rPr>
-          <w:lang w:val="en-GB"/>
-        </w:rPr>
-        <w:t xml:space="preserve"> </w:t>
-      </w:r>
-      <w:r>
-        <w:rPr>
-          <w:lang w:val="en-GB"/>
-        </w:rPr>
-        <w:t>“</w:t>
-      </w:r>
-      <w:r>
-        <w:rPr>
-          <w:lang w:val="en-GB"/>
-        </w:rPr>
-        <w:t xml:space="preserve">help </w:t>
-      </w:r>
-      <w:proofErr w:type="spellStart"/>
-      <w:r>
-        <w:rPr>
-          <w:lang w:val="en-GB"/>
-        </w:rPr>
-        <w:t>solveLP</w:t>
-      </w:r>
-      <w:proofErr w:type="spellEnd"/>
-      <w:r>
-        <w:rPr>
-          <w:lang w:val="en-GB"/>
-        </w:rPr>
-        <w:t>” in MATLAB</w:t>
-      </w:r>
-      <w:r>
-        <w:rPr>
-          <w:lang w:val="en-GB"/>
-        </w:rPr>
-        <w:t xml:space="preserve">, but here it is chosen to solve using </w:t>
-      </w:r>
-      <w:proofErr w:type="spellStart"/>
-      <w:r>
-        <w:rPr>
-          <w:rFonts w:ascii="Courier New" w:hAnsi="Courier New" w:cs="Courier New"/>
-          <w:lang w:val="en-GB"/>
-        </w:rPr>
-        <w:t>solveLP</w:t>
-      </w:r>
-      <w:proofErr w:type="spellEnd"/>
-      <w:r>
-        <w:rPr>
-          <w:rFonts w:ascii="Courier New" w:hAnsi="Courier New" w:cs="Courier New"/>
-          <w:lang w:val="en-GB"/>
-        </w:rPr>
-        <w:t>(model,</w:t>
+        <w:t>solveLP(model,</w:t>
       </w:r>
       <w:r>
         <w:rPr>
@@ -6889,7 +6655,6 @@
         </w:rPr>
         <w:t xml:space="preserve"> can do this by changing the </w:t>
       </w:r>
-      <w:proofErr w:type="spellStart"/>
       <w:r>
         <w:rPr>
           <w:rFonts w:ascii="Courier New" w:hAnsi="Courier New" w:cs="Courier New"/>
@@ -6897,7 +6662,6 @@
         </w:rPr>
         <w:t>model.b</w:t>
       </w:r>
-      <w:proofErr w:type="spellEnd"/>
       <w:r>
         <w:rPr>
           <w:lang w:val="en-GB"/>
@@ -6964,69 +6728,12 @@
         </w:rPr>
         <w:t xml:space="preserve"> </w:t>
       </w:r>
-      <w:proofErr w:type="spellStart"/>
       <w:r>
         <w:rPr>
           <w:rFonts w:ascii="Courier New" w:hAnsi="Courier New" w:cs="Courier New"/>
           <w:lang w:val="en-GB"/>
         </w:rPr>
-        <w:t>model.b</w:t>
-      </w:r>
-      <w:proofErr w:type="spellEnd"/>
-      <w:r>
-        <w:rPr>
-          <w:rFonts w:ascii="Courier New" w:hAnsi="Courier New" w:cs="Courier New"/>
-          <w:lang w:val="en-GB"/>
-        </w:rPr>
-        <w:t>=[</w:t>
-      </w:r>
-      <w:proofErr w:type="spellStart"/>
-      <w:r>
-        <w:rPr>
-          <w:rFonts w:ascii="Courier New" w:hAnsi="Courier New" w:cs="Courier New"/>
-          <w:lang w:val="en-GB"/>
-        </w:rPr>
-        <w:t>model.b</w:t>
-      </w:r>
-      <w:proofErr w:type="spellEnd"/>
-      <w:r>
-        <w:rPr>
-          <w:rFonts w:ascii="Courier New" w:hAnsi="Courier New" w:cs="Courier New"/>
-          <w:lang w:val="en-GB"/>
-        </w:rPr>
-        <w:t xml:space="preserve"> inf(</w:t>
-      </w:r>
-      <w:proofErr w:type="spellStart"/>
-      <w:r>
-        <w:rPr>
-          <w:rFonts w:ascii="Courier New" w:hAnsi="Courier New" w:cs="Courier New"/>
-          <w:lang w:val="en-GB"/>
-        </w:rPr>
-        <w:t>numel</w:t>
-      </w:r>
-      <w:proofErr w:type="spellEnd"/>
-      <w:r>
-        <w:rPr>
-          <w:rFonts w:ascii="Courier New" w:hAnsi="Courier New" w:cs="Courier New"/>
-          <w:lang w:val="en-GB"/>
-        </w:rPr>
-        <w:t>(</w:t>
-      </w:r>
-      <w:proofErr w:type="spellStart"/>
-      <w:r>
-        <w:rPr>
-          <w:rFonts w:ascii="Courier New" w:hAnsi="Courier New" w:cs="Courier New"/>
-          <w:lang w:val="en-GB"/>
-        </w:rPr>
-        <w:t>model.b</w:t>
-      </w:r>
-      <w:proofErr w:type="spellEnd"/>
-      <w:r>
-        <w:rPr>
-          <w:rFonts w:ascii="Courier New" w:hAnsi="Courier New" w:cs="Courier New"/>
-          <w:lang w:val="en-GB"/>
-        </w:rPr>
-        <w:t>),1)];</w:t>
+        <w:t>model.b=[model.b inf(numel(model.b),1)];</w:t>
       </w:r>
       <w:r>
         <w:rPr>
@@ -7101,7 +6808,6 @@
         </w:rPr>
         <w:t xml:space="preserve"> can get a clue by looking at the warnings from </w:t>
       </w:r>
-      <w:proofErr w:type="spellStart"/>
       <w:r>
         <w:rPr>
           <w:rFonts w:ascii="Courier New" w:hAnsi="Courier New" w:cs="Courier New"/>
@@ -7110,7 +6816,6 @@
         </w:rPr>
         <w:t>SBMLFromExcel</w:t>
       </w:r>
-      <w:proofErr w:type="spellEnd"/>
       <w:r>
         <w:rPr>
           <w:lang w:val="en-GB"/>
@@ -7261,7 +6966,6 @@
         </w:rPr>
         <w:t xml:space="preserve"> in step 4 can be done with the function </w:t>
       </w:r>
-      <w:proofErr w:type="spellStart"/>
       <w:r>
         <w:rPr>
           <w:rFonts w:ascii="Courier New" w:hAnsi="Courier New" w:cs="Courier New"/>
@@ -7270,14 +6974,12 @@
         </w:rPr>
         <w:t>canProduce</w:t>
       </w:r>
-      <w:proofErr w:type="spellEnd"/>
       <w:r>
         <w:rPr>
           <w:lang w:val="en-GB"/>
         </w:rPr>
         <w:t xml:space="preserve">. There is a sister function called </w:t>
       </w:r>
-      <w:proofErr w:type="spellStart"/>
       <w:r>
         <w:rPr>
           <w:rFonts w:ascii="Courier New" w:hAnsi="Courier New" w:cs="Courier New"/>
@@ -7286,14 +6988,12 @@
         </w:rPr>
         <w:t>canConsume</w:t>
       </w:r>
-      <w:proofErr w:type="spellEnd"/>
       <w:r>
         <w:rPr>
           <w:lang w:val="en-GB"/>
         </w:rPr>
         <w:t xml:space="preserve">. It checks which metabolites can be consumed by the model. Change so that no production is allowed and run </w:t>
       </w:r>
-      <w:proofErr w:type="spellStart"/>
       <w:r>
         <w:rPr>
           <w:rFonts w:ascii="Courier New" w:hAnsi="Courier New" w:cs="Courier New"/>
@@ -7302,7 +7002,6 @@
         </w:rPr>
         <w:t>canConsume</w:t>
       </w:r>
-      <w:proofErr w:type="spellEnd"/>
       <w:r>
         <w:rPr>
           <w:lang w:val="en-GB"/>
@@ -7363,7 +7062,6 @@
         </w:rPr>
         <w:t xml:space="preserve"> may not be able to get a feasible solution. That is because the problem solved by </w:t>
       </w:r>
-      <w:proofErr w:type="spellStart"/>
       <w:r>
         <w:rPr>
           <w:rFonts w:ascii="Courier New" w:hAnsi="Courier New" w:cs="Courier New"/>
@@ -7372,7 +7070,6 @@
         </w:rPr>
         <w:t>canConsume</w:t>
       </w:r>
-      <w:proofErr w:type="spellEnd"/>
       <w:r>
         <w:rPr>
           <w:lang w:val="en-GB"/>
@@ -7416,7 +7113,6 @@
         </w:rPr>
         <w:t xml:space="preserve"> and glucose. Modify the </w:t>
       </w:r>
-      <w:proofErr w:type="spellStart"/>
       <w:r>
         <w:rPr>
           <w:rFonts w:ascii="Courier New" w:hAnsi="Courier New" w:cs="Courier New"/>
@@ -7424,7 +7120,6 @@
         </w:rPr>
         <w:t>model.b</w:t>
       </w:r>
-      <w:proofErr w:type="spellEnd"/>
       <w:r>
         <w:rPr>
           <w:lang w:val="en-GB"/>
@@ -7698,7 +7393,6 @@
         </w:rPr>
         <w:t xml:space="preserve"> </w:t>
       </w:r>
-      <w:proofErr w:type="spellStart"/>
       <w:r>
         <w:rPr>
           <w:rFonts w:ascii="Courier New" w:hAnsi="Courier New" w:cs="Courier New"/>
@@ -7707,7 +7401,6 @@
         </w:rPr>
         <w:t>simplifyModel</w:t>
       </w:r>
-      <w:proofErr w:type="spellEnd"/>
       <w:r>
         <w:rPr>
           <w:rFonts w:cs="Times New Roman"/>
@@ -7783,7 +7476,6 @@
         </w:rPr>
         <w:t xml:space="preserve"> will see that there are about 20 metabolites and reactions that are dead ends. That is quite a lot, so take a look at the warnings from </w:t>
       </w:r>
-      <w:proofErr w:type="spellStart"/>
       <w:r>
         <w:rPr>
           <w:rFonts w:ascii="Courier New" w:hAnsi="Courier New" w:cs="Courier New"/>
@@ -7792,7 +7484,6 @@
         </w:rPr>
         <w:t>importExcelModel</w:t>
       </w:r>
-      <w:proofErr w:type="spellEnd"/>
       <w:r>
         <w:rPr>
           <w:lang w:val="en-GB"/>
@@ -8238,7 +7929,6 @@
         </w:rPr>
         <w:t xml:space="preserve">A powerful but somewhat tricky function is </w:t>
       </w:r>
-      <w:proofErr w:type="spellStart"/>
       <w:r>
         <w:rPr>
           <w:rFonts w:ascii="Courier New" w:hAnsi="Courier New" w:cs="Courier New"/>
@@ -8247,7 +7937,6 @@
         </w:rPr>
         <w:t>checkProduction</w:t>
       </w:r>
-      <w:proofErr w:type="spellEnd"/>
       <w:r>
         <w:rPr>
           <w:lang w:val="en-GB"/>
@@ -8300,21 +7989,7 @@
         <w:rPr>
           <w:lang w:val="en-GB"/>
         </w:rPr>
-        <w:t xml:space="preserve"> </w:t>
-      </w:r>
-      <w:proofErr w:type="spellStart"/>
-      <w:r>
-        <w:rPr>
-          <w:lang w:val="en-GB"/>
-        </w:rPr>
-        <w:t>to</w:t>
-      </w:r>
-      <w:proofErr w:type="spellEnd"/>
-      <w:r>
-        <w:rPr>
-          <w:lang w:val="en-GB"/>
-        </w:rPr>
-        <w:t xml:space="preserve"> have </w:t>
+        <w:t xml:space="preserve"> to have </w:t>
       </w:r>
       <w:r>
         <w:rPr>
@@ -8340,7 +8015,6 @@
         </w:rPr>
         <w:t xml:space="preserve"> Look at the suggestions from </w:t>
       </w:r>
-      <w:proofErr w:type="spellStart"/>
       <w:r>
         <w:rPr>
           <w:rFonts w:ascii="Courier New" w:hAnsi="Courier New" w:cs="Courier New"/>
@@ -8349,7 +8023,6 @@
         </w:rPr>
         <w:t>checkProduction</w:t>
       </w:r>
-      <w:proofErr w:type="spellEnd"/>
       <w:r>
         <w:rPr>
           <w:lang w:val="en-GB"/>
@@ -8393,7 +8066,6 @@
         </w:rPr>
         <w:t xml:space="preserve"> </w:t>
       </w:r>
-      <w:proofErr w:type="spellStart"/>
       <w:r>
         <w:rPr>
           <w:rFonts w:ascii="Courier New" w:hAnsi="Courier New" w:cs="Courier New"/>
@@ -8401,7 +8073,6 @@
         </w:rPr>
         <w:t>minToConnect</w:t>
       </w:r>
-      <w:proofErr w:type="spellEnd"/>
       <w:r>
         <w:rPr>
           <w:lang w:val="en-GB"/>
@@ -8758,7 +8429,6 @@
         </w:rPr>
         <w:t xml:space="preserve"> </w:t>
       </w:r>
-      <w:proofErr w:type="spellStart"/>
       <w:r>
         <w:rPr>
           <w:rFonts w:ascii="Courier New" w:hAnsi="Courier New" w:cs="Courier New"/>
@@ -8767,7 +8437,6 @@
         </w:rPr>
         <w:t>gapReport</w:t>
       </w:r>
-      <w:proofErr w:type="spellEnd"/>
       <w:r>
         <w:rPr>
           <w:lang w:val="en-GB"/>
@@ -8944,6 +8613,8 @@
       </w:pPr>
       <w:bookmarkStart w:id="14" w:name="_Toc22573938"/>
       <w:bookmarkStart w:id="15" w:name="_Toc22160996"/>
+      <w:bookmarkStart w:id="16" w:name="_GoBack"/>
+      <w:bookmarkEnd w:id="16"/>
       <w:r>
         <w:lastRenderedPageBreak/>
         <w:t xml:space="preserve">Exercise 5 – </w:t>
@@ -8955,14 +8626,9 @@
         <w:t>R</w:t>
       </w:r>
       <w:r>
-        <w:t xml:space="preserve">efine a GEM from </w:t>
-      </w:r>
-      <w:proofErr w:type="spellStart"/>
-      <w:r>
-        <w:t>MetaCyc+KEGG</w:t>
+        <w:t>efine a GEM from MetaCyc+KEGG</w:t>
       </w:r>
       <w:bookmarkEnd w:id="14"/>
-      <w:proofErr w:type="spellEnd"/>
     </w:p>
     <w:p>
       <w:pPr>
@@ -8971,9 +8637,9 @@
           <w:lang w:val="en-GB"/>
         </w:rPr>
       </w:pPr>
-      <w:bookmarkStart w:id="16" w:name="OLE_LINK60"/>
-      <w:bookmarkStart w:id="17" w:name="OLE_LINK61"/>
-      <w:bookmarkStart w:id="18" w:name="OLE_LINK62"/>
+      <w:bookmarkStart w:id="17" w:name="OLE_LINK60"/>
+      <w:bookmarkStart w:id="18" w:name="OLE_LINK61"/>
+      <w:bookmarkStart w:id="19" w:name="OLE_LINK62"/>
       <w:bookmarkEnd w:id="15"/>
       <w:r>
         <w:rPr>
@@ -8999,27 +8665,11 @@
         </w:rPr>
         <w:t>from</w:t>
       </w:r>
-      <w:bookmarkStart w:id="19" w:name="_GoBack"/>
-      <w:bookmarkEnd w:id="19"/>
-      <w:r>
-        <w:rPr>
-          <w:lang w:val="en-GB"/>
-        </w:rPr>
-        <w:t xml:space="preserve"> KEGG and </w:t>
-      </w:r>
-      <w:proofErr w:type="spellStart"/>
-      <w:r>
-        <w:rPr>
-          <w:lang w:val="en-GB"/>
-        </w:rPr>
-        <w:t>MetaCyc</w:t>
-      </w:r>
-      <w:proofErr w:type="spellEnd"/>
-      <w:r>
-        <w:rPr>
-          <w:lang w:val="en-GB"/>
-        </w:rPr>
-        <w:t xml:space="preserve"> pathway databases. A combined model with the comprehensive coverage of metabolic pathways is generated from different de novo reconstruction approaches. The input is a FASTA format file with whole-proteome sequences. The combined model is subsequently used for refinement of existing high-quality model and generation of a new version of GEM, by utilizing the manual curation results. This tutorial is a showcase of the new features released in RAVEN 2.0 through demonstrating the utilization of the newly developed functions on GEM reconstruction and curation for </w:t>
+      <w:r>
+        <w:rPr>
+          <w:lang w:val="en-GB"/>
+        </w:rPr>
+        <w:t xml:space="preserve"> KEGG and MetaCyc pathway databases. A combined model with the comprehensive coverage of metabolic pathways is generated from different de novo reconstruction approaches. The input is a FASTA format file with whole-proteome sequences. The combined model is subsequently used for refinement of existing high-quality model and generation of a new version of GEM, by utilizing the manual curation results. This tutorial is a showcase of the new features released in RAVEN 2.0 through demonstrating the utilization of the newly developed functions on GEM reconstruction and curation for </w:t>
       </w:r>
       <w:r>
         <w:rPr>
@@ -9027,18 +8677,8 @@
           <w:iCs/>
           <w:lang w:val="en-GB"/>
         </w:rPr>
-        <w:t xml:space="preserve">Streptomyces </w:t>
-      </w:r>
-      <w:proofErr w:type="spellStart"/>
-      <w:r>
-        <w:rPr>
-          <w:i/>
-          <w:iCs/>
-          <w:lang w:val="en-GB"/>
-        </w:rPr>
-        <w:t>coelicolor</w:t>
-      </w:r>
-      <w:proofErr w:type="spellEnd"/>
+        <w:t>Streptomyces coelicolor</w:t>
+      </w:r>
       <w:r>
         <w:rPr>
           <w:lang w:val="en-GB"/>
@@ -9082,7 +8722,7 @@
           <w:rFonts w:ascii="Courier New" w:hAnsi="Courier New" w:cs="Courier New"/>
           <w:lang w:val="en-GB"/>
         </w:rPr>
-        <w:t>2018</w:t>
+        <w:t>5</w:t>
       </w:r>
       <w:r>
         <w:rPr>
@@ -9109,9 +8749,9 @@
         <w:pStyle w:val="Heading1"/>
       </w:pPr>
       <w:bookmarkStart w:id="20" w:name="_Toc22573939"/>
-      <w:bookmarkEnd w:id="16"/>
       <w:bookmarkEnd w:id="17"/>
       <w:bookmarkEnd w:id="18"/>
+      <w:bookmarkEnd w:id="19"/>
       <w:r>
         <w:lastRenderedPageBreak/>
         <w:t>Answers to Questions</w:t>
@@ -9318,43 +8958,103 @@
           <w:color w:val="000000"/>
           <w:lang w:val="en-GB" w:eastAsia="en-GB"/>
         </w:rPr>
-        <w:t>beta-D-</w:t>
-      </w:r>
-      <w:proofErr w:type="spellStart"/>
+        <w:t>beta-D-fructofuranose 1,6-bisphosphate[c] =&gt; 2 beta-D-fructofuranose 6-phosphate[c] + phosphate[c]</w:t>
+      </w:r>
       <w:r>
         <w:rPr>
           <w:rFonts w:eastAsia="Times New Roman" w:cs="Times New Roman"/>
           <w:color w:val="000000"/>
           <w:lang w:val="en-GB" w:eastAsia="en-GB"/>
         </w:rPr>
-        <w:t>fructofuranose</w:t>
-      </w:r>
-      <w:proofErr w:type="spellEnd"/>
+        <w:t>”</w:t>
+      </w:r>
+    </w:p>
+    <w:p>
+      <w:pPr>
+        <w:jc w:val="both"/>
+        <w:rPr>
+          <w:rFonts w:cs="Times New Roman"/>
+          <w:lang w:val="en-GB"/>
+        </w:rPr>
+      </w:pPr>
+      <w:r>
+        <w:rPr>
+          <w:rFonts w:cs="Times New Roman"/>
+          <w:lang w:val="en-GB"/>
+        </w:rPr>
+        <w:t>to</w:t>
+      </w:r>
+    </w:p>
+    <w:p>
+      <w:pPr>
+        <w:jc w:val="both"/>
+        <w:rPr>
+          <w:rFonts w:cs="Times New Roman"/>
+          <w:lang w:val="en-GB"/>
+        </w:rPr>
+      </w:pPr>
+      <w:r>
+        <w:rPr>
+          <w:rFonts w:cs="Times New Roman"/>
+          <w:lang w:val="en-GB"/>
+        </w:rPr>
+        <w:t>“</w:t>
+      </w:r>
       <w:r>
         <w:rPr>
           <w:rFonts w:eastAsia="Times New Roman" w:cs="Times New Roman"/>
           <w:color w:val="000000"/>
           <w:lang w:val="en-GB" w:eastAsia="en-GB"/>
         </w:rPr>
-        <w:t xml:space="preserve"> 1,6-bisphosphate[c] =&gt; 2 beta-D-</w:t>
-      </w:r>
-      <w:proofErr w:type="spellStart"/>
+        <w:t>beta-D-fructofuranose 1,6-bisphosphate[c] =&gt; beta-D-fructofuranose 6-phosphate[c] + phosphate[c]</w:t>
+      </w:r>
       <w:r>
         <w:rPr>
           <w:rFonts w:eastAsia="Times New Roman" w:cs="Times New Roman"/>
           <w:color w:val="000000"/>
           <w:lang w:val="en-GB" w:eastAsia="en-GB"/>
         </w:rPr>
-        <w:t>fructofuranose</w:t>
-      </w:r>
-      <w:proofErr w:type="spellEnd"/>
+        <w:t>”</w:t>
+      </w:r>
+    </w:p>
+    <w:p>
+      <w:pPr>
+        <w:jc w:val="both"/>
+        <w:rPr>
+          <w:rFonts w:cs="Times New Roman"/>
+          <w:lang w:val="en-GB"/>
+        </w:rPr>
+      </w:pPr>
+      <w:r>
+        <w:rPr>
+          <w:rFonts w:cs="Times New Roman"/>
+          <w:lang w:val="en-GB"/>
+        </w:rPr>
+        <w:t>and change PFK from</w:t>
+      </w:r>
+    </w:p>
+    <w:p>
+      <w:pPr>
+        <w:jc w:val="both"/>
+        <w:rPr>
+          <w:rFonts w:cs="Times New Roman"/>
+          <w:lang w:val="en-GB"/>
+        </w:rPr>
+      </w:pPr>
+      <w:r>
+        <w:rPr>
+          <w:rFonts w:cs="Times New Roman"/>
+          <w:lang w:val="en-GB"/>
+        </w:rPr>
+        <w:t>“</w:t>
+      </w:r>
       <w:r>
         <w:rPr>
           <w:rFonts w:eastAsia="Times New Roman" w:cs="Times New Roman"/>
           <w:color w:val="000000"/>
           <w:lang w:val="en-GB" w:eastAsia="en-GB"/>
         </w:rPr>
-        <w:t xml:space="preserve"> 6-phosphate[c] + phosphate[c]</w:t>
+        <w:t>ATP[c] + beta-D-fructofuranose 6-phosphate[c] =&gt; ADP[c] + 2 beta-D-fructofuranose 1,6-bisphosphate[c]</w:t>
       </w:r>
       <w:r>
         <w:rPr>
@@ -9385,229 +9085,25 @@
       <w:pPr>
         <w:jc w:val="both"/>
         <w:rPr>
-          <w:rFonts w:cs="Times New Roman"/>
-          <w:lang w:val="en-GB"/>
-        </w:rPr>
-      </w:pPr>
-      <w:r>
-        <w:rPr>
-          <w:rFonts w:cs="Times New Roman"/>
-          <w:lang w:val="en-GB"/>
-        </w:rPr>
-        <w:t>“</w:t>
-      </w:r>
-      <w:r>
-        <w:rPr>
           <w:rFonts w:eastAsia="Times New Roman" w:cs="Times New Roman"/>
           <w:color w:val="000000"/>
           <w:lang w:val="en-GB" w:eastAsia="en-GB"/>
         </w:rPr>
-        <w:t>beta-D-</w:t>
-      </w:r>
-      <w:proofErr w:type="spellStart"/>
+      </w:pPr>
+      <w:r>
+        <w:rPr>
+          <w:rFonts w:cs="Times New Roman"/>
+          <w:lang w:val="en-GB"/>
+        </w:rPr>
+        <w:t>“</w:t>
+      </w:r>
       <w:r>
         <w:rPr>
           <w:rFonts w:eastAsia="Times New Roman" w:cs="Times New Roman"/>
           <w:color w:val="000000"/>
           <w:lang w:val="en-GB" w:eastAsia="en-GB"/>
         </w:rPr>
-        <w:t>fructofuranose</w:t>
-      </w:r>
-      <w:proofErr w:type="spellEnd"/>
-      <w:r>
-        <w:rPr>
-          <w:rFonts w:eastAsia="Times New Roman" w:cs="Times New Roman"/>
-          <w:color w:val="000000"/>
-          <w:lang w:val="en-GB" w:eastAsia="en-GB"/>
-        </w:rPr>
-        <w:t xml:space="preserve"> 1,6-bisphosphate[c] =&gt; beta-D-</w:t>
-      </w:r>
-      <w:proofErr w:type="spellStart"/>
-      <w:r>
-        <w:rPr>
-          <w:rFonts w:eastAsia="Times New Roman" w:cs="Times New Roman"/>
-          <w:color w:val="000000"/>
-          <w:lang w:val="en-GB" w:eastAsia="en-GB"/>
-        </w:rPr>
-        <w:t>fructofuranose</w:t>
-      </w:r>
-      <w:proofErr w:type="spellEnd"/>
-      <w:r>
-        <w:rPr>
-          <w:rFonts w:eastAsia="Times New Roman" w:cs="Times New Roman"/>
-          <w:color w:val="000000"/>
-          <w:lang w:val="en-GB" w:eastAsia="en-GB"/>
-        </w:rPr>
-        <w:t xml:space="preserve"> 6-phosphate[c] + phosphate[c]</w:t>
-      </w:r>
-      <w:r>
-        <w:rPr>
-          <w:rFonts w:eastAsia="Times New Roman" w:cs="Times New Roman"/>
-          <w:color w:val="000000"/>
-          <w:lang w:val="en-GB" w:eastAsia="en-GB"/>
-        </w:rPr>
-        <w:t>”</w:t>
-      </w:r>
-    </w:p>
-    <w:p>
-      <w:pPr>
-        <w:jc w:val="both"/>
-        <w:rPr>
-          <w:rFonts w:cs="Times New Roman"/>
-          <w:lang w:val="en-GB"/>
-        </w:rPr>
-      </w:pPr>
-      <w:r>
-        <w:rPr>
-          <w:rFonts w:cs="Times New Roman"/>
-          <w:lang w:val="en-GB"/>
-        </w:rPr>
-        <w:t>and change PFK from</w:t>
-      </w:r>
-    </w:p>
-    <w:p>
-      <w:pPr>
-        <w:jc w:val="both"/>
-        <w:rPr>
-          <w:rFonts w:cs="Times New Roman"/>
-          <w:lang w:val="en-GB"/>
-        </w:rPr>
-      </w:pPr>
-      <w:r>
-        <w:rPr>
-          <w:rFonts w:cs="Times New Roman"/>
-          <w:lang w:val="en-GB"/>
-        </w:rPr>
-        <w:t>“</w:t>
-      </w:r>
-      <w:r>
-        <w:rPr>
-          <w:rFonts w:eastAsia="Times New Roman" w:cs="Times New Roman"/>
-          <w:color w:val="000000"/>
-          <w:lang w:val="en-GB" w:eastAsia="en-GB"/>
-        </w:rPr>
-        <w:t>ATP[c] + beta-D-</w:t>
-      </w:r>
-      <w:proofErr w:type="spellStart"/>
-      <w:r>
-        <w:rPr>
-          <w:rFonts w:eastAsia="Times New Roman" w:cs="Times New Roman"/>
-          <w:color w:val="000000"/>
-          <w:lang w:val="en-GB" w:eastAsia="en-GB"/>
-        </w:rPr>
-        <w:t>fructofuranose</w:t>
-      </w:r>
-      <w:proofErr w:type="spellEnd"/>
-      <w:r>
-        <w:rPr>
-          <w:rFonts w:eastAsia="Times New Roman" w:cs="Times New Roman"/>
-          <w:color w:val="000000"/>
-          <w:lang w:val="en-GB" w:eastAsia="en-GB"/>
-        </w:rPr>
-        <w:t xml:space="preserve"> 6-phosphate[c] =&gt; ADP[c] + 2 beta-D-</w:t>
-      </w:r>
-      <w:proofErr w:type="spellStart"/>
-      <w:r>
-        <w:rPr>
-          <w:rFonts w:eastAsia="Times New Roman" w:cs="Times New Roman"/>
-          <w:color w:val="000000"/>
-          <w:lang w:val="en-GB" w:eastAsia="en-GB"/>
-        </w:rPr>
-        <w:t>fructofuranose</w:t>
-      </w:r>
-      <w:proofErr w:type="spellEnd"/>
-      <w:r>
-        <w:rPr>
-          <w:rFonts w:eastAsia="Times New Roman" w:cs="Times New Roman"/>
-          <w:color w:val="000000"/>
-          <w:lang w:val="en-GB" w:eastAsia="en-GB"/>
-        </w:rPr>
-        <w:t xml:space="preserve"> 1,6-bisphosphate[c]</w:t>
-      </w:r>
-      <w:r>
-        <w:rPr>
-          <w:rFonts w:eastAsia="Times New Roman" w:cs="Times New Roman"/>
-          <w:color w:val="000000"/>
-          <w:lang w:val="en-GB" w:eastAsia="en-GB"/>
-        </w:rPr>
-        <w:t>”</w:t>
-      </w:r>
-    </w:p>
-    <w:p>
-      <w:pPr>
-        <w:jc w:val="both"/>
-        <w:rPr>
-          <w:rFonts w:cs="Times New Roman"/>
-          <w:lang w:val="en-GB"/>
-        </w:rPr>
-      </w:pPr>
-      <w:r>
-        <w:rPr>
-          <w:rFonts w:cs="Times New Roman"/>
-          <w:lang w:val="en-GB"/>
-        </w:rPr>
-        <w:t>to</w:t>
-      </w:r>
-    </w:p>
-    <w:p>
-      <w:pPr>
-        <w:jc w:val="both"/>
-        <w:rPr>
-          <w:rFonts w:eastAsia="Times New Roman" w:cs="Times New Roman"/>
-          <w:color w:val="000000"/>
-          <w:lang w:val="en-GB" w:eastAsia="en-GB"/>
-        </w:rPr>
-      </w:pPr>
-      <w:r>
-        <w:rPr>
-          <w:rFonts w:cs="Times New Roman"/>
-          <w:lang w:val="en-GB"/>
-        </w:rPr>
-        <w:t>“</w:t>
-      </w:r>
-      <w:r>
-        <w:rPr>
-          <w:rFonts w:eastAsia="Times New Roman" w:cs="Times New Roman"/>
-          <w:color w:val="000000"/>
-          <w:lang w:val="en-GB" w:eastAsia="en-GB"/>
-        </w:rPr>
-        <w:t>ATP[c] + beta-D-</w:t>
-      </w:r>
-      <w:proofErr w:type="spellStart"/>
-      <w:r>
-        <w:rPr>
-          <w:rFonts w:eastAsia="Times New Roman" w:cs="Times New Roman"/>
-          <w:color w:val="000000"/>
-          <w:lang w:val="en-GB" w:eastAsia="en-GB"/>
-        </w:rPr>
-        <w:t>fructofuranose</w:t>
-      </w:r>
-      <w:proofErr w:type="spellEnd"/>
-      <w:r>
-        <w:rPr>
-          <w:rFonts w:eastAsia="Times New Roman" w:cs="Times New Roman"/>
-          <w:color w:val="000000"/>
-          <w:lang w:val="en-GB" w:eastAsia="en-GB"/>
-        </w:rPr>
-        <w:t xml:space="preserve"> 6-phosphate[c] =&gt; ADP[c] + beta-D-</w:t>
-      </w:r>
-      <w:proofErr w:type="spellStart"/>
-      <w:r>
-        <w:rPr>
-          <w:rFonts w:eastAsia="Times New Roman" w:cs="Times New Roman"/>
-          <w:color w:val="000000"/>
-          <w:lang w:val="en-GB" w:eastAsia="en-GB"/>
-        </w:rPr>
-        <w:t>fructofuranose</w:t>
-      </w:r>
-      <w:proofErr w:type="spellEnd"/>
-      <w:r>
-        <w:rPr>
-          <w:rFonts w:eastAsia="Times New Roman" w:cs="Times New Roman"/>
-          <w:color w:val="000000"/>
-          <w:lang w:val="en-GB" w:eastAsia="en-GB"/>
-        </w:rPr>
-        <w:t xml:space="preserve"> 1,6-bisphosphate[c]</w:t>
+        <w:t>ATP[c] + beta-D-fructofuranose 6-phosphate[c] =&gt; ADP[c] + beta-D-fructofuranose 1,6-bisphosphate[c]</w:t>
       </w:r>
       <w:r>
         <w:rPr>
@@ -9838,23 +9334,13 @@
         </w:rPr>
         <w:t xml:space="preserve"> and </w:t>
       </w:r>
-      <w:proofErr w:type="spellStart"/>
       <w:r>
         <w:rPr>
           <w:rFonts w:eastAsia="Times New Roman" w:cs="Times New Roman"/>
           <w:color w:val="000000"/>
           <w:lang w:val="en-GB" w:eastAsia="en-GB"/>
         </w:rPr>
-        <w:t>glycerone</w:t>
-      </w:r>
-      <w:proofErr w:type="spellEnd"/>
-      <w:r>
-        <w:rPr>
-          <w:rFonts w:eastAsia="Times New Roman" w:cs="Times New Roman"/>
-          <w:color w:val="000000"/>
-          <w:lang w:val="en-GB" w:eastAsia="en-GB"/>
-        </w:rPr>
-        <w:t xml:space="preserve"> phosphate (</w:t>
+        <w:t>glycerone phosphate (</w:t>
       </w:r>
       <w:r>
         <w:rPr>
@@ -12184,7 +11670,7 @@
 </file>
 
 <file path=customXml/itemProps1.xml><?xml version="1.0" encoding="utf-8"?>
-<ds:datastoreItem xmlns:ds="http://schemas.openxmlformats.org/officeDocument/2006/customXml" ds:itemID="{E896CFEC-4E2A-294D-9360-A546F23317D3}">
+<ds:datastoreItem xmlns:ds="http://schemas.openxmlformats.org/officeDocument/2006/customXml" ds:itemID="{5F08A84B-1013-CC44-A527-912736C6184B}">
   <ds:schemaRefs>
     <ds:schemaRef ds:uri="http://schemas.openxmlformats.org/officeDocument/2006/bibliography"/>
   </ds:schemaRefs>

</xml_diff>

<commit_message>
doc: modify RAVEN tutorials.docx
- remove the "Exercise" definition and use only "Tutorial" instead
 - re-order tutorials from 1 to 6 rather than from 0 to 5
</commit_message>
<xml_diff>
--- a/tutorial/RAVEN tutorials.docx
+++ b/tutorial/RAVEN tutorials.docx
@@ -12,6 +12,7 @@
         </w:rPr>
       </w:pPr>
       <w:bookmarkStart w:id="0" w:name="_Toc22573932"/>
+      <w:bookmarkStart w:id="1" w:name="_Toc22816844"/>
       <w:r>
         <w:rPr>
           <w:sz w:val="32"/>
@@ -27,6 +28,7 @@
         </w:rPr>
         <w:t>s</w:t>
       </w:r>
+      <w:bookmarkEnd w:id="1"/>
     </w:p>
     <w:p>
       <w:pPr>
@@ -81,7 +83,7 @@
         </w:rPr>
         <w:fldChar w:fldCharType="separate"/>
       </w:r>
-      <w:hyperlink w:anchor="_Toc22573933" w:history="1">
+      <w:hyperlink w:anchor="_Toc22816845" w:history="1">
         <w:r>
           <w:rPr>
             <w:rStyle w:val="Hyperlink"/>
@@ -90,7 +92,7 @@
             <w:sz w:val="24"/>
             <w:szCs w:val="24"/>
           </w:rPr>
-          <w:t>Exercise 0 – Import a GEM, Set Parameters and Run FBA</w:t>
+          <w:t>Tutorial 1 – Import a GEM, Set Parameters and Run FBA</w:t>
         </w:r>
         <w:r>
           <w:rPr>
@@ -120,7 +122,7 @@
             <w:sz w:val="24"/>
             <w:szCs w:val="24"/>
           </w:rPr>
-          <w:instrText xml:space="preserve"> PAGEREF _Toc22573933 \h </w:instrText>
+          <w:instrText xml:space="preserve"> PAGEREF _Toc22816845 \h </w:instrText>
         </w:r>
         <w:r>
           <w:rPr>
@@ -179,7 +181,7 @@
           <w:lang w:val="en-GB" w:eastAsia="en-GB"/>
         </w:rPr>
       </w:pPr>
-      <w:hyperlink w:anchor="_Toc22573934" w:history="1">
+      <w:hyperlink w:anchor="_Toc22816846" w:history="1">
         <w:r>
           <w:rPr>
             <w:rStyle w:val="Hyperlink"/>
@@ -188,7 +190,7 @@
             <w:sz w:val="24"/>
             <w:szCs w:val="24"/>
           </w:rPr>
-          <w:t>Exercise 1 – Construct a Functional Small Model</w:t>
+          <w:t>Tutorial 2 – Construct a Functional Small Model</w:t>
         </w:r>
         <w:r>
           <w:rPr>
@@ -218,7 +220,7 @@
             <w:sz w:val="24"/>
             <w:szCs w:val="24"/>
           </w:rPr>
-          <w:instrText xml:space="preserve"> PAGEREF _Toc22573934 \h </w:instrText>
+          <w:instrText xml:space="preserve"> PAGEREF _Toc22816846 \h </w:instrText>
         </w:r>
         <w:r>
           <w:rPr>
@@ -277,7 +279,7 @@
           <w:lang w:val="en-GB" w:eastAsia="en-GB"/>
         </w:rPr>
       </w:pPr>
-      <w:hyperlink w:anchor="_Toc22573935" w:history="1">
+      <w:hyperlink w:anchor="_Toc22816847" w:history="1">
         <w:r>
           <w:rPr>
             <w:rStyle w:val="Hyperlink"/>
@@ -286,7 +288,7 @@
             <w:sz w:val="24"/>
             <w:szCs w:val="24"/>
           </w:rPr>
-          <w:t>Exercise 2 – Apply KOs, Run MOMA and Integrate External Data</w:t>
+          <w:t>Tutorial 3 – Apply KOs, Run MOMA and Integrate External Data</w:t>
         </w:r>
         <w:r>
           <w:rPr>
@@ -316,7 +318,7 @@
             <w:sz w:val="24"/>
             <w:szCs w:val="24"/>
           </w:rPr>
-          <w:instrText xml:space="preserve"> PAGEREF _Toc22573935 \h </w:instrText>
+          <w:instrText xml:space="preserve"> PAGEREF _Toc22816847 \h </w:instrText>
         </w:r>
         <w:r>
           <w:rPr>
@@ -375,7 +377,7 @@
           <w:lang w:val="en-GB" w:eastAsia="en-GB"/>
         </w:rPr>
       </w:pPr>
-      <w:hyperlink w:anchor="_Toc22573936" w:history="1">
+      <w:hyperlink w:anchor="_Toc22816848" w:history="1">
         <w:r>
           <w:rPr>
             <w:rStyle w:val="Hyperlink"/>
@@ -384,7 +386,7 @@
             <w:sz w:val="24"/>
             <w:szCs w:val="24"/>
           </w:rPr>
-          <w:t>Exercise 3 – Fix an Erroneous Model</w:t>
+          <w:t>Tutorial 4 – Fix an Erroneous Model</w:t>
         </w:r>
         <w:r>
           <w:rPr>
@@ -414,7 +416,7 @@
             <w:sz w:val="24"/>
             <w:szCs w:val="24"/>
           </w:rPr>
-          <w:instrText xml:space="preserve"> PAGEREF _Toc22573936 \h </w:instrText>
+          <w:instrText xml:space="preserve"> PAGEREF _Toc22816848 \h </w:instrText>
         </w:r>
         <w:r>
           <w:rPr>
@@ -473,7 +475,7 @@
           <w:lang w:val="en-GB" w:eastAsia="en-GB"/>
         </w:rPr>
       </w:pPr>
-      <w:hyperlink w:anchor="_Toc22573937" w:history="1">
+      <w:hyperlink w:anchor="_Toc22816849" w:history="1">
         <w:r>
           <w:rPr>
             <w:rStyle w:val="Hyperlink"/>
@@ -482,7 +484,7 @@
             <w:sz w:val="24"/>
             <w:szCs w:val="24"/>
           </w:rPr>
-          <w:t>Exercise 4 – Reconstruct and Refine a GEM from KEGG</w:t>
+          <w:t>Tutorial 5 – Reconstruct and Refine a GEM from KEGG</w:t>
         </w:r>
         <w:r>
           <w:rPr>
@@ -512,7 +514,7 @@
             <w:sz w:val="24"/>
             <w:szCs w:val="24"/>
           </w:rPr>
-          <w:instrText xml:space="preserve"> PAGEREF _Toc22573937 \h </w:instrText>
+          <w:instrText xml:space="preserve"> PAGEREF _Toc22816849 \h </w:instrText>
         </w:r>
         <w:r>
           <w:rPr>
@@ -571,7 +573,7 @@
           <w:lang w:val="en-GB" w:eastAsia="en-GB"/>
         </w:rPr>
       </w:pPr>
-      <w:hyperlink w:anchor="_Toc22573938" w:history="1">
+      <w:hyperlink w:anchor="_Toc22816850" w:history="1">
         <w:r>
           <w:rPr>
             <w:rStyle w:val="Hyperlink"/>
@@ -580,7 +582,7 @@
             <w:sz w:val="24"/>
             <w:szCs w:val="24"/>
           </w:rPr>
-          <w:t>Exercise 5 – Reconstruct and Refine a GEM from MetaCyc+KEGG</w:t>
+          <w:t>Tutorial 6 – Reconstruct and Refine a GEM from MetaCyc+KEGG</w:t>
         </w:r>
         <w:r>
           <w:rPr>
@@ -610,7 +612,7 @@
             <w:sz w:val="24"/>
             <w:szCs w:val="24"/>
           </w:rPr>
-          <w:instrText xml:space="preserve"> PAGEREF _Toc22573938 \h </w:instrText>
+          <w:instrText xml:space="preserve"> PAGEREF _Toc22816850 \h </w:instrText>
         </w:r>
         <w:r>
           <w:rPr>
@@ -669,7 +671,7 @@
           <w:lang w:val="en-GB" w:eastAsia="en-GB"/>
         </w:rPr>
       </w:pPr>
-      <w:hyperlink w:anchor="_Toc22573939" w:history="1">
+      <w:hyperlink w:anchor="_Toc22816851" w:history="1">
         <w:r>
           <w:rPr>
             <w:rStyle w:val="Hyperlink"/>
@@ -708,7 +710,7 @@
             <w:sz w:val="24"/>
             <w:szCs w:val="24"/>
           </w:rPr>
-          <w:instrText xml:space="preserve"> PAGEREF _Toc22573939 \h </w:instrText>
+          <w:instrText xml:space="preserve"> PAGEREF _Toc22816851 \h </w:instrText>
         </w:r>
         <w:r>
           <w:rPr>
@@ -769,7 +771,7 @@
         </w:rPr>
         <w:fldChar w:fldCharType="end"/>
       </w:r>
-      <w:bookmarkStart w:id="1" w:name="_Toc22160991"/>
+      <w:bookmarkStart w:id="2" w:name="_Toc22160991"/>
       <w:r>
         <w:rPr>
           <w:lang w:val="en-GB"/>
@@ -781,10 +783,13 @@
       <w:pPr>
         <w:pStyle w:val="Heading1"/>
       </w:pPr>
-      <w:bookmarkStart w:id="2" w:name="_Toc22573933"/>
+      <w:bookmarkStart w:id="3" w:name="_Toc22816845"/>
       <w:r>
         <w:lastRenderedPageBreak/>
-        <w:t xml:space="preserve">Exercise 0 </w:t>
+        <w:t>Tutorial 1</w:t>
+      </w:r>
+      <w:r>
+        <w:t xml:space="preserve"> </w:t>
       </w:r>
       <w:r>
         <w:t>–</w:t>
@@ -792,7 +797,7 @@
       <w:r>
         <w:t xml:space="preserve"> </w:t>
       </w:r>
-      <w:bookmarkEnd w:id="1"/>
+      <w:bookmarkEnd w:id="2"/>
       <w:r>
         <w:t xml:space="preserve">Import </w:t>
       </w:r>
@@ -805,7 +810,7 @@
       <w:r>
         <w:t>FBA</w:t>
       </w:r>
-      <w:bookmarkEnd w:id="2"/>
+      <w:bookmarkEnd w:id="3"/>
     </w:p>
     <w:p>
       <w:pPr>
@@ -913,8 +918,18 @@
           <w:iCs/>
           <w:lang w:val="en-GB"/>
         </w:rPr>
-        <w:t>Penicillium chrysogenum</w:t>
-      </w:r>
+        <w:t xml:space="preserve">Penicillium </w:t>
+      </w:r>
+      <w:proofErr w:type="spellStart"/>
+      <w:r>
+        <w:rPr>
+          <w:i/>
+          <w:iCs/>
+          <w:lang w:val="en-GB"/>
+        </w:rPr>
+        <w:t>chrysogenum</w:t>
+      </w:r>
+      <w:proofErr w:type="spellEnd"/>
       <w:r>
         <w:rPr>
           <w:lang w:val="en-GB"/>
@@ -990,7 +1005,21 @@
           <w:rFonts w:ascii="Courier New" w:hAnsi="Courier New" w:cs="Courier New"/>
           <w:lang w:val="en-GB"/>
         </w:rPr>
-        <w:t>tutorial0.m</w:t>
+        <w:t>tutorial</w:t>
+      </w:r>
+      <w:r>
+        <w:rPr>
+          <w:rFonts w:ascii="Courier New" w:hAnsi="Courier New" w:cs="Courier New"/>
+          <w:lang w:val="en-GB"/>
+        </w:rPr>
+        <w:t>1</w:t>
+      </w:r>
+      <w:r>
+        <w:rPr>
+          <w:rFonts w:ascii="Courier New" w:hAnsi="Courier New" w:cs="Courier New"/>
+          <w:lang w:val="en-GB"/>
+        </w:rPr>
+        <w:t>.m</w:t>
       </w:r>
       <w:r>
         <w:rPr>
@@ -1116,6 +1145,7 @@
         </w:rPr>
         <w:t xml:space="preserve">function </w:t>
       </w:r>
+      <w:proofErr w:type="spellStart"/>
       <w:r>
         <w:rPr>
           <w:rFonts w:ascii="Courier New" w:hAnsi="Courier New" w:cs="Courier New"/>
@@ -1124,6 +1154,7 @@
         </w:rPr>
         <w:t>importExcelModel</w:t>
       </w:r>
+      <w:proofErr w:type="spellEnd"/>
       <w:r>
         <w:rPr>
           <w:lang w:val="en-GB"/>
@@ -1134,7 +1165,43 @@
         <w:rPr>
           <w:lang w:val="en-GB"/>
         </w:rPr>
-        <w:t xml:space="preserve">Although, this functionality is not necessary for this exercise, the users without such ability would not be able to do Exercises 1-3, which involve </w:t>
+        <w:t xml:space="preserve">Although, this functionality is not necessary for this exercise, the users without such ability would not be able to do </w:t>
+      </w:r>
+      <w:r>
+        <w:rPr>
+          <w:lang w:val="en-GB"/>
+        </w:rPr>
+        <w:t>Tutorials</w:t>
+      </w:r>
+      <w:r>
+        <w:rPr>
+          <w:lang w:val="en-GB"/>
+        </w:rPr>
+        <w:t xml:space="preserve"> </w:t>
+      </w:r>
+      <w:r>
+        <w:rPr>
+          <w:lang w:val="en-GB"/>
+        </w:rPr>
+        <w:t>2</w:t>
+      </w:r>
+      <w:r>
+        <w:rPr>
+          <w:lang w:val="en-GB"/>
+        </w:rPr>
+        <w:t>-</w:t>
+      </w:r>
+      <w:r>
+        <w:rPr>
+          <w:lang w:val="en-GB"/>
+        </w:rPr>
+        <w:t>4</w:t>
+      </w:r>
+      <w:r>
+        <w:rPr>
+          <w:lang w:val="en-GB"/>
+        </w:rPr>
+        <w:t xml:space="preserve">, which involve </w:t>
       </w:r>
       <w:r>
         <w:rPr>
@@ -1197,17 +1264,11 @@
       <w:pPr>
         <w:pStyle w:val="Heading1"/>
       </w:pPr>
-      <w:bookmarkStart w:id="3" w:name="_Toc22160992"/>
-      <w:bookmarkStart w:id="4" w:name="_Toc22573934"/>
+      <w:bookmarkStart w:id="4" w:name="_Toc22160992"/>
+      <w:bookmarkStart w:id="5" w:name="_Toc22816846"/>
       <w:r>
         <w:lastRenderedPageBreak/>
-        <w:t>Exerc</w:t>
-      </w:r>
-      <w:r>
-        <w:t>ise</w:t>
-      </w:r>
-      <w:r>
-        <w:t xml:space="preserve"> 1</w:t>
+        <w:t>Tutorial 2</w:t>
       </w:r>
       <w:r>
         <w:t xml:space="preserve"> </w:t>
@@ -1218,11 +1279,11 @@
       <w:r>
         <w:t xml:space="preserve"> </w:t>
       </w:r>
-      <w:bookmarkEnd w:id="3"/>
+      <w:bookmarkEnd w:id="4"/>
       <w:r>
         <w:t>Construct a Functional Small Model</w:t>
       </w:r>
-      <w:bookmarkEnd w:id="4"/>
+      <w:bookmarkEnd w:id="5"/>
       <w:r>
         <w:t xml:space="preserve"> </w:t>
       </w:r>
@@ -1343,7 +1404,21 @@
           <w:rFonts w:ascii="Courier New" w:hAnsi="Courier New" w:cs="Courier New"/>
           <w:lang w:val="en-GB"/>
         </w:rPr>
-        <w:t>tutorial1.m</w:t>
+        <w:t>tutorial</w:t>
+      </w:r>
+      <w:r>
+        <w:rPr>
+          <w:rFonts w:ascii="Courier New" w:hAnsi="Courier New" w:cs="Courier New"/>
+          <w:lang w:val="en-GB"/>
+        </w:rPr>
+        <w:t>2</w:t>
+      </w:r>
+      <w:r>
+        <w:rPr>
+          <w:rFonts w:ascii="Courier New" w:hAnsi="Courier New" w:cs="Courier New"/>
+          <w:lang w:val="en-GB"/>
+        </w:rPr>
+        <w:t>.m</w:t>
       </w:r>
       <w:r>
         <w:rPr>
@@ -1388,7 +1463,21 @@
           <w:rFonts w:ascii="Courier New" w:hAnsi="Courier New" w:cs="Courier New"/>
           <w:lang w:val="en-GB"/>
         </w:rPr>
-        <w:t>tutorial1_solutions.m</w:t>
+        <w:t>tutorial</w:t>
+      </w:r>
+      <w:r>
+        <w:rPr>
+          <w:rFonts w:ascii="Courier New" w:hAnsi="Courier New" w:cs="Courier New"/>
+          <w:lang w:val="en-GB"/>
+        </w:rPr>
+        <w:t>2</w:t>
+      </w:r>
+      <w:r>
+        <w:rPr>
+          <w:rFonts w:ascii="Courier New" w:hAnsi="Courier New" w:cs="Courier New"/>
+          <w:lang w:val="en-GB"/>
+        </w:rPr>
+        <w:t>_solutions.m</w:t>
       </w:r>
       <w:r>
         <w:rPr>
@@ -1413,7 +1502,21 @@
           <w:rFonts w:ascii="Courier New" w:hAnsi="Courier New" w:cs="Courier New"/>
           <w:lang w:val="en-GB"/>
         </w:rPr>
-        <w:t>tutorial1.m</w:t>
+        <w:t>tutorial</w:t>
+      </w:r>
+      <w:r>
+        <w:rPr>
+          <w:rFonts w:ascii="Courier New" w:hAnsi="Courier New" w:cs="Courier New"/>
+          <w:lang w:val="en-GB"/>
+        </w:rPr>
+        <w:t>2</w:t>
+      </w:r>
+      <w:r>
+        <w:rPr>
+          <w:rFonts w:ascii="Courier New" w:hAnsi="Courier New" w:cs="Courier New"/>
+          <w:lang w:val="en-GB"/>
+        </w:rPr>
+        <w:t>.m</w:t>
       </w:r>
       <w:r>
         <w:rPr>
@@ -1557,7 +1660,21 @@
           <w:rFonts w:ascii="Courier New" w:hAnsi="Courier New" w:cs="Courier New"/>
           <w:lang w:val="en-GB"/>
         </w:rPr>
-        <w:t>tutorial1.m</w:t>
+        <w:t>tutorial</w:t>
+      </w:r>
+      <w:r>
+        <w:rPr>
+          <w:rFonts w:ascii="Courier New" w:hAnsi="Courier New" w:cs="Courier New"/>
+          <w:lang w:val="en-GB"/>
+        </w:rPr>
+        <w:t>2</w:t>
+      </w:r>
+      <w:r>
+        <w:rPr>
+          <w:rFonts w:ascii="Courier New" w:hAnsi="Courier New" w:cs="Courier New"/>
+          <w:lang w:val="en-GB"/>
+        </w:rPr>
+        <w:t>.m</w:t>
       </w:r>
       <w:r>
         <w:rPr>
@@ -1570,7 +1687,21 @@
           <w:rFonts w:ascii="Courier New" w:hAnsi="Courier New" w:cs="Courier New"/>
           <w:lang w:val="en-GB"/>
         </w:rPr>
-        <w:t>tutorial1_solutions.m</w:t>
+        <w:t>tutorial</w:t>
+      </w:r>
+      <w:r>
+        <w:rPr>
+          <w:rFonts w:ascii="Courier New" w:hAnsi="Courier New" w:cs="Courier New"/>
+          <w:lang w:val="en-GB"/>
+        </w:rPr>
+        <w:t>2</w:t>
+      </w:r>
+      <w:r>
+        <w:rPr>
+          <w:rFonts w:ascii="Courier New" w:hAnsi="Courier New" w:cs="Courier New"/>
+          <w:lang w:val="en-GB"/>
+        </w:rPr>
+        <w:t>_solutions.m</w:t>
       </w:r>
       <w:r>
         <w:rPr>
@@ -1767,7 +1898,7 @@
                 <w:lang w:val="en-GB"/>
               </w:rPr>
             </w:pPr>
-            <w:bookmarkStart w:id="5" w:name="_Ref22156617"/>
+            <w:bookmarkStart w:id="6" w:name="_Ref22156617"/>
             <w:r>
               <w:rPr>
                 <w:rFonts w:cs="Times New Roman"/>
@@ -1850,7 +1981,7 @@
               </w:rPr>
               <w:fldChar w:fldCharType="end"/>
             </w:r>
-            <w:bookmarkEnd w:id="5"/>
+            <w:bookmarkEnd w:id="6"/>
             <w:r>
               <w:rPr>
                 <w:rFonts w:cs="Times New Roman"/>
@@ -2147,7 +2278,21 @@
           <w:rFonts w:ascii="Courier New" w:hAnsi="Courier New" w:cs="Courier New"/>
           <w:lang w:val="en-GB"/>
         </w:rPr>
-        <w:t>tutorial1.m</w:t>
+        <w:t>tutorial</w:t>
+      </w:r>
+      <w:r>
+        <w:rPr>
+          <w:rFonts w:ascii="Courier New" w:hAnsi="Courier New" w:cs="Courier New"/>
+          <w:lang w:val="en-GB"/>
+        </w:rPr>
+        <w:t>2</w:t>
+      </w:r>
+      <w:r>
+        <w:rPr>
+          <w:rFonts w:ascii="Courier New" w:hAnsi="Courier New" w:cs="Courier New"/>
+          <w:lang w:val="en-GB"/>
+        </w:rPr>
+        <w:t>.m</w:t>
       </w:r>
       <w:r>
         <w:rPr>
@@ -2155,6 +2300,7 @@
         </w:rPr>
         <w:t xml:space="preserve"> (i.e. the one with </w:t>
       </w:r>
+      <w:proofErr w:type="spellStart"/>
       <w:r>
         <w:rPr>
           <w:rFonts w:ascii="Courier New" w:hAnsi="Courier New" w:cs="Courier New"/>
@@ -2163,6 +2309,7 @@
         </w:rPr>
         <w:t>importExcelModel</w:t>
       </w:r>
+      <w:proofErr w:type="spellEnd"/>
       <w:r>
         <w:rPr>
           <w:rFonts w:cs="Times New Roman"/>
@@ -2326,6 +2473,7 @@
         </w:rPr>
         <w:t xml:space="preserve">Save often and run </w:t>
       </w:r>
+      <w:proofErr w:type="spellStart"/>
       <w:r>
         <w:rPr>
           <w:rFonts w:ascii="Courier New" w:hAnsi="Courier New" w:cs="Courier New"/>
@@ -2334,6 +2482,7 @@
         </w:rPr>
         <w:t>importExcelModel</w:t>
       </w:r>
+      <w:proofErr w:type="spellEnd"/>
       <w:r>
         <w:rPr>
           <w:lang w:val="en-GB"/>
@@ -2395,6 +2544,7 @@
         </w:rPr>
         <w:t xml:space="preserve">run </w:t>
       </w:r>
+      <w:proofErr w:type="spellStart"/>
       <w:r>
         <w:rPr>
           <w:rFonts w:ascii="Courier New" w:hAnsi="Courier New" w:cs="Courier New"/>
@@ -2403,6 +2553,7 @@
         </w:rPr>
         <w:t>importExcelModel</w:t>
       </w:r>
+      <w:proofErr w:type="spellEnd"/>
       <w:r>
         <w:rPr>
           <w:lang w:val="en-GB"/>
@@ -3465,6 +3616,7 @@
         </w:rPr>
         <w:t xml:space="preserve"> should see no warnings when running </w:t>
       </w:r>
+      <w:proofErr w:type="spellStart"/>
       <w:r>
         <w:rPr>
           <w:rFonts w:ascii="Courier New" w:hAnsi="Courier New" w:cs="Courier New"/>
@@ -3473,6 +3625,7 @@
         </w:rPr>
         <w:t>importExcelModel</w:t>
       </w:r>
+      <w:proofErr w:type="spellEnd"/>
       <w:r>
         <w:rPr>
           <w:lang w:val="en-GB"/>
@@ -3707,7 +3860,21 @@
         <w:rPr>
           <w:lang w:val="en-GB"/>
         </w:rPr>
-        <w:t>Once talking about the fluxes the units are mmol/gDW/h, but when one looks at yields, one</w:t>
+        <w:t>Once talking about the fluxes the units are mmol/</w:t>
+      </w:r>
+      <w:proofErr w:type="spellStart"/>
+      <w:r>
+        <w:rPr>
+          <w:lang w:val="en-GB"/>
+        </w:rPr>
+        <w:t>gDW</w:t>
+      </w:r>
+      <w:proofErr w:type="spellEnd"/>
+      <w:r>
+        <w:rPr>
+          <w:lang w:val="en-GB"/>
+        </w:rPr>
+        <w:t>/h, but when one looks at yields, one</w:t>
       </w:r>
       <w:r>
         <w:rPr>
@@ -3782,6 +3949,7 @@
         </w:rPr>
         <w:t xml:space="preserve"> by running </w:t>
       </w:r>
+      <w:proofErr w:type="spellStart"/>
       <w:r>
         <w:rPr>
           <w:rFonts w:ascii="Courier New" w:hAnsi="Courier New" w:cs="Courier New"/>
@@ -3790,6 +3958,7 @@
         </w:rPr>
         <w:t>importExcelModel</w:t>
       </w:r>
+      <w:proofErr w:type="spellEnd"/>
       <w:r>
         <w:rPr>
           <w:lang w:val="en-GB"/>
@@ -3812,7 +3981,21 @@
         <w:rPr>
           <w:lang w:val="en-GB"/>
         </w:rPr>
-        <w:t>printed. Select the name “smallModel”</w:t>
+        <w:t>printed. Select the name “</w:t>
+      </w:r>
+      <w:proofErr w:type="spellStart"/>
+      <w:r>
+        <w:rPr>
+          <w:lang w:val="en-GB"/>
+        </w:rPr>
+        <w:t>smallModel</w:t>
+      </w:r>
+      <w:proofErr w:type="spellEnd"/>
+      <w:r>
+        <w:rPr>
+          <w:lang w:val="en-GB"/>
+        </w:rPr>
+        <w:t>”</w:t>
       </w:r>
       <w:r>
         <w:rPr>
@@ -3854,7 +4037,21 @@
         <w:rPr>
           <w:lang w:val="en-GB"/>
         </w:rPr>
-        <w:t xml:space="preserve"> write “open smallModel”). </w:t>
+        <w:t xml:space="preserve"> write “open </w:t>
+      </w:r>
+      <w:proofErr w:type="spellStart"/>
+      <w:r>
+        <w:rPr>
+          <w:lang w:val="en-GB"/>
+        </w:rPr>
+        <w:t>smallModel</w:t>
+      </w:r>
+      <w:proofErr w:type="spellEnd"/>
+      <w:r>
+        <w:rPr>
+          <w:lang w:val="en-GB"/>
+        </w:rPr>
+        <w:t xml:space="preserve">”). </w:t>
       </w:r>
       <w:r>
         <w:rPr>
@@ -3888,6 +4085,7 @@
         <w:lastRenderedPageBreak/>
         <w:t xml:space="preserve">Solve the optimization problem by running </w:t>
       </w:r>
+      <w:proofErr w:type="spellStart"/>
       <w:r>
         <w:rPr>
           <w:rFonts w:ascii="Courier New" w:hAnsi="Courier New" w:cs="Courier New"/>
@@ -3896,6 +4094,7 @@
         </w:rPr>
         <w:t>solveLP</w:t>
       </w:r>
+      <w:proofErr w:type="spellEnd"/>
       <w:r>
         <w:rPr>
           <w:lang w:val="en-GB"/>
@@ -3993,14 +4192,14 @@
       <w:pPr>
         <w:pStyle w:val="Heading1"/>
       </w:pPr>
-      <w:bookmarkStart w:id="6" w:name="_Toc22160993"/>
-      <w:bookmarkStart w:id="7" w:name="_Toc22573935"/>
+      <w:bookmarkStart w:id="7" w:name="_Toc22160993"/>
+      <w:bookmarkStart w:id="8" w:name="_Toc22816847"/>
       <w:r>
         <w:lastRenderedPageBreak/>
-        <w:t>Exercise</w:t>
-      </w:r>
-      <w:r>
-        <w:t xml:space="preserve"> 2 </w:t>
+        <w:t>Tutorial 3</w:t>
+      </w:r>
+      <w:r>
+        <w:t xml:space="preserve"> </w:t>
       </w:r>
       <w:r>
         <w:t>–</w:t>
@@ -4008,7 +4207,7 @@
       <w:r>
         <w:t xml:space="preserve"> </w:t>
       </w:r>
-      <w:bookmarkEnd w:id="6"/>
+      <w:bookmarkEnd w:id="7"/>
       <w:r>
         <w:t xml:space="preserve">Apply KOs, </w:t>
       </w:r>
@@ -4021,7 +4220,7 @@
       <w:r>
         <w:t xml:space="preserve"> Integrate External Data</w:t>
       </w:r>
-      <w:bookmarkEnd w:id="7"/>
+      <w:bookmarkEnd w:id="8"/>
     </w:p>
     <w:p>
       <w:pPr>
@@ -4142,7 +4341,7 @@
           <w:rFonts w:ascii="Courier New" w:hAnsi="Courier New" w:cs="Courier New"/>
           <w:lang w:val="en-GB"/>
         </w:rPr>
-        <w:t>2</w:t>
+        <w:t>3</w:t>
       </w:r>
       <w:r>
         <w:rPr>
@@ -4195,7 +4394,7 @@
           <w:rFonts w:ascii="Courier New" w:hAnsi="Courier New" w:cs="Courier New"/>
           <w:lang w:val="en-GB"/>
         </w:rPr>
-        <w:t>2</w:t>
+        <w:t>3</w:t>
       </w:r>
       <w:r>
         <w:rPr>
@@ -4380,8 +4579,8 @@
               </w:rPr>
               <w:lastRenderedPageBreak/>
               <w:drawing>
-                <wp:inline distT="0" distB="0" distL="0" distR="0" wp14:anchorId="4DAA7777" wp14:editId="0848EB5E">
-                  <wp:extent cx="5436127" cy="6252633"/>
+                <wp:inline distT="0" distB="0" distL="0" distR="0" wp14:anchorId="4DAA7777" wp14:editId="38BD948F">
+                  <wp:extent cx="4229100" cy="6251533"/>
                   <wp:effectExtent l="12700" t="12700" r="0" b="0"/>
                   <wp:docPr id="2" name="Bild 1"/>
                   <wp:cNvGraphicFramePr>
@@ -4398,13 +4597,13 @@
                         </pic:nvPicPr>
                         <pic:blipFill rotWithShape="1">
                           <a:blip r:embed="rId7" cstate="print"/>
-                          <a:srcRect l="32249" t="11817" r="23154" b="6132"/>
+                          <a:srcRect l="32839" t="11817" r="32460" b="6132"/>
                           <a:stretch/>
                         </pic:blipFill>
                         <pic:spPr bwMode="auto">
                           <a:xfrm>
                             <a:off x="0" y="0"/>
-                            <a:ext cx="5436614" cy="6253193"/>
+                            <a:ext cx="4230223" cy="6253193"/>
                           </a:xfrm>
                           <a:prstGeom prst="rect">
                             <a:avLst/>
@@ -4461,7 +4660,7 @@
                 <w:lang w:val="en-GB"/>
               </w:rPr>
             </w:pPr>
-            <w:bookmarkStart w:id="8" w:name="_Ref22160101"/>
+            <w:bookmarkStart w:id="9" w:name="_Ref22160101"/>
             <w:r>
               <w:rPr>
                 <w:rFonts w:cs="Times New Roman"/>
@@ -4544,7 +4743,7 @@
               </w:rPr>
               <w:fldChar w:fldCharType="end"/>
             </w:r>
-            <w:bookmarkEnd w:id="8"/>
+            <w:bookmarkEnd w:id="9"/>
             <w:r>
               <w:rPr>
                 <w:rFonts w:cs="Times New Roman"/>
@@ -4569,7 +4768,33 @@
                 <w:szCs w:val="22"/>
                 <w:lang w:val="en-GB"/>
               </w:rPr>
-              <w:t xml:space="preserve"> Central carbon metabolism in yeast (adapted from Förster, 2003).</w:t>
+              <w:t xml:space="preserve"> Central carbon metabolism in yeast (adapted from </w:t>
+            </w:r>
+            <w:proofErr w:type="spellStart"/>
+            <w:r>
+              <w:rPr>
+                <w:rFonts w:cs="Times New Roman"/>
+                <w:i w:val="0"/>
+                <w:iCs w:val="0"/>
+                <w:color w:val="auto"/>
+                <w:sz w:val="22"/>
+                <w:szCs w:val="22"/>
+                <w:lang w:val="en-GB"/>
+              </w:rPr>
+              <w:t>Förster</w:t>
+            </w:r>
+            <w:proofErr w:type="spellEnd"/>
+            <w:r>
+              <w:rPr>
+                <w:rFonts w:cs="Times New Roman"/>
+                <w:i w:val="0"/>
+                <w:iCs w:val="0"/>
+                <w:color w:val="auto"/>
+                <w:sz w:val="22"/>
+                <w:szCs w:val="22"/>
+                <w:lang w:val="en-GB"/>
+              </w:rPr>
+              <w:t>, 2003).</w:t>
             </w:r>
           </w:p>
         </w:tc>
@@ -4624,7 +4849,31 @@
         <w:rPr>
           <w:lang w:val="en-GB"/>
         </w:rPr>
-        <w:t xml:space="preserve"> hopefully recognize the model structure from Exercise 1, even though some more stuff is added this time. The most important difference is </w:t>
+        <w:t xml:space="preserve"> hopefully recognize the model structure from </w:t>
+      </w:r>
+      <w:r>
+        <w:rPr>
+          <w:lang w:val="en-GB"/>
+        </w:rPr>
+        <w:t>Tutorial</w:t>
+      </w:r>
+      <w:r>
+        <w:rPr>
+          <w:lang w:val="en-GB"/>
+        </w:rPr>
+        <w:t xml:space="preserve"> </w:t>
+      </w:r>
+      <w:r>
+        <w:rPr>
+          <w:lang w:val="en-GB"/>
+        </w:rPr>
+        <w:t>2</w:t>
+      </w:r>
+      <w:r>
+        <w:rPr>
+          <w:lang w:val="en-GB"/>
+        </w:rPr>
+        <w:t xml:space="preserve">, even though some more stuff is added this time. The most important difference is </w:t>
       </w:r>
       <w:r>
         <w:rPr>
@@ -4799,7 +5048,7 @@
           <w:rFonts w:cs="Times New Roman"/>
           <w:lang w:val="en-GB"/>
         </w:rPr>
-        <w:t>Exercise 1</w:t>
+        <w:t>Tutorial 2</w:t>
       </w:r>
       <w:r>
         <w:rPr>
@@ -4847,7 +5096,13 @@
         <w:rPr>
           <w:lang w:val="en-GB"/>
         </w:rPr>
-        <w:t>in Exercise 1</w:t>
+        <w:t xml:space="preserve">in </w:t>
+      </w:r>
+      <w:r>
+        <w:rPr>
+          <w:lang w:val="en-GB"/>
+        </w:rPr>
+        <w:t>Tutorial 2</w:t>
       </w:r>
       <w:r>
         <w:rPr>
@@ -4855,6 +5110,7 @@
         </w:rPr>
         <w:t xml:space="preserve">, or try to use the </w:t>
       </w:r>
+      <w:proofErr w:type="spellStart"/>
       <w:r>
         <w:rPr>
           <w:rFonts w:ascii="Courier New" w:hAnsi="Courier New" w:cs="Courier New"/>
@@ -4864,6 +5120,7 @@
         <w:lastRenderedPageBreak/>
         <w:t>setParam</w:t>
       </w:r>
+      <w:proofErr w:type="spellEnd"/>
       <w:r>
         <w:rPr>
           <w:lang w:val="en-GB"/>
@@ -4887,7 +5144,21 @@
           <w:rFonts w:ascii="Courier New" w:hAnsi="Courier New" w:cs="Courier New"/>
           <w:lang w:val="en-GB"/>
         </w:rPr>
-        <w:t>tutorial2.m</w:t>
+        <w:t>tutorial</w:t>
+      </w:r>
+      <w:r>
+        <w:rPr>
+          <w:rFonts w:ascii="Courier New" w:hAnsi="Courier New" w:cs="Courier New"/>
+          <w:lang w:val="en-GB"/>
+        </w:rPr>
+        <w:t>3</w:t>
+      </w:r>
+      <w:r>
+        <w:rPr>
+          <w:rFonts w:ascii="Courier New" w:hAnsi="Courier New" w:cs="Courier New"/>
+          <w:lang w:val="en-GB"/>
+        </w:rPr>
+        <w:t>.m</w:t>
       </w:r>
       <w:r>
         <w:rPr>
@@ -4966,7 +5237,21 @@
         <w:rPr>
           <w:lang w:val="en-GB"/>
         </w:rPr>
-        <w:t>(biomass is in 1/h and the other fluxes are in mmol/gDW/h).</w:t>
+        <w:t>(biomass is in 1/h and the other fluxes are in mmol/</w:t>
+      </w:r>
+      <w:proofErr w:type="spellStart"/>
+      <w:r>
+        <w:rPr>
+          <w:lang w:val="en-GB"/>
+        </w:rPr>
+        <w:t>gDW</w:t>
+      </w:r>
+      <w:proofErr w:type="spellEnd"/>
+      <w:r>
+        <w:rPr>
+          <w:lang w:val="en-GB"/>
+        </w:rPr>
+        <w:t>/h).</w:t>
       </w:r>
     </w:p>
     <w:p>
@@ -5015,13 +5300,55 @@
         <w:rPr>
           <w:lang w:val="en-GB"/>
         </w:rPr>
-        <w:t xml:space="preserve"> how to import models and set parameters. Import the model twice and generate one model which has access to 1 mmol/gDW/h of glucose and </w:t>
-      </w:r>
-      <w:r>
-        <w:rPr>
-          <w:lang w:val="en-GB"/>
-        </w:rPr>
-        <w:t>unconstrained oxygen, and one which has access to 1 mmol/gDW/h of glucose and 0.5 mmol/gDW/h of O</w:t>
+        <w:t xml:space="preserve"> how to import models and set parameters. Import the model twice and generate one model which has access to 1 mmol/</w:t>
+      </w:r>
+      <w:proofErr w:type="spellStart"/>
+      <w:r>
+        <w:rPr>
+          <w:lang w:val="en-GB"/>
+        </w:rPr>
+        <w:t>gDW</w:t>
+      </w:r>
+      <w:proofErr w:type="spellEnd"/>
+      <w:r>
+        <w:rPr>
+          <w:lang w:val="en-GB"/>
+        </w:rPr>
+        <w:t xml:space="preserve">/h of glucose and </w:t>
+      </w:r>
+      <w:r>
+        <w:rPr>
+          <w:lang w:val="en-GB"/>
+        </w:rPr>
+        <w:t>unconstrained oxygen, and one which has access to 1 mmol/</w:t>
+      </w:r>
+      <w:proofErr w:type="spellStart"/>
+      <w:r>
+        <w:rPr>
+          <w:lang w:val="en-GB"/>
+        </w:rPr>
+        <w:t>gDW</w:t>
+      </w:r>
+      <w:proofErr w:type="spellEnd"/>
+      <w:r>
+        <w:rPr>
+          <w:lang w:val="en-GB"/>
+        </w:rPr>
+        <w:t>/h of glucose and 0.5 mmol/</w:t>
+      </w:r>
+      <w:proofErr w:type="spellStart"/>
+      <w:r>
+        <w:rPr>
+          <w:lang w:val="en-GB"/>
+        </w:rPr>
+        <w:t>gDW</w:t>
+      </w:r>
+      <w:proofErr w:type="spellEnd"/>
+      <w:r>
+        <w:rPr>
+          <w:lang w:val="en-GB"/>
+        </w:rPr>
+        <w:t>/h of O</w:t>
       </w:r>
       <w:r>
         <w:rPr>
@@ -5042,6 +5369,7 @@
         </w:rPr>
         <w:t xml:space="preserve">Take a look in the tutorial and try to run </w:t>
       </w:r>
+      <w:proofErr w:type="spellStart"/>
       <w:r>
         <w:rPr>
           <w:rFonts w:ascii="Courier New" w:hAnsi="Courier New" w:cs="Courier New"/>
@@ -5050,6 +5378,7 @@
         </w:rPr>
         <w:t>drawMap</w:t>
       </w:r>
+      <w:proofErr w:type="spellEnd"/>
       <w:r>
         <w:rPr>
           <w:lang w:val="en-GB"/>
@@ -5189,6 +5518,7 @@
         </w:rPr>
         <w:t xml:space="preserve">lso use the function </w:t>
       </w:r>
+      <w:proofErr w:type="spellStart"/>
       <w:r>
         <w:rPr>
           <w:rFonts w:ascii="Courier New" w:hAnsi="Courier New" w:cs="Courier New"/>
@@ -5197,6 +5527,7 @@
         </w:rPr>
         <w:t>followChanged</w:t>
       </w:r>
+      <w:proofErr w:type="spellEnd"/>
       <w:r>
         <w:rPr>
           <w:lang w:val="en-GB"/>
@@ -5220,7 +5551,21 @@
           <w:rFonts w:ascii="Courier New" w:hAnsi="Courier New" w:cs="Courier New"/>
           <w:lang w:val="en-GB"/>
         </w:rPr>
-        <w:t>tutorial2.m</w:t>
+        <w:t>tutorial</w:t>
+      </w:r>
+      <w:r>
+        <w:rPr>
+          <w:rFonts w:ascii="Courier New" w:hAnsi="Courier New" w:cs="Courier New"/>
+          <w:lang w:val="en-GB"/>
+        </w:rPr>
+        <w:t>3</w:t>
+      </w:r>
+      <w:r>
+        <w:rPr>
+          <w:rFonts w:ascii="Courier New" w:hAnsi="Courier New" w:cs="Courier New"/>
+          <w:lang w:val="en-GB"/>
+        </w:rPr>
+        <w:t>.m</w:t>
       </w:r>
       <w:r>
         <w:rPr>
@@ -5284,11 +5629,19 @@
           <w:lang w:val="en-GB"/>
         </w:rPr>
       </w:pPr>
-      <w:r>
-        <w:rPr>
-          <w:lang w:val="en-GB"/>
-        </w:rPr>
-        <w:t>acOUT (Production of acetate):</w:t>
+      <w:proofErr w:type="spellStart"/>
+      <w:r>
+        <w:rPr>
+          <w:lang w:val="en-GB"/>
+        </w:rPr>
+        <w:t>acOUT</w:t>
+      </w:r>
+      <w:proofErr w:type="spellEnd"/>
+      <w:r>
+        <w:rPr>
+          <w:lang w:val="en-GB"/>
+        </w:rPr>
+        <w:t xml:space="preserve"> (Production of acetate):</w:t>
       </w:r>
       <w:r>
         <w:rPr>
@@ -5315,11 +5668,19 @@
           <w:lang w:val="en-GB"/>
         </w:rPr>
       </w:pPr>
-      <w:r>
-        <w:rPr>
-          <w:lang w:val="en-GB"/>
-        </w:rPr>
-        <w:t>biomassOUT (Production of biomass):</w:t>
+      <w:proofErr w:type="spellStart"/>
+      <w:r>
+        <w:rPr>
+          <w:lang w:val="en-GB"/>
+        </w:rPr>
+        <w:t>biomassOUT</w:t>
+      </w:r>
+      <w:proofErr w:type="spellEnd"/>
+      <w:r>
+        <w:rPr>
+          <w:lang w:val="en-GB"/>
+        </w:rPr>
+        <w:t xml:space="preserve"> (Production of biomass):</w:t>
       </w:r>
       <w:r>
         <w:rPr>
@@ -5377,11 +5738,19 @@
           <w:lang w:val="en-GB"/>
         </w:rPr>
       </w:pPr>
-      <w:r>
-        <w:rPr>
-          <w:lang w:val="en-GB"/>
-        </w:rPr>
-        <w:t>ethOUT (Production of ethanol):</w:t>
+      <w:proofErr w:type="spellStart"/>
+      <w:r>
+        <w:rPr>
+          <w:lang w:val="en-GB"/>
+        </w:rPr>
+        <w:t>ethOUT</w:t>
+      </w:r>
+      <w:proofErr w:type="spellEnd"/>
+      <w:r>
+        <w:rPr>
+          <w:lang w:val="en-GB"/>
+        </w:rPr>
+        <w:t xml:space="preserve"> (Production of ethanol):</w:t>
       </w:r>
       <w:r>
         <w:rPr>
@@ -5408,11 +5777,19 @@
           <w:lang w:val="en-GB"/>
         </w:rPr>
       </w:pPr>
-      <w:r>
-        <w:rPr>
-          <w:lang w:val="en-GB"/>
-        </w:rPr>
-        <w:t>glyOUT (Production of glycerol):</w:t>
+      <w:proofErr w:type="spellStart"/>
+      <w:r>
+        <w:rPr>
+          <w:lang w:val="en-GB"/>
+        </w:rPr>
+        <w:t>glyOUT</w:t>
+      </w:r>
+      <w:proofErr w:type="spellEnd"/>
+      <w:r>
+        <w:rPr>
+          <w:lang w:val="en-GB"/>
+        </w:rPr>
+        <w:t xml:space="preserve"> (Production of glycerol):</w:t>
       </w:r>
       <w:r>
         <w:rPr>
@@ -5439,11 +5816,19 @@
           <w:lang w:val="en-GB"/>
         </w:rPr>
       </w:pPr>
-      <w:r>
-        <w:rPr>
-          <w:lang w:val="en-GB"/>
-        </w:rPr>
-        <w:t>glcIN (Uptake of glucose):</w:t>
+      <w:proofErr w:type="spellStart"/>
+      <w:r>
+        <w:rPr>
+          <w:lang w:val="en-GB"/>
+        </w:rPr>
+        <w:t>glcIN</w:t>
+      </w:r>
+      <w:proofErr w:type="spellEnd"/>
+      <w:r>
+        <w:rPr>
+          <w:lang w:val="en-GB"/>
+        </w:rPr>
+        <w:t xml:space="preserve"> (Uptake of glucose):</w:t>
       </w:r>
       <w:r>
         <w:rPr>
@@ -5501,11 +5886,19 @@
           <w:lang w:val="en-GB"/>
         </w:rPr>
       </w:pPr>
-      <w:r>
-        <w:rPr>
-          <w:lang w:val="en-GB"/>
-        </w:rPr>
-        <w:t>ethIN (Uptake of ethanol):</w:t>
+      <w:proofErr w:type="spellStart"/>
+      <w:r>
+        <w:rPr>
+          <w:lang w:val="en-GB"/>
+        </w:rPr>
+        <w:t>ethIN</w:t>
+      </w:r>
+      <w:proofErr w:type="spellEnd"/>
+      <w:r>
+        <w:rPr>
+          <w:lang w:val="en-GB"/>
+        </w:rPr>
+        <w:t xml:space="preserve"> (Uptake of ethanol):</w:t>
       </w:r>
       <w:r>
         <w:rPr>
@@ -5553,6 +5946,7 @@
         </w:rPr>
         <w:t xml:space="preserve"> </w:t>
       </w:r>
+      <w:proofErr w:type="spellStart"/>
       <w:r>
         <w:rPr>
           <w:rFonts w:ascii="Courier New" w:hAnsi="Courier New" w:cs="Courier New"/>
@@ -5561,6 +5955,7 @@
         </w:rPr>
         <w:t>qMOMA</w:t>
       </w:r>
+      <w:proofErr w:type="spellEnd"/>
       <w:r>
         <w:rPr>
           <w:lang w:val="en-GB"/>
@@ -5623,17 +6018,20 @@
       <w:pPr>
         <w:pStyle w:val="Heading1"/>
       </w:pPr>
-      <w:bookmarkStart w:id="9" w:name="_Toc22160994"/>
-      <w:bookmarkStart w:id="10" w:name="_Toc22573936"/>
+      <w:bookmarkStart w:id="10" w:name="_Toc22160994"/>
+      <w:bookmarkStart w:id="11" w:name="_Toc22816848"/>
       <w:r>
         <w:lastRenderedPageBreak/>
-        <w:t xml:space="preserve">Exercise 3 – </w:t>
-      </w:r>
-      <w:bookmarkEnd w:id="9"/>
+        <w:t>Tutorial 4</w:t>
+      </w:r>
+      <w:r>
+        <w:t xml:space="preserve"> – </w:t>
+      </w:r>
+      <w:bookmarkEnd w:id="10"/>
       <w:r>
         <w:t>Fix an Erroneous Model</w:t>
       </w:r>
-      <w:bookmarkEnd w:id="10"/>
+      <w:bookmarkEnd w:id="11"/>
     </w:p>
     <w:p>
       <w:pPr>
@@ -5832,7 +6230,7 @@
           <w:rFonts w:ascii="Courier New" w:hAnsi="Courier New" w:cs="Courier New"/>
           <w:lang w:val="en-GB"/>
         </w:rPr>
-        <w:t>3</w:t>
+        <w:t>4</w:t>
       </w:r>
       <w:r>
         <w:rPr>
@@ -5873,7 +6271,7 @@
           <w:rFonts w:ascii="Courier New" w:hAnsi="Courier New" w:cs="Courier New"/>
           <w:lang w:val="en-GB"/>
         </w:rPr>
-        <w:t>3</w:t>
+        <w:t>4</w:t>
       </w:r>
       <w:r>
         <w:rPr>
@@ -6025,6 +6423,7 @@
         </w:rPr>
         <w:t xml:space="preserve"> </w:t>
       </w:r>
+      <w:proofErr w:type="spellStart"/>
       <w:r>
         <w:rPr>
           <w:rFonts w:ascii="Courier New" w:hAnsi="Courier New" w:cs="Courier New"/>
@@ -6033,6 +6432,7 @@
         </w:rPr>
         <w:t>gapReport</w:t>
       </w:r>
+      <w:proofErr w:type="spellEnd"/>
       <w:r>
         <w:rPr>
           <w:rFonts w:cs="Times New Roman"/>
@@ -6355,12 +6755,21 @@
         </w:rPr>
         <w:t xml:space="preserve"> using </w:t>
       </w:r>
+      <w:proofErr w:type="spellStart"/>
       <w:r>
         <w:rPr>
           <w:rFonts w:ascii="Courier New" w:hAnsi="Courier New" w:cs="Courier New"/>
           <w:lang w:val="en-GB"/>
         </w:rPr>
-        <w:t>solveLP(model)</w:t>
+        <w:t>solveLP</w:t>
+      </w:r>
+      <w:proofErr w:type="spellEnd"/>
+      <w:r>
+        <w:rPr>
+          <w:rFonts w:ascii="Courier New" w:hAnsi="Courier New" w:cs="Courier New"/>
+          <w:lang w:val="en-GB"/>
+        </w:rPr>
+        <w:t>(model)</w:t>
       </w:r>
       <w:r>
         <w:rPr>
@@ -6434,6 +6843,7 @@
         </w:rPr>
         <w:t xml:space="preserve"> about the </w:t>
       </w:r>
+      <w:proofErr w:type="spellStart"/>
       <w:r>
         <w:rPr>
           <w:rFonts w:ascii="Courier New" w:hAnsi="Courier New" w:cs="Courier New"/>
@@ -6441,6 +6851,7 @@
         </w:rPr>
         <w:t>solveLP</w:t>
       </w:r>
+      <w:proofErr w:type="spellEnd"/>
       <w:r>
         <w:rPr>
           <w:lang w:val="en-GB"/>
@@ -6475,8 +6886,16 @@
         <w:rPr>
           <w:lang w:val="en-GB"/>
         </w:rPr>
-        <w:t>help solveLP</w:t>
-      </w:r>
+        <w:t xml:space="preserve">help </w:t>
+      </w:r>
+      <w:proofErr w:type="spellStart"/>
+      <w:r>
+        <w:rPr>
+          <w:lang w:val="en-GB"/>
+        </w:rPr>
+        <w:t>solveLP</w:t>
+      </w:r>
+      <w:proofErr w:type="spellEnd"/>
       <w:r>
         <w:rPr>
           <w:lang w:val="en-GB"/>
@@ -6489,12 +6908,21 @@
         </w:rPr>
         <w:t xml:space="preserve">, but here it is chosen to solve using </w:t>
       </w:r>
+      <w:proofErr w:type="spellStart"/>
       <w:r>
         <w:rPr>
           <w:rFonts w:ascii="Courier New" w:hAnsi="Courier New" w:cs="Courier New"/>
           <w:lang w:val="en-GB"/>
         </w:rPr>
-        <w:t>solveLP(model,</w:t>
+        <w:t>solveLP</w:t>
+      </w:r>
+      <w:proofErr w:type="spellEnd"/>
+      <w:r>
+        <w:rPr>
+          <w:rFonts w:ascii="Courier New" w:hAnsi="Courier New" w:cs="Courier New"/>
+          <w:lang w:val="en-GB"/>
+        </w:rPr>
+        <w:t>(model,</w:t>
       </w:r>
       <w:r>
         <w:rPr>
@@ -6655,6 +7083,7 @@
         </w:rPr>
         <w:t xml:space="preserve"> can do this by changing the </w:t>
       </w:r>
+      <w:proofErr w:type="spellStart"/>
       <w:r>
         <w:rPr>
           <w:rFonts w:ascii="Courier New" w:hAnsi="Courier New" w:cs="Courier New"/>
@@ -6662,6 +7091,7 @@
         </w:rPr>
         <w:t>model.b</w:t>
       </w:r>
+      <w:proofErr w:type="spellEnd"/>
       <w:r>
         <w:rPr>
           <w:lang w:val="en-GB"/>
@@ -6728,12 +7158,69 @@
         </w:rPr>
         <w:t xml:space="preserve"> </w:t>
       </w:r>
+      <w:proofErr w:type="spellStart"/>
       <w:r>
         <w:rPr>
           <w:rFonts w:ascii="Courier New" w:hAnsi="Courier New" w:cs="Courier New"/>
           <w:lang w:val="en-GB"/>
         </w:rPr>
-        <w:t>model.b=[model.b inf(numel(model.b),1)];</w:t>
+        <w:t>model.b</w:t>
+      </w:r>
+      <w:proofErr w:type="spellEnd"/>
+      <w:r>
+        <w:rPr>
+          <w:rFonts w:ascii="Courier New" w:hAnsi="Courier New" w:cs="Courier New"/>
+          <w:lang w:val="en-GB"/>
+        </w:rPr>
+        <w:t>=[</w:t>
+      </w:r>
+      <w:proofErr w:type="spellStart"/>
+      <w:r>
+        <w:rPr>
+          <w:rFonts w:ascii="Courier New" w:hAnsi="Courier New" w:cs="Courier New"/>
+          <w:lang w:val="en-GB"/>
+        </w:rPr>
+        <w:t>model.b</w:t>
+      </w:r>
+      <w:proofErr w:type="spellEnd"/>
+      <w:r>
+        <w:rPr>
+          <w:rFonts w:ascii="Courier New" w:hAnsi="Courier New" w:cs="Courier New"/>
+          <w:lang w:val="en-GB"/>
+        </w:rPr>
+        <w:t xml:space="preserve"> inf(</w:t>
+      </w:r>
+      <w:proofErr w:type="spellStart"/>
+      <w:r>
+        <w:rPr>
+          <w:rFonts w:ascii="Courier New" w:hAnsi="Courier New" w:cs="Courier New"/>
+          <w:lang w:val="en-GB"/>
+        </w:rPr>
+        <w:t>numel</w:t>
+      </w:r>
+      <w:proofErr w:type="spellEnd"/>
+      <w:r>
+        <w:rPr>
+          <w:rFonts w:ascii="Courier New" w:hAnsi="Courier New" w:cs="Courier New"/>
+          <w:lang w:val="en-GB"/>
+        </w:rPr>
+        <w:t>(</w:t>
+      </w:r>
+      <w:proofErr w:type="spellStart"/>
+      <w:r>
+        <w:rPr>
+          <w:rFonts w:ascii="Courier New" w:hAnsi="Courier New" w:cs="Courier New"/>
+          <w:lang w:val="en-GB"/>
+        </w:rPr>
+        <w:t>model.b</w:t>
+      </w:r>
+      <w:proofErr w:type="spellEnd"/>
+      <w:r>
+        <w:rPr>
+          <w:rFonts w:ascii="Courier New" w:hAnsi="Courier New" w:cs="Courier New"/>
+          <w:lang w:val="en-GB"/>
+        </w:rPr>
+        <w:t>),1)];</w:t>
       </w:r>
       <w:r>
         <w:rPr>
@@ -6808,6 +7295,7 @@
         </w:rPr>
         <w:t xml:space="preserve"> can get a clue by looking at the warnings from </w:t>
       </w:r>
+      <w:proofErr w:type="spellStart"/>
       <w:r>
         <w:rPr>
           <w:rFonts w:ascii="Courier New" w:hAnsi="Courier New" w:cs="Courier New"/>
@@ -6816,6 +7304,7 @@
         </w:rPr>
         <w:t>SBMLFromExcel</w:t>
       </w:r>
+      <w:proofErr w:type="spellEnd"/>
       <w:r>
         <w:rPr>
           <w:lang w:val="en-GB"/>
@@ -6966,6 +7455,7 @@
         </w:rPr>
         <w:t xml:space="preserve"> in step 4 can be done with the function </w:t>
       </w:r>
+      <w:proofErr w:type="spellStart"/>
       <w:r>
         <w:rPr>
           <w:rFonts w:ascii="Courier New" w:hAnsi="Courier New" w:cs="Courier New"/>
@@ -6974,12 +7464,14 @@
         </w:rPr>
         <w:t>canProduce</w:t>
       </w:r>
+      <w:proofErr w:type="spellEnd"/>
       <w:r>
         <w:rPr>
           <w:lang w:val="en-GB"/>
         </w:rPr>
         <w:t xml:space="preserve">. There is a sister function called </w:t>
       </w:r>
+      <w:proofErr w:type="spellStart"/>
       <w:r>
         <w:rPr>
           <w:rFonts w:ascii="Courier New" w:hAnsi="Courier New" w:cs="Courier New"/>
@@ -6988,12 +7480,14 @@
         </w:rPr>
         <w:t>canConsume</w:t>
       </w:r>
+      <w:proofErr w:type="spellEnd"/>
       <w:r>
         <w:rPr>
           <w:lang w:val="en-GB"/>
         </w:rPr>
         <w:t xml:space="preserve">. It checks which metabolites can be consumed by the model. Change so that no production is allowed and run </w:t>
       </w:r>
+      <w:proofErr w:type="spellStart"/>
       <w:r>
         <w:rPr>
           <w:rFonts w:ascii="Courier New" w:hAnsi="Courier New" w:cs="Courier New"/>
@@ -7002,6 +7496,7 @@
         </w:rPr>
         <w:t>canConsume</w:t>
       </w:r>
+      <w:proofErr w:type="spellEnd"/>
       <w:r>
         <w:rPr>
           <w:lang w:val="en-GB"/>
@@ -7062,6 +7557,7 @@
         </w:rPr>
         <w:t xml:space="preserve"> may not be able to get a feasible solution. That is because the problem solved by </w:t>
       </w:r>
+      <w:proofErr w:type="spellStart"/>
       <w:r>
         <w:rPr>
           <w:rFonts w:ascii="Courier New" w:hAnsi="Courier New" w:cs="Courier New"/>
@@ -7070,6 +7566,7 @@
         </w:rPr>
         <w:t>canConsume</w:t>
       </w:r>
+      <w:proofErr w:type="spellEnd"/>
       <w:r>
         <w:rPr>
           <w:lang w:val="en-GB"/>
@@ -7113,6 +7610,7 @@
         </w:rPr>
         <w:t xml:space="preserve"> and glucose. Modify the </w:t>
       </w:r>
+      <w:proofErr w:type="spellStart"/>
       <w:r>
         <w:rPr>
           <w:rFonts w:ascii="Courier New" w:hAnsi="Courier New" w:cs="Courier New"/>
@@ -7120,6 +7618,7 @@
         </w:rPr>
         <w:t>model.b</w:t>
       </w:r>
+      <w:proofErr w:type="spellEnd"/>
       <w:r>
         <w:rPr>
           <w:lang w:val="en-GB"/>
@@ -7393,6 +7892,7 @@
         </w:rPr>
         <w:t xml:space="preserve"> </w:t>
       </w:r>
+      <w:proofErr w:type="spellStart"/>
       <w:r>
         <w:rPr>
           <w:rFonts w:ascii="Courier New" w:hAnsi="Courier New" w:cs="Courier New"/>
@@ -7401,6 +7901,7 @@
         </w:rPr>
         <w:t>simplifyModel</w:t>
       </w:r>
+      <w:proofErr w:type="spellEnd"/>
       <w:r>
         <w:rPr>
           <w:rFonts w:cs="Times New Roman"/>
@@ -7456,7 +7957,21 @@
           <w:rFonts w:ascii="Courier New" w:hAnsi="Courier New" w:cs="Courier New"/>
           <w:lang w:val="en-GB"/>
         </w:rPr>
-        <w:t>tutorial3.m</w:t>
+        <w:t>tutorial</w:t>
+      </w:r>
+      <w:r>
+        <w:rPr>
+          <w:rFonts w:ascii="Courier New" w:hAnsi="Courier New" w:cs="Courier New"/>
+          <w:lang w:val="en-GB"/>
+        </w:rPr>
+        <w:t>4</w:t>
+      </w:r>
+      <w:r>
+        <w:rPr>
+          <w:rFonts w:ascii="Courier New" w:hAnsi="Courier New" w:cs="Courier New"/>
+          <w:lang w:val="en-GB"/>
+        </w:rPr>
+        <w:t>.m</w:t>
       </w:r>
       <w:r>
         <w:rPr>
@@ -7476,6 +7991,7 @@
         </w:rPr>
         <w:t xml:space="preserve"> will see that there are about 20 metabolites and reactions that are dead ends. That is quite a lot, so take a look at the warnings from </w:t>
       </w:r>
+      <w:proofErr w:type="spellStart"/>
       <w:r>
         <w:rPr>
           <w:rFonts w:ascii="Courier New" w:hAnsi="Courier New" w:cs="Courier New"/>
@@ -7484,6 +8000,7 @@
         </w:rPr>
         <w:t>importExcelModel</w:t>
       </w:r>
+      <w:proofErr w:type="spellEnd"/>
       <w:r>
         <w:rPr>
           <w:lang w:val="en-GB"/>
@@ -7769,7 +8286,7 @@
                 <w:lang w:val="en-GB"/>
               </w:rPr>
             </w:pPr>
-            <w:bookmarkStart w:id="11" w:name="_Ref22571057"/>
+            <w:bookmarkStart w:id="12" w:name="_Ref22571057"/>
             <w:r>
               <w:rPr>
                 <w:b/>
@@ -7846,7 +8363,7 @@
               </w:rPr>
               <w:fldChar w:fldCharType="end"/>
             </w:r>
-            <w:bookmarkEnd w:id="11"/>
+            <w:bookmarkEnd w:id="12"/>
             <w:r>
               <w:rPr>
                 <w:b/>
@@ -7929,6 +8446,7 @@
         </w:rPr>
         <w:t xml:space="preserve">A powerful but somewhat tricky function is </w:t>
       </w:r>
+      <w:proofErr w:type="spellStart"/>
       <w:r>
         <w:rPr>
           <w:rFonts w:ascii="Courier New" w:hAnsi="Courier New" w:cs="Courier New"/>
@@ -7937,6 +8455,7 @@
         </w:rPr>
         <w:t>checkProduction</w:t>
       </w:r>
+      <w:proofErr w:type="spellEnd"/>
       <w:r>
         <w:rPr>
           <w:lang w:val="en-GB"/>
@@ -7989,7 +8508,21 @@
         <w:rPr>
           <w:lang w:val="en-GB"/>
         </w:rPr>
-        <w:t xml:space="preserve"> to have </w:t>
+        <w:t xml:space="preserve"> </w:t>
+      </w:r>
+      <w:proofErr w:type="spellStart"/>
+      <w:r>
+        <w:rPr>
+          <w:lang w:val="en-GB"/>
+        </w:rPr>
+        <w:t>to</w:t>
+      </w:r>
+      <w:proofErr w:type="spellEnd"/>
+      <w:r>
+        <w:rPr>
+          <w:lang w:val="en-GB"/>
+        </w:rPr>
+        <w:t xml:space="preserve"> have </w:t>
       </w:r>
       <w:r>
         <w:rPr>
@@ -8015,6 +8548,7 @@
         </w:rPr>
         <w:t xml:space="preserve"> Look at the suggestions from </w:t>
       </w:r>
+      <w:proofErr w:type="spellStart"/>
       <w:r>
         <w:rPr>
           <w:rFonts w:ascii="Courier New" w:hAnsi="Courier New" w:cs="Courier New"/>
@@ -8023,6 +8557,7 @@
         </w:rPr>
         <w:t>checkProduction</w:t>
       </w:r>
+      <w:proofErr w:type="spellEnd"/>
       <w:r>
         <w:rPr>
           <w:lang w:val="en-GB"/>
@@ -8046,7 +8581,21 @@
           <w:rFonts w:ascii="Courier New" w:hAnsi="Courier New" w:cs="Courier New"/>
           <w:lang w:val="en-GB"/>
         </w:rPr>
-        <w:t>tutorial3.m</w:t>
+        <w:t>tutorial</w:t>
+      </w:r>
+      <w:r>
+        <w:rPr>
+          <w:rFonts w:ascii="Courier New" w:hAnsi="Courier New" w:cs="Courier New"/>
+          <w:lang w:val="en-GB"/>
+        </w:rPr>
+        <w:t>4</w:t>
+      </w:r>
+      <w:r>
+        <w:rPr>
+          <w:rFonts w:ascii="Courier New" w:hAnsi="Courier New" w:cs="Courier New"/>
+          <w:lang w:val="en-GB"/>
+        </w:rPr>
+        <w:t>.m</w:t>
       </w:r>
       <w:r>
         <w:rPr>
@@ -8066,6 +8615,7 @@
         </w:rPr>
         <w:t xml:space="preserve"> </w:t>
       </w:r>
+      <w:proofErr w:type="spellStart"/>
       <w:r>
         <w:rPr>
           <w:rFonts w:ascii="Courier New" w:hAnsi="Courier New" w:cs="Courier New"/>
@@ -8073,6 +8623,7 @@
         </w:rPr>
         <w:t>minToConnect</w:t>
       </w:r>
+      <w:proofErr w:type="spellEnd"/>
       <w:r>
         <w:rPr>
           <w:lang w:val="en-GB"/>
@@ -8366,13 +8917,13 @@
         <w:rPr>
           <w:lang w:val="en-GB"/>
         </w:rPr>
-        <w:t>E</w:t>
-      </w:r>
-      <w:r>
-        <w:rPr>
-          <w:lang w:val="en-GB"/>
-        </w:rPr>
-        <w:t>xercise 2.</w:t>
+        <w:t>Tutorial 3</w:t>
+      </w:r>
+      <w:r>
+        <w:rPr>
+          <w:lang w:val="en-GB"/>
+        </w:rPr>
+        <w:t>.</w:t>
       </w:r>
       <w:r>
         <w:rPr>
@@ -8429,6 +8980,7 @@
         </w:rPr>
         <w:t xml:space="preserve"> </w:t>
       </w:r>
+      <w:proofErr w:type="spellStart"/>
       <w:r>
         <w:rPr>
           <w:rFonts w:ascii="Courier New" w:hAnsi="Courier New" w:cs="Courier New"/>
@@ -8437,6 +8989,7 @@
         </w:rPr>
         <w:t>gapReport</w:t>
       </w:r>
+      <w:proofErr w:type="spellEnd"/>
       <w:r>
         <w:rPr>
           <w:lang w:val="en-GB"/>
@@ -8473,11 +9026,14 @@
       <w:pPr>
         <w:pStyle w:val="Heading1"/>
       </w:pPr>
-      <w:bookmarkStart w:id="12" w:name="_Toc22160995"/>
-      <w:bookmarkStart w:id="13" w:name="_Toc22573937"/>
+      <w:bookmarkStart w:id="13" w:name="_Toc22160995"/>
+      <w:bookmarkStart w:id="14" w:name="_Toc22816849"/>
       <w:r>
         <w:lastRenderedPageBreak/>
-        <w:t>Exercise 4 – Reconstruct</w:t>
+        <w:t>Tutorial 5</w:t>
+      </w:r>
+      <w:r>
+        <w:t xml:space="preserve"> – Reconstruct</w:t>
       </w:r>
       <w:r>
         <w:t xml:space="preserve"> and Refine</w:t>
@@ -8491,8 +9047,8 @@
       <w:r>
         <w:t xml:space="preserve"> from KEGG</w:t>
       </w:r>
-      <w:bookmarkEnd w:id="12"/>
       <w:bookmarkEnd w:id="13"/>
+      <w:bookmarkEnd w:id="14"/>
     </w:p>
     <w:p>
       <w:pPr>
@@ -8585,7 +9141,7 @@
           <w:rFonts w:ascii="Courier New" w:hAnsi="Courier New" w:cs="Courier New"/>
           <w:lang w:val="en-GB"/>
         </w:rPr>
-        <w:t>4</w:t>
+        <w:t>5</w:t>
       </w:r>
       <w:r>
         <w:rPr>
@@ -8611,24 +9167,30 @@
       <w:pPr>
         <w:pStyle w:val="Heading1"/>
       </w:pPr>
-      <w:bookmarkStart w:id="14" w:name="_Toc22573938"/>
       <w:bookmarkStart w:id="15" w:name="_Toc22160996"/>
-      <w:bookmarkStart w:id="16" w:name="_GoBack"/>
+      <w:bookmarkStart w:id="16" w:name="_Toc22816850"/>
+      <w:r>
+        <w:lastRenderedPageBreak/>
+        <w:t>Tutorial 6</w:t>
+      </w:r>
+      <w:r>
+        <w:t xml:space="preserve"> – </w:t>
+      </w:r>
+      <w:r>
+        <w:t xml:space="preserve">Reconstruct and </w:t>
+      </w:r>
+      <w:r>
+        <w:t>R</w:t>
+      </w:r>
+      <w:r>
+        <w:t xml:space="preserve">efine a GEM from </w:t>
+      </w:r>
+      <w:proofErr w:type="spellStart"/>
+      <w:r>
+        <w:t>MetaCyc+KEGG</w:t>
+      </w:r>
       <w:bookmarkEnd w:id="16"/>
-      <w:r>
-        <w:lastRenderedPageBreak/>
-        <w:t xml:space="preserve">Exercise 5 – </w:t>
-      </w:r>
-      <w:r>
-        <w:t xml:space="preserve">Reconstruct and </w:t>
-      </w:r>
-      <w:r>
-        <w:t>R</w:t>
-      </w:r>
-      <w:r>
-        <w:t>efine a GEM from MetaCyc+KEGG</w:t>
-      </w:r>
-      <w:bookmarkEnd w:id="14"/>
+      <w:proofErr w:type="spellEnd"/>
     </w:p>
     <w:p>
       <w:pPr>
@@ -8669,7 +9231,29 @@
         <w:rPr>
           <w:lang w:val="en-GB"/>
         </w:rPr>
-        <w:t xml:space="preserve"> KEGG and MetaCyc pathway databases. A combined model with the comprehensive coverage of metabolic pathways is generated from different de novo reconstruction approaches. The input is a FASTA format file with whole-proteome sequences. The combined model is subsequently used for refinement of existing high-quality model and generation of a new version of GEM, by utilizing the manual curation results. This tutorial is a showcase of the new features released in RAVEN 2.0 through demonstrating the utilization of the newly developed functions on GEM reconstruction and curation for </w:t>
+        <w:t xml:space="preserve"> KEGG and </w:t>
+      </w:r>
+      <w:proofErr w:type="spellStart"/>
+      <w:r>
+        <w:rPr>
+          <w:lang w:val="en-GB"/>
+        </w:rPr>
+        <w:t>MetaCyc</w:t>
+      </w:r>
+      <w:proofErr w:type="spellEnd"/>
+      <w:r>
+        <w:rPr>
+          <w:lang w:val="en-GB"/>
+        </w:rPr>
+        <w:t xml:space="preserve"> pathway databases. A combined model with the comprehensive coverage of metabolic pathways is generated from different de novo reconstruction approaches. The input is a FASTA format file with whole-proteome sequences. The combined model is subsequently used for refinement of existing high-quality model and generation of a new version of GEM, by utilizing the manual curation results. This tutorial is a showcase of the new features released in RAVEN 2.0 through demons</w:t>
+      </w:r>
+      <w:bookmarkStart w:id="20" w:name="_GoBack"/>
+      <w:bookmarkEnd w:id="20"/>
+      <w:r>
+        <w:rPr>
+          <w:lang w:val="en-GB"/>
+        </w:rPr>
+        <w:t xml:space="preserve">trating the utilization of the newly developed functions on GEM reconstruction and curation for </w:t>
       </w:r>
       <w:r>
         <w:rPr>
@@ -8677,8 +9261,18 @@
           <w:iCs/>
           <w:lang w:val="en-GB"/>
         </w:rPr>
-        <w:t>Streptomyces coelicolor</w:t>
-      </w:r>
+        <w:t xml:space="preserve">Streptomyces </w:t>
+      </w:r>
+      <w:proofErr w:type="spellStart"/>
+      <w:r>
+        <w:rPr>
+          <w:i/>
+          <w:iCs/>
+          <w:lang w:val="en-GB"/>
+        </w:rPr>
+        <w:t>coelicolor</w:t>
+      </w:r>
+      <w:proofErr w:type="spellEnd"/>
       <w:r>
         <w:rPr>
           <w:lang w:val="en-GB"/>
@@ -8722,7 +9316,7 @@
           <w:rFonts w:ascii="Courier New" w:hAnsi="Courier New" w:cs="Courier New"/>
           <w:lang w:val="en-GB"/>
         </w:rPr>
-        <w:t>5</w:t>
+        <w:t>6</w:t>
       </w:r>
       <w:r>
         <w:rPr>
@@ -8748,7 +9342,7 @@
       <w:pPr>
         <w:pStyle w:val="Heading1"/>
       </w:pPr>
-      <w:bookmarkStart w:id="20" w:name="_Toc22573939"/>
+      <w:bookmarkStart w:id="21" w:name="_Toc22816851"/>
       <w:bookmarkEnd w:id="17"/>
       <w:bookmarkEnd w:id="18"/>
       <w:bookmarkEnd w:id="19"/>
@@ -8756,7 +9350,7 @@
         <w:lastRenderedPageBreak/>
         <w:t>Answers to Questions</w:t>
       </w:r>
-      <w:bookmarkEnd w:id="20"/>
+      <w:bookmarkEnd w:id="21"/>
     </w:p>
     <w:p>
       <w:pPr>
@@ -8958,103 +9552,43 @@
           <w:color w:val="000000"/>
           <w:lang w:val="en-GB" w:eastAsia="en-GB"/>
         </w:rPr>
-        <w:t>beta-D-fructofuranose 1,6-bisphosphate[c] =&gt; 2 beta-D-fructofuranose 6-phosphate[c] + phosphate[c]</w:t>
-      </w:r>
+        <w:t>beta-D-</w:t>
+      </w:r>
+      <w:proofErr w:type="spellStart"/>
       <w:r>
         <w:rPr>
           <w:rFonts w:eastAsia="Times New Roman" w:cs="Times New Roman"/>
           <w:color w:val="000000"/>
           <w:lang w:val="en-GB" w:eastAsia="en-GB"/>
         </w:rPr>
-        <w:t>”</w:t>
-      </w:r>
-    </w:p>
-    <w:p>
-      <w:pPr>
-        <w:jc w:val="both"/>
-        <w:rPr>
-          <w:rFonts w:cs="Times New Roman"/>
-          <w:lang w:val="en-GB"/>
-        </w:rPr>
-      </w:pPr>
-      <w:r>
-        <w:rPr>
-          <w:rFonts w:cs="Times New Roman"/>
-          <w:lang w:val="en-GB"/>
-        </w:rPr>
-        <w:t>to</w:t>
-      </w:r>
-    </w:p>
-    <w:p>
-      <w:pPr>
-        <w:jc w:val="both"/>
-        <w:rPr>
-          <w:rFonts w:cs="Times New Roman"/>
-          <w:lang w:val="en-GB"/>
-        </w:rPr>
-      </w:pPr>
-      <w:r>
-        <w:rPr>
-          <w:rFonts w:cs="Times New Roman"/>
-          <w:lang w:val="en-GB"/>
-        </w:rPr>
-        <w:t>“</w:t>
-      </w:r>
+        <w:t>fructofuranose</w:t>
+      </w:r>
+      <w:proofErr w:type="spellEnd"/>
       <w:r>
         <w:rPr>
           <w:rFonts w:eastAsia="Times New Roman" w:cs="Times New Roman"/>
           <w:color w:val="000000"/>
           <w:lang w:val="en-GB" w:eastAsia="en-GB"/>
         </w:rPr>
-        <w:t>beta-D-fructofuranose 1,6-bisphosphate[c] =&gt; beta-D-fructofuranose 6-phosphate[c] + phosphate[c]</w:t>
-      </w:r>
+        <w:t xml:space="preserve"> 1,6-bisphosphate[c] =&gt; 2 beta-D-</w:t>
+      </w:r>
+      <w:proofErr w:type="spellStart"/>
       <w:r>
         <w:rPr>
           <w:rFonts w:eastAsia="Times New Roman" w:cs="Times New Roman"/>
           <w:color w:val="000000"/>
           <w:lang w:val="en-GB" w:eastAsia="en-GB"/>
         </w:rPr>
-        <w:t>”</w:t>
-      </w:r>
-    </w:p>
-    <w:p>
-      <w:pPr>
-        <w:jc w:val="both"/>
-        <w:rPr>
-          <w:rFonts w:cs="Times New Roman"/>
-          <w:lang w:val="en-GB"/>
-        </w:rPr>
-      </w:pPr>
-      <w:r>
-        <w:rPr>
-          <w:rFonts w:cs="Times New Roman"/>
-          <w:lang w:val="en-GB"/>
-        </w:rPr>
-        <w:t>and change PFK from</w:t>
-      </w:r>
-    </w:p>
-    <w:p>
-      <w:pPr>
-        <w:jc w:val="both"/>
-        <w:rPr>
-          <w:rFonts w:cs="Times New Roman"/>
-          <w:lang w:val="en-GB"/>
-        </w:rPr>
-      </w:pPr>
-      <w:r>
-        <w:rPr>
-          <w:rFonts w:cs="Times New Roman"/>
-          <w:lang w:val="en-GB"/>
-        </w:rPr>
-        <w:t>“</w:t>
-      </w:r>
+        <w:t>fructofuranose</w:t>
+      </w:r>
+      <w:proofErr w:type="spellEnd"/>
       <w:r>
         <w:rPr>
           <w:rFonts w:eastAsia="Times New Roman" w:cs="Times New Roman"/>
           <w:color w:val="000000"/>
           <w:lang w:val="en-GB" w:eastAsia="en-GB"/>
         </w:rPr>
-        <w:t>ATP[c] + beta-D-fructofuranose 6-phosphate[c] =&gt; ADP[c] + 2 beta-D-fructofuranose 1,6-bisphosphate[c]</w:t>
+        <w:t xml:space="preserve"> 6-phosphate[c] + phosphate[c]</w:t>
       </w:r>
       <w:r>
         <w:rPr>
@@ -9085,25 +9619,229 @@
       <w:pPr>
         <w:jc w:val="both"/>
         <w:rPr>
+          <w:rFonts w:cs="Times New Roman"/>
+          <w:lang w:val="en-GB"/>
+        </w:rPr>
+      </w:pPr>
+      <w:r>
+        <w:rPr>
+          <w:rFonts w:cs="Times New Roman"/>
+          <w:lang w:val="en-GB"/>
+        </w:rPr>
+        <w:t>“</w:t>
+      </w:r>
+      <w:r>
+        <w:rPr>
           <w:rFonts w:eastAsia="Times New Roman" w:cs="Times New Roman"/>
           <w:color w:val="000000"/>
           <w:lang w:val="en-GB" w:eastAsia="en-GB"/>
         </w:rPr>
-      </w:pPr>
-      <w:r>
-        <w:rPr>
-          <w:rFonts w:cs="Times New Roman"/>
-          <w:lang w:val="en-GB"/>
-        </w:rPr>
-        <w:t>“</w:t>
-      </w:r>
+        <w:t>beta-D-</w:t>
+      </w:r>
+      <w:proofErr w:type="spellStart"/>
       <w:r>
         <w:rPr>
           <w:rFonts w:eastAsia="Times New Roman" w:cs="Times New Roman"/>
           <w:color w:val="000000"/>
           <w:lang w:val="en-GB" w:eastAsia="en-GB"/>
         </w:rPr>
-        <w:t>ATP[c] + beta-D-fructofuranose 6-phosphate[c] =&gt; ADP[c] + beta-D-fructofuranose 1,6-bisphosphate[c]</w:t>
+        <w:t>fructofuranose</w:t>
+      </w:r>
+      <w:proofErr w:type="spellEnd"/>
+      <w:r>
+        <w:rPr>
+          <w:rFonts w:eastAsia="Times New Roman" w:cs="Times New Roman"/>
+          <w:color w:val="000000"/>
+          <w:lang w:val="en-GB" w:eastAsia="en-GB"/>
+        </w:rPr>
+        <w:t xml:space="preserve"> 1,6-bisphosphate[c] =&gt; beta-D-</w:t>
+      </w:r>
+      <w:proofErr w:type="spellStart"/>
+      <w:r>
+        <w:rPr>
+          <w:rFonts w:eastAsia="Times New Roman" w:cs="Times New Roman"/>
+          <w:color w:val="000000"/>
+          <w:lang w:val="en-GB" w:eastAsia="en-GB"/>
+        </w:rPr>
+        <w:t>fructofuranose</w:t>
+      </w:r>
+      <w:proofErr w:type="spellEnd"/>
+      <w:r>
+        <w:rPr>
+          <w:rFonts w:eastAsia="Times New Roman" w:cs="Times New Roman"/>
+          <w:color w:val="000000"/>
+          <w:lang w:val="en-GB" w:eastAsia="en-GB"/>
+        </w:rPr>
+        <w:t xml:space="preserve"> 6-phosphate[c] + phosphate[c]</w:t>
+      </w:r>
+      <w:r>
+        <w:rPr>
+          <w:rFonts w:eastAsia="Times New Roman" w:cs="Times New Roman"/>
+          <w:color w:val="000000"/>
+          <w:lang w:val="en-GB" w:eastAsia="en-GB"/>
+        </w:rPr>
+        <w:t>”</w:t>
+      </w:r>
+    </w:p>
+    <w:p>
+      <w:pPr>
+        <w:jc w:val="both"/>
+        <w:rPr>
+          <w:rFonts w:cs="Times New Roman"/>
+          <w:lang w:val="en-GB"/>
+        </w:rPr>
+      </w:pPr>
+      <w:r>
+        <w:rPr>
+          <w:rFonts w:cs="Times New Roman"/>
+          <w:lang w:val="en-GB"/>
+        </w:rPr>
+        <w:t>and change PFK from</w:t>
+      </w:r>
+    </w:p>
+    <w:p>
+      <w:pPr>
+        <w:jc w:val="both"/>
+        <w:rPr>
+          <w:rFonts w:cs="Times New Roman"/>
+          <w:lang w:val="en-GB"/>
+        </w:rPr>
+      </w:pPr>
+      <w:r>
+        <w:rPr>
+          <w:rFonts w:cs="Times New Roman"/>
+          <w:lang w:val="en-GB"/>
+        </w:rPr>
+        <w:t>“</w:t>
+      </w:r>
+      <w:r>
+        <w:rPr>
+          <w:rFonts w:eastAsia="Times New Roman" w:cs="Times New Roman"/>
+          <w:color w:val="000000"/>
+          <w:lang w:val="en-GB" w:eastAsia="en-GB"/>
+        </w:rPr>
+        <w:t>ATP[c] + beta-D-</w:t>
+      </w:r>
+      <w:proofErr w:type="spellStart"/>
+      <w:r>
+        <w:rPr>
+          <w:rFonts w:eastAsia="Times New Roman" w:cs="Times New Roman"/>
+          <w:color w:val="000000"/>
+          <w:lang w:val="en-GB" w:eastAsia="en-GB"/>
+        </w:rPr>
+        <w:t>fructofuranose</w:t>
+      </w:r>
+      <w:proofErr w:type="spellEnd"/>
+      <w:r>
+        <w:rPr>
+          <w:rFonts w:eastAsia="Times New Roman" w:cs="Times New Roman"/>
+          <w:color w:val="000000"/>
+          <w:lang w:val="en-GB" w:eastAsia="en-GB"/>
+        </w:rPr>
+        <w:t xml:space="preserve"> 6-phosphate[c] =&gt; ADP[c] + 2 beta-D-</w:t>
+      </w:r>
+      <w:proofErr w:type="spellStart"/>
+      <w:r>
+        <w:rPr>
+          <w:rFonts w:eastAsia="Times New Roman" w:cs="Times New Roman"/>
+          <w:color w:val="000000"/>
+          <w:lang w:val="en-GB" w:eastAsia="en-GB"/>
+        </w:rPr>
+        <w:t>fructofuranose</w:t>
+      </w:r>
+      <w:proofErr w:type="spellEnd"/>
+      <w:r>
+        <w:rPr>
+          <w:rFonts w:eastAsia="Times New Roman" w:cs="Times New Roman"/>
+          <w:color w:val="000000"/>
+          <w:lang w:val="en-GB" w:eastAsia="en-GB"/>
+        </w:rPr>
+        <w:t xml:space="preserve"> 1,6-bisphosphate[c]</w:t>
+      </w:r>
+      <w:r>
+        <w:rPr>
+          <w:rFonts w:eastAsia="Times New Roman" w:cs="Times New Roman"/>
+          <w:color w:val="000000"/>
+          <w:lang w:val="en-GB" w:eastAsia="en-GB"/>
+        </w:rPr>
+        <w:t>”</w:t>
+      </w:r>
+    </w:p>
+    <w:p>
+      <w:pPr>
+        <w:jc w:val="both"/>
+        <w:rPr>
+          <w:rFonts w:cs="Times New Roman"/>
+          <w:lang w:val="en-GB"/>
+        </w:rPr>
+      </w:pPr>
+      <w:r>
+        <w:rPr>
+          <w:rFonts w:cs="Times New Roman"/>
+          <w:lang w:val="en-GB"/>
+        </w:rPr>
+        <w:t>to</w:t>
+      </w:r>
+    </w:p>
+    <w:p>
+      <w:pPr>
+        <w:jc w:val="both"/>
+        <w:rPr>
+          <w:rFonts w:eastAsia="Times New Roman" w:cs="Times New Roman"/>
+          <w:color w:val="000000"/>
+          <w:lang w:val="en-GB" w:eastAsia="en-GB"/>
+        </w:rPr>
+      </w:pPr>
+      <w:r>
+        <w:rPr>
+          <w:rFonts w:cs="Times New Roman"/>
+          <w:lang w:val="en-GB"/>
+        </w:rPr>
+        <w:t>“</w:t>
+      </w:r>
+      <w:r>
+        <w:rPr>
+          <w:rFonts w:eastAsia="Times New Roman" w:cs="Times New Roman"/>
+          <w:color w:val="000000"/>
+          <w:lang w:val="en-GB" w:eastAsia="en-GB"/>
+        </w:rPr>
+        <w:t>ATP[c] + beta-D-</w:t>
+      </w:r>
+      <w:proofErr w:type="spellStart"/>
+      <w:r>
+        <w:rPr>
+          <w:rFonts w:eastAsia="Times New Roman" w:cs="Times New Roman"/>
+          <w:color w:val="000000"/>
+          <w:lang w:val="en-GB" w:eastAsia="en-GB"/>
+        </w:rPr>
+        <w:t>fructofuranose</w:t>
+      </w:r>
+      <w:proofErr w:type="spellEnd"/>
+      <w:r>
+        <w:rPr>
+          <w:rFonts w:eastAsia="Times New Roman" w:cs="Times New Roman"/>
+          <w:color w:val="000000"/>
+          <w:lang w:val="en-GB" w:eastAsia="en-GB"/>
+        </w:rPr>
+        <w:t xml:space="preserve"> 6-phosphate[c] =&gt; ADP[c] + beta-D-</w:t>
+      </w:r>
+      <w:proofErr w:type="spellStart"/>
+      <w:r>
+        <w:rPr>
+          <w:rFonts w:eastAsia="Times New Roman" w:cs="Times New Roman"/>
+          <w:color w:val="000000"/>
+          <w:lang w:val="en-GB" w:eastAsia="en-GB"/>
+        </w:rPr>
+        <w:t>fructofuranose</w:t>
+      </w:r>
+      <w:proofErr w:type="spellEnd"/>
+      <w:r>
+        <w:rPr>
+          <w:rFonts w:eastAsia="Times New Roman" w:cs="Times New Roman"/>
+          <w:color w:val="000000"/>
+          <w:lang w:val="en-GB" w:eastAsia="en-GB"/>
+        </w:rPr>
+        <w:t xml:space="preserve"> 1,6-bisphosphate[c]</w:t>
       </w:r>
       <w:r>
         <w:rPr>
@@ -9334,13 +10072,23 @@
         </w:rPr>
         <w:t xml:space="preserve"> and </w:t>
       </w:r>
+      <w:proofErr w:type="spellStart"/>
       <w:r>
         <w:rPr>
           <w:rFonts w:eastAsia="Times New Roman" w:cs="Times New Roman"/>
           <w:color w:val="000000"/>
           <w:lang w:val="en-GB" w:eastAsia="en-GB"/>
         </w:rPr>
-        <w:t>glycerone phosphate (</w:t>
+        <w:t>glycerone</w:t>
+      </w:r>
+      <w:proofErr w:type="spellEnd"/>
+      <w:r>
+        <w:rPr>
+          <w:rFonts w:eastAsia="Times New Roman" w:cs="Times New Roman"/>
+          <w:color w:val="000000"/>
+          <w:lang w:val="en-GB" w:eastAsia="en-GB"/>
+        </w:rPr>
+        <w:t xml:space="preserve"> phosphate (</w:t>
       </w:r>
       <w:r>
         <w:rPr>
@@ -11670,7 +12418,7 @@
 </file>
 
 <file path=customXml/itemProps1.xml><?xml version="1.0" encoding="utf-8"?>
-<ds:datastoreItem xmlns:ds="http://schemas.openxmlformats.org/officeDocument/2006/customXml" ds:itemID="{5F08A84B-1013-CC44-A527-912736C6184B}">
+<ds:datastoreItem xmlns:ds="http://schemas.openxmlformats.org/officeDocument/2006/customXml" ds:itemID="{FB3CC81E-A09B-434D-AB0B-92FB6A556B2B}">
   <ds:schemaRefs>
     <ds:schemaRef ds:uri="http://schemas.openxmlformats.org/officeDocument/2006/bibliography"/>
   </ds:schemaRefs>

</xml_diff>

<commit_message>
doc: fix text inconsistencies in RAVEN tutorials
</commit_message>
<xml_diff>
--- a/tutorial/RAVEN tutorials.docx
+++ b/tutorial/RAVEN tutorials.docx
@@ -1,10 +1,10 @@
 
 <file path=word/document.xml><?xml version="1.0" encoding="utf-8"?>
-<w:document xmlns:wpc="http://schemas.microsoft.com/office/word/2010/wordprocessingCanvas" xmlns:cx="http://schemas.microsoft.com/office/drawing/2014/chartex" xmlns:cx1="http://schemas.microsoft.com/office/drawing/2015/9/8/chartex" xmlns:cx2="http://schemas.microsoft.com/office/drawing/2015/10/21/chartex" xmlns:cx3="http://schemas.microsoft.com/office/drawing/2016/5/9/chartex" xmlns:cx4="http://schemas.microsoft.com/office/drawing/2016/5/10/chartex" xmlns:cx5="http://schemas.microsoft.com/office/drawing/2016/5/11/chartex" xmlns:cx6="http://schemas.microsoft.com/office/drawing/2016/5/12/chartex" xmlns:cx7="http://schemas.microsoft.com/office/drawing/2016/5/13/chartex" xmlns:cx8="http://schemas.microsoft.com/office/drawing/2016/5/14/chartex" xmlns:mc="http://schemas.openxmlformats.org/markup-compatibility/2006" xmlns:aink="http://schemas.microsoft.com/office/drawing/2016/ink" xmlns:am3d="http://schemas.microsoft.com/office/drawing/2017/model3d" xmlns:o="urn:schemas-microsoft-com:office:office" xmlns:r="http://schemas.openxmlformats.org/officeDocument/2006/relationships" xmlns:m="http://schemas.openxmlformats.org/officeDocument/2006/math" xmlns:v="urn:schemas-microsoft-com:vml" xmlns:wp14="http://schemas.microsoft.com/office/word/2010/wordprocessingDrawing" xmlns:wp="http://schemas.openxmlformats.org/drawingml/2006/wordprocessingDrawing" xmlns:w10="urn:schemas-microsoft-com:office:word" xmlns:w="http://schemas.openxmlformats.org/wordprocessingml/2006/main" xmlns:w14="http://schemas.microsoft.com/office/word/2010/wordml" xmlns:w15="http://schemas.microsoft.com/office/word/2012/wordml" xmlns:w16cid="http://schemas.microsoft.com/office/word/2016/wordml/cid" xmlns:w16se="http://schemas.microsoft.com/office/word/2015/wordml/symex" xmlns:wpg="http://schemas.microsoft.com/office/word/2010/wordprocessingGroup" xmlns:wpi="http://schemas.microsoft.com/office/word/2010/wordprocessingInk" xmlns:wne="http://schemas.microsoft.com/office/word/2006/wordml" xmlns:wps="http://schemas.microsoft.com/office/word/2010/wordprocessingShape" mc:Ignorable="w14 w15 w16se w16cid wp14">
+<w:document xmlns:wpc="http://schemas.microsoft.com/office/word/2010/wordprocessingCanvas" xmlns:cx="http://schemas.microsoft.com/office/drawing/2014/chartex" xmlns:cx1="http://schemas.microsoft.com/office/drawing/2015/9/8/chartex" xmlns:cx2="http://schemas.microsoft.com/office/drawing/2015/10/21/chartex" xmlns:cx3="http://schemas.microsoft.com/office/drawing/2016/5/9/chartex" xmlns:cx4="http://schemas.microsoft.com/office/drawing/2016/5/10/chartex" xmlns:cx5="http://schemas.microsoft.com/office/drawing/2016/5/11/chartex" xmlns:cx6="http://schemas.microsoft.com/office/drawing/2016/5/12/chartex" xmlns:cx7="http://schemas.microsoft.com/office/drawing/2016/5/13/chartex" xmlns:cx8="http://schemas.microsoft.com/office/drawing/2016/5/14/chartex" xmlns:mc="http://schemas.openxmlformats.org/markup-compatibility/2006" xmlns:aink="http://schemas.microsoft.com/office/drawing/2016/ink" xmlns:am3d="http://schemas.microsoft.com/office/drawing/2017/model3d" xmlns:o="urn:schemas-microsoft-com:office:office" xmlns:r="http://schemas.openxmlformats.org/officeDocument/2006/relationships" xmlns:m="http://schemas.openxmlformats.org/officeDocument/2006/math" xmlns:v="urn:schemas-microsoft-com:vml" xmlns:wp14="http://schemas.microsoft.com/office/word/2010/wordprocessingDrawing" xmlns:wp="http://schemas.openxmlformats.org/drawingml/2006/wordprocessingDrawing" xmlns:w10="urn:schemas-microsoft-com:office:word" xmlns:w="http://schemas.openxmlformats.org/wordprocessingml/2006/main" xmlns:w14="http://schemas.microsoft.com/office/word/2010/wordml" xmlns:w15="http://schemas.microsoft.com/office/word/2012/wordml" xmlns:w16cex="http://schemas.microsoft.com/office/word/2018/wordml/cex" xmlns:w16cid="http://schemas.microsoft.com/office/word/2016/wordml/cid" xmlns:w16="http://schemas.microsoft.com/office/word/2018/wordml" xmlns:w16sdtdh="http://schemas.microsoft.com/office/word/2020/wordml/sdtdatahash" xmlns:w16se="http://schemas.microsoft.com/office/word/2015/wordml/symex" xmlns:wpg="http://schemas.microsoft.com/office/word/2010/wordprocessingGroup" xmlns:wpi="http://schemas.microsoft.com/office/word/2010/wordprocessingInk" xmlns:wne="http://schemas.microsoft.com/office/word/2006/wordml" xmlns:wps="http://schemas.microsoft.com/office/word/2010/wordprocessingShape" mc:Ignorable="w14 w15 w16se w16cid w16 w16cex w16sdtdh wp14">
   <w:body>
     <w:p>
       <w:pPr>
-        <w:pStyle w:val="Heading1"/>
+        <w:pStyle w:val="Rubrik1"/>
         <w:jc w:val="center"/>
         <w:rPr>
           <w:sz w:val="32"/>
@@ -39,7 +39,7 @@
     </w:p>
     <w:p>
       <w:pPr>
-        <w:pStyle w:val="TOC1"/>
+        <w:pStyle w:val="Innehll1"/>
         <w:tabs>
           <w:tab w:val="right" w:pos="9062"/>
         </w:tabs>
@@ -86,7 +86,7 @@
       <w:hyperlink w:anchor="_Toc22816845" w:history="1">
         <w:r>
           <w:rPr>
-            <w:rStyle w:val="Hyperlink"/>
+            <w:rStyle w:val="Hyperlnk"/>
             <w:rFonts w:ascii="Times New Roman" w:hAnsi="Times New Roman" w:cs="Times New Roman"/>
             <w:noProof/>
             <w:sz w:val="24"/>
@@ -167,7 +167,7 @@
     </w:p>
     <w:p>
       <w:pPr>
-        <w:pStyle w:val="TOC1"/>
+        <w:pStyle w:val="Innehll1"/>
         <w:tabs>
           <w:tab w:val="right" w:pos="9062"/>
         </w:tabs>
@@ -184,7 +184,7 @@
       <w:hyperlink w:anchor="_Toc22816846" w:history="1">
         <w:r>
           <w:rPr>
-            <w:rStyle w:val="Hyperlink"/>
+            <w:rStyle w:val="Hyperlnk"/>
             <w:rFonts w:ascii="Times New Roman" w:hAnsi="Times New Roman" w:cs="Times New Roman"/>
             <w:noProof/>
             <w:sz w:val="24"/>
@@ -265,7 +265,7 @@
     </w:p>
     <w:p>
       <w:pPr>
-        <w:pStyle w:val="TOC1"/>
+        <w:pStyle w:val="Innehll1"/>
         <w:tabs>
           <w:tab w:val="right" w:pos="9062"/>
         </w:tabs>
@@ -282,7 +282,7 @@
       <w:hyperlink w:anchor="_Toc22816847" w:history="1">
         <w:r>
           <w:rPr>
-            <w:rStyle w:val="Hyperlink"/>
+            <w:rStyle w:val="Hyperlnk"/>
             <w:rFonts w:ascii="Times New Roman" w:hAnsi="Times New Roman" w:cs="Times New Roman"/>
             <w:noProof/>
             <w:sz w:val="24"/>
@@ -363,7 +363,7 @@
     </w:p>
     <w:p>
       <w:pPr>
-        <w:pStyle w:val="TOC1"/>
+        <w:pStyle w:val="Innehll1"/>
         <w:tabs>
           <w:tab w:val="right" w:pos="9062"/>
         </w:tabs>
@@ -380,7 +380,7 @@
       <w:hyperlink w:anchor="_Toc22816848" w:history="1">
         <w:r>
           <w:rPr>
-            <w:rStyle w:val="Hyperlink"/>
+            <w:rStyle w:val="Hyperlnk"/>
             <w:rFonts w:ascii="Times New Roman" w:hAnsi="Times New Roman" w:cs="Times New Roman"/>
             <w:noProof/>
             <w:sz w:val="24"/>
@@ -461,7 +461,7 @@
     </w:p>
     <w:p>
       <w:pPr>
-        <w:pStyle w:val="TOC1"/>
+        <w:pStyle w:val="Innehll1"/>
         <w:tabs>
           <w:tab w:val="right" w:pos="9062"/>
         </w:tabs>
@@ -478,7 +478,7 @@
       <w:hyperlink w:anchor="_Toc22816849" w:history="1">
         <w:r>
           <w:rPr>
-            <w:rStyle w:val="Hyperlink"/>
+            <w:rStyle w:val="Hyperlnk"/>
             <w:rFonts w:ascii="Times New Roman" w:hAnsi="Times New Roman" w:cs="Times New Roman"/>
             <w:noProof/>
             <w:sz w:val="24"/>
@@ -559,7 +559,7 @@
     </w:p>
     <w:p>
       <w:pPr>
-        <w:pStyle w:val="TOC1"/>
+        <w:pStyle w:val="Innehll1"/>
         <w:tabs>
           <w:tab w:val="right" w:pos="9062"/>
         </w:tabs>
@@ -576,7 +576,7 @@
       <w:hyperlink w:anchor="_Toc22816850" w:history="1">
         <w:r>
           <w:rPr>
-            <w:rStyle w:val="Hyperlink"/>
+            <w:rStyle w:val="Hyperlnk"/>
             <w:rFonts w:ascii="Times New Roman" w:hAnsi="Times New Roman" w:cs="Times New Roman"/>
             <w:noProof/>
             <w:sz w:val="24"/>
@@ -657,7 +657,7 @@
     </w:p>
     <w:p>
       <w:pPr>
-        <w:pStyle w:val="TOC1"/>
+        <w:pStyle w:val="Innehll1"/>
         <w:tabs>
           <w:tab w:val="right" w:pos="9062"/>
         </w:tabs>
@@ -674,7 +674,7 @@
       <w:hyperlink w:anchor="_Toc22816851" w:history="1">
         <w:r>
           <w:rPr>
-            <w:rStyle w:val="Hyperlink"/>
+            <w:rStyle w:val="Hyperlnk"/>
             <w:rFonts w:ascii="Times New Roman" w:hAnsi="Times New Roman" w:cs="Times New Roman"/>
             <w:noProof/>
             <w:sz w:val="24"/>
@@ -781,7 +781,7 @@
     </w:p>
     <w:p>
       <w:pPr>
-        <w:pStyle w:val="Heading1"/>
+        <w:pStyle w:val="Rubrik1"/>
       </w:pPr>
       <w:bookmarkStart w:id="3" w:name="_Toc22816845"/>
       <w:r>
@@ -1262,7 +1262,7 @@
     </w:p>
     <w:p>
       <w:pPr>
-        <w:pStyle w:val="Heading1"/>
+        <w:pStyle w:val="Rubrik1"/>
       </w:pPr>
       <w:bookmarkStart w:id="4" w:name="_Toc22160992"/>
       <w:bookmarkStart w:id="5" w:name="_Toc22816846"/>
@@ -1317,13 +1317,19 @@
         <w:rPr>
           <w:lang w:val="en-GB"/>
         </w:rPr>
-        <w:t xml:space="preserve"> with the </w:t>
-      </w:r>
-      <w:r>
-        <w:rPr>
-          <w:lang w:val="en-GB"/>
-        </w:rPr>
-        <w:t>a small glycolysis model</w:t>
+        <w:t xml:space="preserve"> with </w:t>
+      </w:r>
+      <w:r>
+        <w:rPr>
+          <w:lang w:val="en-GB"/>
+        </w:rPr>
+        <w:t>a</w:t>
+      </w:r>
+      <w:r>
+        <w:rPr>
+          <w:lang w:val="en-GB"/>
+        </w:rPr>
+        <w:t xml:space="preserve"> small glycolysis model</w:t>
       </w:r>
       <w:r>
         <w:rPr>
@@ -1565,7 +1571,19 @@
         <w:rPr>
           <w:lang w:val="en-GB"/>
         </w:rPr>
-        <w:t>During this exercise t</w:t>
+        <w:t xml:space="preserve">During this </w:t>
+      </w:r>
+      <w:r>
+        <w:rPr>
+          <w:lang w:val="en-GB"/>
+        </w:rPr>
+        <w:t>exercise,</w:t>
+      </w:r>
+      <w:r>
+        <w:rPr>
+          <w:lang w:val="en-GB"/>
+        </w:rPr>
+        <w:t xml:space="preserve"> t</w:t>
       </w:r>
       <w:r>
         <w:rPr>
@@ -1804,7 +1822,7 @@
     </w:p>
     <w:tbl>
       <w:tblPr>
-        <w:tblStyle w:val="TableGrid"/>
+        <w:tblStyle w:val="Tabellrutnt"/>
         <w:tblW w:w="0" w:type="auto"/>
         <w:tblBorders>
           <w:top w:val="none" w:sz="0" w:space="0" w:color="auto"/>
@@ -1886,7 +1904,7 @@
           </w:p>
           <w:p>
             <w:pPr>
-              <w:pStyle w:val="Caption"/>
+              <w:pStyle w:val="Beskrivning"/>
               <w:jc w:val="center"/>
               <w:rPr>
                 <w:rFonts w:cs="Times New Roman"/>
@@ -2094,7 +2112,19 @@
         <w:rPr>
           <w:lang w:val="en-GB"/>
         </w:rPr>
-        <w:t xml:space="preserve"> in order to answer how many units of ATP could be generated through glycolysis. </w:t>
+        <w:t xml:space="preserve"> </w:t>
+      </w:r>
+      <w:r>
+        <w:rPr>
+          <w:lang w:val="en-GB"/>
+        </w:rPr>
+        <w:t>to</w:t>
+      </w:r>
+      <w:r>
+        <w:rPr>
+          <w:lang w:val="en-GB"/>
+        </w:rPr>
+        <w:t xml:space="preserve"> answer how many units of ATP could be generated through glycolysis. </w:t>
       </w:r>
       <w:r>
         <w:rPr>
@@ -2153,7 +2183,7 @@
     </w:p>
     <w:p>
       <w:pPr>
-        <w:pStyle w:val="ListParagraph"/>
+        <w:pStyle w:val="Liststycke"/>
         <w:numPr>
           <w:ilvl w:val="0"/>
           <w:numId w:val="11"/>
@@ -2245,7 +2275,7 @@
     </w:p>
     <w:p>
       <w:pPr>
-        <w:pStyle w:val="ListParagraph"/>
+        <w:pStyle w:val="Liststycke"/>
         <w:numPr>
           <w:ilvl w:val="0"/>
           <w:numId w:val="11"/>
@@ -2298,7 +2328,19 @@
         <w:rPr>
           <w:lang w:val="en-GB"/>
         </w:rPr>
-        <w:t xml:space="preserve"> (i.e. the one with </w:t>
+        <w:t xml:space="preserve"> (</w:t>
+      </w:r>
+      <w:r>
+        <w:rPr>
+          <w:lang w:val="en-GB"/>
+        </w:rPr>
+        <w:t>i.e.,</w:t>
+      </w:r>
+      <w:r>
+        <w:rPr>
+          <w:lang w:val="en-GB"/>
+        </w:rPr>
+        <w:t xml:space="preserve"> the one with </w:t>
       </w:r>
       <w:proofErr w:type="spellStart"/>
       <w:r>
@@ -2355,38 +2397,50 @@
         <w:rPr>
           <w:lang w:val="en-GB"/>
         </w:rPr>
-        <w:t xml:space="preserve"> </w:t>
+        <w:t xml:space="preserve"> structure</w:t>
+      </w:r>
+      <w:r>
+        <w:rPr>
+          <w:lang w:val="en-GB"/>
+        </w:rPr>
+        <w:t xml:space="preserve"> and performs </w:t>
+      </w:r>
+      <w:r>
+        <w:rPr>
+          <w:lang w:val="en-GB"/>
+        </w:rPr>
+        <w:t>several</w:t>
+      </w:r>
+      <w:r>
+        <w:rPr>
+          <w:lang w:val="en-GB"/>
+        </w:rPr>
+        <w:t xml:space="preserve"> consistency checks at the same time. </w:t>
+      </w:r>
+      <w:r>
+        <w:rPr>
+          <w:lang w:val="en-GB"/>
+        </w:rPr>
+        <w:t>T</w:t>
+      </w:r>
+      <w:r>
+        <w:rPr>
+          <w:lang w:val="en-GB"/>
+        </w:rPr>
+        <w:t xml:space="preserve">he program </w:t>
+      </w:r>
+      <w:r>
+        <w:rPr>
+          <w:lang w:val="en-GB"/>
+        </w:rPr>
+        <w:t xml:space="preserve">should </w:t>
       </w:r>
       <w:r>
         <w:rPr>
           <w:lang w:val="en-GB"/>
         </w:rPr>
         <w:lastRenderedPageBreak/>
-        <w:t>structure</w:t>
-      </w:r>
-      <w:r>
-        <w:rPr>
-          <w:lang w:val="en-GB"/>
-        </w:rPr>
-        <w:t xml:space="preserve"> and performs a number of consistency checks at the same time. </w:t>
-      </w:r>
-      <w:r>
-        <w:rPr>
-          <w:lang w:val="en-GB"/>
-        </w:rPr>
-        <w:t>T</w:t>
-      </w:r>
-      <w:r>
-        <w:rPr>
-          <w:lang w:val="en-GB"/>
-        </w:rPr>
-        <w:t xml:space="preserve">he program </w:t>
-      </w:r>
-      <w:r>
-        <w:rPr>
-          <w:lang w:val="en-GB"/>
-        </w:rPr>
-        <w:t>should warn</w:t>
+        <w:t>warn</w:t>
       </w:r>
       <w:r>
         <w:rPr>
@@ -2421,7 +2475,7 @@
     </w:p>
     <w:p>
       <w:pPr>
-        <w:pStyle w:val="ListParagraph"/>
+        <w:pStyle w:val="Liststycke"/>
         <w:numPr>
           <w:ilvl w:val="0"/>
           <w:numId w:val="11"/>
@@ -2465,7 +2519,19 @@
         <w:rPr>
           <w:lang w:val="en-GB"/>
         </w:rPr>
-        <w:t xml:space="preserve">can use the arbitrary abbreviations, e.g. “g6p” for “glucose 6-phosphate”. </w:t>
+        <w:t xml:space="preserve">can use the arbitrary abbreviations, </w:t>
+      </w:r>
+      <w:r>
+        <w:rPr>
+          <w:lang w:val="en-GB"/>
+        </w:rPr>
+        <w:t>e.g.,</w:t>
+      </w:r>
+      <w:r>
+        <w:rPr>
+          <w:lang w:val="en-GB"/>
+        </w:rPr>
+        <w:t xml:space="preserve"> “g6p” for “glucose 6-phosphate”. </w:t>
       </w:r>
       <w:r>
         <w:rPr>
@@ -2522,7 +2588,7 @@
     </w:p>
     <w:p>
       <w:pPr>
-        <w:pStyle w:val="ListParagraph"/>
+        <w:pStyle w:val="Liststycke"/>
         <w:numPr>
           <w:ilvl w:val="0"/>
           <w:numId w:val="11"/>
@@ -2576,7 +2642,13 @@
         <w:rPr>
           <w:lang w:val="en-GB"/>
         </w:rPr>
-        <w:t>a warning similar to</w:t>
+        <w:t xml:space="preserve">a warning </w:t>
+      </w:r>
+      <w:r>
+        <w:rPr>
+          <w:lang w:val="en-GB"/>
+        </w:rPr>
+        <w:t>like</w:t>
       </w:r>
       <w:r>
         <w:rPr>
@@ -2739,7 +2811,7 @@
     </w:p>
     <w:p>
       <w:pPr>
-        <w:pStyle w:val="ListParagraph"/>
+        <w:pStyle w:val="Liststycke"/>
         <w:ind w:left="360"/>
         <w:jc w:val="both"/>
         <w:rPr>
@@ -2750,7 +2822,19 @@
         <w:rPr>
           <w:lang w:val="en-GB"/>
         </w:rPr>
-        <w:t>This is a very important warning</w:t>
+        <w:t xml:space="preserve">This is </w:t>
+      </w:r>
+      <w:r>
+        <w:rPr>
+          <w:lang w:val="en-GB"/>
+        </w:rPr>
+        <w:t>a particularly important</w:t>
+      </w:r>
+      <w:r>
+        <w:rPr>
+          <w:lang w:val="en-GB"/>
+        </w:rPr>
+        <w:t xml:space="preserve"> warning</w:t>
       </w:r>
       <w:r>
         <w:rPr>
@@ -2804,7 +2888,19 @@
         <w:rPr>
           <w:lang w:val="en-GB"/>
         </w:rPr>
-        <w:t xml:space="preserve"> says “internal metabolites” indicate</w:t>
+        <w:t xml:space="preserve"> </w:t>
+      </w:r>
+      <w:r>
+        <w:rPr>
+          <w:lang w:val="en-GB"/>
+        </w:rPr>
+        <w:t>says,</w:t>
+      </w:r>
+      <w:r>
+        <w:rPr>
+          <w:lang w:val="en-GB"/>
+        </w:rPr>
+        <w:t xml:space="preserve"> “internal metabolites” indicate</w:t>
       </w:r>
       <w:r>
         <w:rPr>
@@ -2834,7 +2930,19 @@
         <w:rPr>
           <w:lang w:val="en-GB"/>
         </w:rPr>
-        <w:t xml:space="preserve">lie in something we call “external metabolites”. These are metabolites which do not have to be mass balanced, but can be produced or consumed in any amount. </w:t>
+        <w:t xml:space="preserve">lie in something we call “external metabolites”. These are metabolites which do not have to be mass </w:t>
+      </w:r>
+      <w:r>
+        <w:rPr>
+          <w:lang w:val="en-GB"/>
+        </w:rPr>
+        <w:t>balanced but</w:t>
+      </w:r>
+      <w:r>
+        <w:rPr>
+          <w:lang w:val="en-GB"/>
+        </w:rPr>
+        <w:t xml:space="preserve"> can be produced or consumed in any amount. </w:t>
       </w:r>
       <w:r>
         <w:rPr>
@@ -2955,7 +3063,7 @@
     </w:p>
     <w:p>
       <w:pPr>
-        <w:pStyle w:val="ListParagraph"/>
+        <w:pStyle w:val="Liststycke"/>
         <w:numPr>
           <w:ilvl w:val="0"/>
           <w:numId w:val="11"/>
@@ -3011,7 +3119,21 @@
         <w:rPr>
           <w:lang w:val="en-GB"/>
         </w:rPr>
-        <w:t>The reaction for taking up sucrose would look like “sucrose[b] =&gt; sucrose[e]”. Add the required reactions for sucrose, pyruvate and H</w:t>
+        <w:t xml:space="preserve">The reaction for taking up sucrose would look like “sucrose[b] =&gt; sucrose[e]”. Add the required reactions for sucrose, </w:t>
+      </w:r>
+      <w:proofErr w:type="gramStart"/>
+      <w:r>
+        <w:rPr>
+          <w:lang w:val="en-GB"/>
+        </w:rPr>
+        <w:t>pyruvate</w:t>
+      </w:r>
+      <w:proofErr w:type="gramEnd"/>
+      <w:r>
+        <w:rPr>
+          <w:lang w:val="en-GB"/>
+        </w:rPr>
+        <w:t xml:space="preserve"> and H</w:t>
       </w:r>
       <w:r>
         <w:rPr>
@@ -3030,7 +3152,13 @@
         <w:rPr>
           <w:lang w:val="en-GB"/>
         </w:rPr>
-        <w:t>Usually it is</w:t>
+        <w:t>Usually,</w:t>
+      </w:r>
+      <w:r>
+        <w:rPr>
+          <w:lang w:val="en-GB"/>
+        </w:rPr>
+        <w:t xml:space="preserve"> it is</w:t>
       </w:r>
       <w:r>
         <w:rPr>
@@ -3048,19 +3176,12 @@
         <w:rPr>
           <w:lang w:val="en-GB"/>
         </w:rPr>
-        <w:t xml:space="preserve"> for uptake/excretion from the </w:t>
-      </w:r>
-      <w:r>
-        <w:rPr>
-          <w:lang w:val="en-GB"/>
-        </w:rPr>
-        <w:lastRenderedPageBreak/>
-        <w:t>“extracellular” compartment so add transport reactions when needed. The warning should now read:</w:t>
+        <w:t xml:space="preserve"> for uptake/excretion from the “extracellular” compartment so add transport reactions when needed. The warning should now read:</w:t>
       </w:r>
     </w:p>
     <w:p>
       <w:pPr>
-        <w:pStyle w:val="ListParagraph"/>
+        <w:pStyle w:val="Liststycke"/>
         <w:ind w:left="1304"/>
         <w:jc w:val="both"/>
         <w:rPr>
@@ -3075,12 +3196,13 @@
           <w:szCs w:val="20"/>
           <w:lang w:val="en-GB"/>
         </w:rPr>
+        <w:lastRenderedPageBreak/>
         <w:t>WARNING: The following internal metabolite(s) are only used in one reaction (zero flux is the only solution):</w:t>
       </w:r>
     </w:p>
     <w:p>
       <w:pPr>
-        <w:pStyle w:val="ListParagraph"/>
+        <w:pStyle w:val="Liststycke"/>
         <w:ind w:left="1304"/>
         <w:jc w:val="both"/>
         <w:rPr>
@@ -3098,7 +3220,7 @@
     </w:p>
     <w:p>
       <w:pPr>
-        <w:pStyle w:val="ListParagraph"/>
+        <w:pStyle w:val="Liststycke"/>
         <w:ind w:left="1304"/>
         <w:jc w:val="both"/>
         <w:rPr>
@@ -3116,7 +3238,7 @@
     </w:p>
     <w:p>
       <w:pPr>
-        <w:pStyle w:val="ListParagraph"/>
+        <w:pStyle w:val="Liststycke"/>
         <w:ind w:left="1304"/>
         <w:jc w:val="both"/>
         <w:rPr>
@@ -3136,7 +3258,7 @@
     </w:p>
     <w:p>
       <w:pPr>
-        <w:pStyle w:val="ListParagraph"/>
+        <w:pStyle w:val="Liststycke"/>
         <w:numPr>
           <w:ilvl w:val="0"/>
           <w:numId w:val="11"/>
@@ -3168,7 +3290,19 @@
         <w:rPr>
           <w:lang w:val="en-GB"/>
         </w:rPr>
-        <w:t xml:space="preserve">. However, in order to be able to answer </w:t>
+        <w:t xml:space="preserve">. However, </w:t>
+      </w:r>
+      <w:r>
+        <w:rPr>
+          <w:lang w:val="en-GB"/>
+        </w:rPr>
+        <w:t>to</w:t>
+      </w:r>
+      <w:r>
+        <w:rPr>
+          <w:lang w:val="en-GB"/>
+        </w:rPr>
+        <w:t xml:space="preserve"> be able to answer </w:t>
       </w:r>
       <w:r>
         <w:rPr>
@@ -3197,7 +3331,7 @@
     </w:p>
     <w:p>
       <w:pPr>
-        <w:pStyle w:val="ListParagraph"/>
+        <w:pStyle w:val="Liststycke"/>
         <w:numPr>
           <w:ilvl w:val="1"/>
           <w:numId w:val="11"/>
@@ -3277,7 +3411,7 @@
     </w:p>
     <w:p>
       <w:pPr>
-        <w:pStyle w:val="ListParagraph"/>
+        <w:pStyle w:val="Liststycke"/>
         <w:numPr>
           <w:ilvl w:val="1"/>
           <w:numId w:val="11"/>
@@ -3332,7 +3466,7 @@
     </w:p>
     <w:p>
       <w:pPr>
-        <w:pStyle w:val="ListParagraph"/>
+        <w:pStyle w:val="Liststycke"/>
         <w:numPr>
           <w:ilvl w:val="0"/>
           <w:numId w:val="11"/>
@@ -3408,7 +3542,29 @@
         <w:rPr>
           <w:lang w:val="en-GB"/>
         </w:rPr>
-        <w:t xml:space="preserve"> because they are not how the system works in reality (the cell does</w:t>
+        <w:t xml:space="preserve"> because they are not how the system works </w:t>
+      </w:r>
+      <w:r>
+        <w:rPr>
+          <w:i/>
+          <w:iCs/>
+          <w:lang w:val="en-GB"/>
+        </w:rPr>
+        <w:t xml:space="preserve">in </w:t>
+      </w:r>
+      <w:r>
+        <w:rPr>
+          <w:i/>
+          <w:iCs/>
+          <w:lang w:val="en-GB"/>
+        </w:rPr>
+        <w:t>vivo</w:t>
+      </w:r>
+      <w:r>
+        <w:rPr>
+          <w:lang w:val="en-GB"/>
+        </w:rPr>
+        <w:t xml:space="preserve"> (the cell does</w:t>
       </w:r>
       <w:r>
         <w:rPr>
@@ -3457,7 +3613,19 @@
         <w:rPr>
           <w:lang w:val="en-GB"/>
         </w:rPr>
-        <w:t xml:space="preserve">). The use of fake reactions is very common in this type of </w:t>
+        <w:t xml:space="preserve">). The use of fake reactions is </w:t>
+      </w:r>
+      <w:r>
+        <w:rPr>
+          <w:lang w:val="en-GB"/>
+        </w:rPr>
+        <w:t>common</w:t>
+      </w:r>
+      <w:r>
+        <w:rPr>
+          <w:lang w:val="en-GB"/>
+        </w:rPr>
+        <w:t xml:space="preserve"> in this type of </w:t>
       </w:r>
       <w:r>
         <w:rPr>
@@ -3504,7 +3672,7 @@
     </w:p>
     <w:p>
       <w:pPr>
-        <w:pStyle w:val="ListParagraph"/>
+        <w:pStyle w:val="Liststycke"/>
         <w:numPr>
           <w:ilvl w:val="0"/>
           <w:numId w:val="11"/>
@@ -3560,7 +3728,19 @@
         <w:rPr>
           <w:lang w:val="en-GB"/>
         </w:rPr>
-        <w:t xml:space="preserve"> for are fluxes through reactions. One way to know how much ATP the system can generate is to maximize for the degradation of ATP (since the production and consumption has to match). Add a fake reaction for hydrolysis of ATP. Be careful about directionality so that </w:t>
+        <w:t xml:space="preserve"> for are fluxes through reactions. One way to know how much ATP the system can generate is to maximize for the degradation of ATP (since the production and consumption </w:t>
+      </w:r>
+      <w:r>
+        <w:rPr>
+          <w:lang w:val="en-GB"/>
+        </w:rPr>
+        <w:t>must</w:t>
+      </w:r>
+      <w:r>
+        <w:rPr>
+          <w:lang w:val="en-GB"/>
+        </w:rPr>
+        <w:t xml:space="preserve"> match). Add a fake reaction for hydrolysis of ATP. Be careful about directionality so that </w:t>
       </w:r>
       <w:r>
         <w:rPr>
@@ -3635,7 +3815,7 @@
     </w:p>
     <w:p>
       <w:pPr>
-        <w:pStyle w:val="ListParagraph"/>
+        <w:pStyle w:val="Liststycke"/>
         <w:numPr>
           <w:ilvl w:val="0"/>
           <w:numId w:val="11"/>
@@ -3679,7 +3859,13 @@
         <w:rPr>
           <w:lang w:val="en-GB"/>
         </w:rPr>
-        <w:t xml:space="preserve">can be finally be used </w:t>
+        <w:t>can finally be</w:t>
+      </w:r>
+      <w:r>
+        <w:rPr>
+          <w:lang w:val="en-GB"/>
+        </w:rPr>
+        <w:t xml:space="preserve"> used </w:t>
       </w:r>
       <w:r>
         <w:rPr>
@@ -3774,7 +3960,7 @@
     </w:p>
     <w:p>
       <w:pPr>
-        <w:pStyle w:val="ListParagraph"/>
+        <w:pStyle w:val="Liststycke"/>
         <w:numPr>
           <w:ilvl w:val="0"/>
           <w:numId w:val="11"/>
@@ -3784,11 +3970,19 @@
           <w:lang w:val="en-GB"/>
         </w:rPr>
       </w:pPr>
-      <w:r>
-        <w:rPr>
-          <w:lang w:val="en-GB"/>
-        </w:rPr>
-        <w:t xml:space="preserve">An usual modelling practice is to set constraints only for </w:t>
+      <w:proofErr w:type="gramStart"/>
+      <w:r>
+        <w:rPr>
+          <w:lang w:val="en-GB"/>
+        </w:rPr>
+        <w:t>An</w:t>
+      </w:r>
+      <w:proofErr w:type="gramEnd"/>
+      <w:r>
+        <w:rPr>
+          <w:lang w:val="en-GB"/>
+        </w:rPr>
+        <w:t xml:space="preserve"> usual modelling practice is to set constraints only for </w:t>
       </w:r>
       <w:r>
         <w:rPr>
@@ -3860,7 +4054,19 @@
         <w:rPr>
           <w:lang w:val="en-GB"/>
         </w:rPr>
-        <w:t>Once talking about the fluxes the units are mmol/</w:t>
+        <w:t xml:space="preserve">Once talking about the </w:t>
+      </w:r>
+      <w:r>
+        <w:rPr>
+          <w:lang w:val="en-GB"/>
+        </w:rPr>
+        <w:t>fluxes,</w:t>
+      </w:r>
+      <w:r>
+        <w:rPr>
+          <w:lang w:val="en-GB"/>
+        </w:rPr>
+        <w:t xml:space="preserve"> the units are mmol/</w:t>
       </w:r>
       <w:proofErr w:type="spellStart"/>
       <w:r>
@@ -3915,7 +4121,7 @@
     </w:p>
     <w:p>
       <w:pPr>
-        <w:pStyle w:val="ListParagraph"/>
+        <w:pStyle w:val="Liststycke"/>
         <w:numPr>
           <w:ilvl w:val="0"/>
           <w:numId w:val="11"/>
@@ -4068,7 +4274,7 @@
     </w:p>
     <w:p>
       <w:pPr>
-        <w:pStyle w:val="ListParagraph"/>
+        <w:pStyle w:val="Liststycke"/>
         <w:numPr>
           <w:ilvl w:val="0"/>
           <w:numId w:val="11"/>
@@ -4082,7 +4288,6 @@
         <w:rPr>
           <w:lang w:val="en-GB"/>
         </w:rPr>
-        <w:lastRenderedPageBreak/>
         <w:t xml:space="preserve">Solve the optimization problem by running </w:t>
       </w:r>
       <w:proofErr w:type="spellStart"/>
@@ -4116,7 +4321,7 @@
     </w:p>
     <w:p>
       <w:pPr>
-        <w:pStyle w:val="ListParagraph"/>
+        <w:pStyle w:val="Liststycke"/>
         <w:numPr>
           <w:ilvl w:val="0"/>
           <w:numId w:val="11"/>
@@ -4141,7 +4346,7 @@
     </w:p>
     <w:p>
       <w:pPr>
-        <w:pStyle w:val="ListParagraph"/>
+        <w:pStyle w:val="Liststycke"/>
         <w:ind w:left="360"/>
         <w:jc w:val="both"/>
         <w:rPr>
@@ -4154,6 +4359,7 @@
           <w:bCs/>
           <w:lang w:val="en-GB"/>
         </w:rPr>
+        <w:lastRenderedPageBreak/>
         <w:t>Question 1:</w:t>
       </w:r>
       <w:r>
@@ -4190,7 +4396,7 @@
     </w:p>
     <w:p>
       <w:pPr>
-        <w:pStyle w:val="Heading1"/>
+        <w:pStyle w:val="Rubrik1"/>
       </w:pPr>
       <w:bookmarkStart w:id="7" w:name="_Toc22160993"/>
       <w:bookmarkStart w:id="8" w:name="_Toc22816847"/>
@@ -4212,8 +4418,13 @@
         <w:t xml:space="preserve">Apply KOs, </w:t>
       </w:r>
       <w:r>
-        <w:t>Run MOMA</w:t>
-      </w:r>
+        <w:t xml:space="preserve">Run </w:t>
+      </w:r>
+      <w:proofErr w:type="gramStart"/>
+      <w:r>
+        <w:t>MOMA</w:t>
+      </w:r>
+      <w:proofErr w:type="gramEnd"/>
       <w:r>
         <w:t xml:space="preserve"> and</w:t>
       </w:r>
@@ -4543,7 +4754,7 @@
     </w:p>
     <w:tbl>
       <w:tblPr>
-        <w:tblStyle w:val="TableGrid"/>
+        <w:tblStyle w:val="Tabellrutnt"/>
         <w:tblW w:w="0" w:type="auto"/>
         <w:tblBorders>
           <w:top w:val="none" w:sz="0" w:space="0" w:color="auto"/>
@@ -4648,7 +4859,7 @@
           </w:p>
           <w:p>
             <w:pPr>
-              <w:pStyle w:val="Caption"/>
+              <w:pStyle w:val="Beskrivning"/>
               <w:jc w:val="center"/>
               <w:rPr>
                 <w:rFonts w:cs="Times New Roman"/>
@@ -4810,7 +5021,7 @@
     </w:p>
     <w:p>
       <w:pPr>
-        <w:pStyle w:val="ListParagraph"/>
+        <w:pStyle w:val="Liststycke"/>
         <w:numPr>
           <w:ilvl w:val="0"/>
           <w:numId w:val="7"/>
@@ -4962,7 +5173,7 @@
     </w:p>
     <w:p>
       <w:pPr>
-        <w:pStyle w:val="ListParagraph"/>
+        <w:pStyle w:val="Liststycke"/>
         <w:ind w:left="360"/>
         <w:jc w:val="both"/>
         <w:rPr>
@@ -4973,7 +5184,19 @@
         <w:rPr>
           <w:lang w:val="en-GB"/>
         </w:rPr>
-        <w:t xml:space="preserve">By default </w:t>
+        <w:t xml:space="preserve">By </w:t>
+      </w:r>
+      <w:r>
+        <w:rPr>
+          <w:lang w:val="en-GB"/>
+        </w:rPr>
+        <w:t>default,</w:t>
+      </w:r>
+      <w:r>
+        <w:rPr>
+          <w:lang w:val="en-GB"/>
+        </w:rPr>
+        <w:t xml:space="preserve"> </w:t>
       </w:r>
       <w:r>
         <w:rPr>
@@ -5102,13 +5325,25 @@
         <w:rPr>
           <w:lang w:val="en-GB"/>
         </w:rPr>
-        <w:t>Tutorial 2</w:t>
-      </w:r>
-      <w:r>
-        <w:rPr>
-          <w:lang w:val="en-GB"/>
-        </w:rPr>
-        <w:t xml:space="preserve">, or try to use the </w:t>
+        <w:t xml:space="preserve">Tutorial </w:t>
+      </w:r>
+      <w:r>
+        <w:rPr>
+          <w:lang w:val="en-GB"/>
+        </w:rPr>
+        <w:t>2</w:t>
+      </w:r>
+      <w:r>
+        <w:rPr>
+          <w:lang w:val="en-GB"/>
+        </w:rPr>
+        <w:t xml:space="preserve"> or</w:t>
+      </w:r>
+      <w:r>
+        <w:rPr>
+          <w:lang w:val="en-GB"/>
+        </w:rPr>
+        <w:t xml:space="preserve"> try to use the </w:t>
       </w:r>
       <w:proofErr w:type="spellStart"/>
       <w:r>
@@ -5205,7 +5440,7 @@
     </w:p>
     <w:p>
       <w:pPr>
-        <w:pStyle w:val="ListParagraph"/>
+        <w:pStyle w:val="Liststycke"/>
         <w:numPr>
           <w:ilvl w:val="0"/>
           <w:numId w:val="7"/>
@@ -5256,7 +5491,7 @@
     </w:p>
     <w:p>
       <w:pPr>
-        <w:pStyle w:val="ListParagraph"/>
+        <w:pStyle w:val="Liststycke"/>
         <w:numPr>
           <w:ilvl w:val="0"/>
           <w:numId w:val="7"/>
@@ -5282,7 +5517,21 @@
         <w:rPr>
           <w:lang w:val="en-GB"/>
         </w:rPr>
-        <w:t>the conditions are changed</w:t>
+        <w:t xml:space="preserve">the conditions </w:t>
+      </w:r>
+      <w:proofErr w:type="gramStart"/>
+      <w:r>
+        <w:rPr>
+          <w:lang w:val="en-GB"/>
+        </w:rPr>
+        <w:t>are</w:t>
+      </w:r>
+      <w:proofErr w:type="gramEnd"/>
+      <w:r>
+        <w:rPr>
+          <w:lang w:val="en-GB"/>
+        </w:rPr>
+        <w:t xml:space="preserve"> changed</w:t>
       </w:r>
       <w:r>
         <w:rPr>
@@ -5367,7 +5616,13 @@
         <w:rPr>
           <w:lang w:val="en-GB"/>
         </w:rPr>
-        <w:t xml:space="preserve">Take a look in the tutorial and try to run </w:t>
+        <w:t>Look</w:t>
+      </w:r>
+      <w:r>
+        <w:rPr>
+          <w:lang w:val="en-GB"/>
+        </w:rPr>
+        <w:t xml:space="preserve"> in the tutorial and try to run </w:t>
       </w:r>
       <w:proofErr w:type="spellStart"/>
       <w:r>
@@ -5412,7 +5667,7 @@
     </w:p>
     <w:p>
       <w:pPr>
-        <w:pStyle w:val="ListParagraph"/>
+        <w:pStyle w:val="Liststycke"/>
         <w:numPr>
           <w:ilvl w:val="0"/>
           <w:numId w:val="7"/>
@@ -5450,7 +5705,13 @@
         <w:rPr>
           <w:lang w:val="en-GB"/>
         </w:rPr>
-        <w:t xml:space="preserve">e.g. to make sweeter wine). </w:t>
+        <w:t>e.g.,</w:t>
+      </w:r>
+      <w:r>
+        <w:rPr>
+          <w:lang w:val="en-GB"/>
+        </w:rPr>
+        <w:t xml:space="preserve"> to make sweeter wine). </w:t>
       </w:r>
       <w:r>
         <w:rPr>
@@ -5576,7 +5837,7 @@
     </w:p>
     <w:p>
       <w:pPr>
-        <w:pStyle w:val="ListParagraph"/>
+        <w:pStyle w:val="Liststycke"/>
         <w:numPr>
           <w:ilvl w:val="0"/>
           <w:numId w:val="7"/>
@@ -5590,7 +5851,19 @@
         <w:rPr>
           <w:lang w:val="en-GB"/>
         </w:rPr>
-        <w:t>FBA is based on the assumption that cells have the same objective even after a perturbation; to grow as efficiently as possible. This is probably true after long evolution times, but shortly after, say, a gene deletion the cell might have other objectives. MOMA is based on that the perturbed cell would like to change its metabolism as little as possible.</w:t>
+        <w:t xml:space="preserve">FBA </w:t>
+      </w:r>
+      <w:r>
+        <w:rPr>
+          <w:lang w:val="en-GB"/>
+        </w:rPr>
+        <w:t>assumes</w:t>
+      </w:r>
+      <w:r>
+        <w:rPr>
+          <w:lang w:val="en-GB"/>
+        </w:rPr>
+        <w:t xml:space="preserve"> that cells have the same objective even after a perturbation; to grow as efficiently as possible. This is probably true after long evolution times, but shortly after, say, a gene deletion the cell might have other objectives. MOMA is based on that the perturbed cell would like to change its metabolism as little as possible.</w:t>
       </w:r>
       <w:r>
         <w:rPr>
@@ -5608,7 +5881,19 @@
         <w:rPr>
           <w:lang w:val="en-GB"/>
         </w:rPr>
-        <w:t xml:space="preserve"> experimental data for the wild type strain and would like to guess how the phenotype would change after a perturbation. These are some batch data for growth on glucose</w:t>
+        <w:t xml:space="preserve"> experimental data for the wild </w:t>
+      </w:r>
+      <w:r>
+        <w:rPr>
+          <w:lang w:val="en-GB"/>
+        </w:rPr>
+        <w:t>type of</w:t>
+      </w:r>
+      <w:r>
+        <w:rPr>
+          <w:lang w:val="en-GB"/>
+        </w:rPr>
+        <w:t xml:space="preserve"> strain and would like to guess how the phenotype would change after a perturbation. These are some batch data for growth on glucose</w:t>
       </w:r>
       <w:r>
         <w:rPr>
@@ -5619,7 +5904,7 @@
     </w:p>
     <w:p>
       <w:pPr>
-        <w:pStyle w:val="ListParagraph"/>
+        <w:pStyle w:val="Liststycke"/>
         <w:numPr>
           <w:ilvl w:val="1"/>
           <w:numId w:val="7"/>
@@ -5658,7 +5943,7 @@
     </w:p>
     <w:p>
       <w:pPr>
-        <w:pStyle w:val="ListParagraph"/>
+        <w:pStyle w:val="Liststycke"/>
         <w:numPr>
           <w:ilvl w:val="1"/>
           <w:numId w:val="7"/>
@@ -5697,7 +5982,7 @@
     </w:p>
     <w:p>
       <w:pPr>
-        <w:pStyle w:val="ListParagraph"/>
+        <w:pStyle w:val="Liststycke"/>
         <w:numPr>
           <w:ilvl w:val="1"/>
           <w:numId w:val="7"/>
@@ -5728,7 +6013,7 @@
     </w:p>
     <w:p>
       <w:pPr>
-        <w:pStyle w:val="ListParagraph"/>
+        <w:pStyle w:val="Liststycke"/>
         <w:numPr>
           <w:ilvl w:val="1"/>
           <w:numId w:val="7"/>
@@ -5767,7 +6052,7 @@
     </w:p>
     <w:p>
       <w:pPr>
-        <w:pStyle w:val="ListParagraph"/>
+        <w:pStyle w:val="Liststycke"/>
         <w:numPr>
           <w:ilvl w:val="1"/>
           <w:numId w:val="7"/>
@@ -5806,7 +6091,7 @@
     </w:p>
     <w:p>
       <w:pPr>
-        <w:pStyle w:val="ListParagraph"/>
+        <w:pStyle w:val="Liststycke"/>
         <w:numPr>
           <w:ilvl w:val="1"/>
           <w:numId w:val="7"/>
@@ -5845,7 +6130,7 @@
     </w:p>
     <w:p>
       <w:pPr>
-        <w:pStyle w:val="ListParagraph"/>
+        <w:pStyle w:val="Liststycke"/>
         <w:numPr>
           <w:ilvl w:val="1"/>
           <w:numId w:val="7"/>
@@ -5876,7 +6161,7 @@
     </w:p>
     <w:p>
       <w:pPr>
-        <w:pStyle w:val="ListParagraph"/>
+        <w:pStyle w:val="Liststycke"/>
         <w:numPr>
           <w:ilvl w:val="1"/>
           <w:numId w:val="7"/>
@@ -5915,7 +6200,7 @@
     </w:p>
     <w:p>
       <w:pPr>
-        <w:pStyle w:val="ListParagraph"/>
+        <w:pStyle w:val="Liststycke"/>
         <w:ind w:left="360"/>
         <w:jc w:val="both"/>
         <w:rPr>
@@ -5977,7 +6262,7 @@
     </w:p>
     <w:p>
       <w:pPr>
-        <w:pStyle w:val="ListParagraph"/>
+        <w:pStyle w:val="Liststycke"/>
         <w:numPr>
           <w:ilvl w:val="0"/>
           <w:numId w:val="7"/>
@@ -5998,7 +6283,19 @@
           <w:lang w:val="en-GB"/>
         </w:rPr>
         <w:lastRenderedPageBreak/>
-        <w:t>changes almost everywhere). The very last lines plot all reactions involving any of those metabolites. This can be very useful when working with large models.</w:t>
+        <w:t xml:space="preserve">changes almost everywhere). The very last lines plot all reactions involving any of those metabolites. This can be </w:t>
+      </w:r>
+      <w:r>
+        <w:rPr>
+          <w:lang w:val="en-GB"/>
+        </w:rPr>
+        <w:t>particularly useful</w:t>
+      </w:r>
+      <w:r>
+        <w:rPr>
+          <w:lang w:val="en-GB"/>
+        </w:rPr>
+        <w:t xml:space="preserve"> when working with large models.</w:t>
       </w:r>
     </w:p>
     <w:p>
@@ -6016,7 +6313,7 @@
     </w:p>
     <w:p>
       <w:pPr>
-        <w:pStyle w:val="Heading1"/>
+        <w:pStyle w:val="Rubrik1"/>
       </w:pPr>
       <w:bookmarkStart w:id="10" w:name="_Toc22160994"/>
       <w:bookmarkStart w:id="11" w:name="_Toc22816848"/>
@@ -6349,7 +6646,19 @@
         <w:rPr>
           <w:lang w:val="en-GB"/>
         </w:rPr>
-        <w:t xml:space="preserve"> (it is rather difficult to introduce errors in such a small model, because there is very little redundancy in it)</w:t>
+        <w:t xml:space="preserve"> (it is rather difficult to introduce errors in such a small model, because there is </w:t>
+      </w:r>
+      <w:r>
+        <w:rPr>
+          <w:lang w:val="en-GB"/>
+        </w:rPr>
+        <w:t>extraordinarily little</w:t>
+      </w:r>
+      <w:r>
+        <w:rPr>
+          <w:lang w:val="en-GB"/>
+        </w:rPr>
+        <w:t xml:space="preserve"> redundancy in it)</w:t>
       </w:r>
       <w:r>
         <w:rPr>
@@ -6475,7 +6784,7 @@
     </w:p>
     <w:p>
       <w:pPr>
-        <w:pStyle w:val="ListParagraph"/>
+        <w:pStyle w:val="Liststycke"/>
         <w:numPr>
           <w:ilvl w:val="0"/>
           <w:numId w:val="10"/>
@@ -6513,7 +6822,21 @@
         <w:rPr>
           <w:lang w:val="en-GB"/>
         </w:rPr>
-        <w:t xml:space="preserve"> model cannot make something from nothing, i.e. no metabolites should be produced if </w:t>
+        <w:t xml:space="preserve"> model cannot make something from nothing, </w:t>
+      </w:r>
+      <w:proofErr w:type="gramStart"/>
+      <w:r>
+        <w:rPr>
+          <w:lang w:val="en-GB"/>
+        </w:rPr>
+        <w:t>i.e.</w:t>
+      </w:r>
+      <w:proofErr w:type="gramEnd"/>
+      <w:r>
+        <w:rPr>
+          <w:lang w:val="en-GB"/>
+        </w:rPr>
+        <w:t xml:space="preserve"> no metabolites should be produced if </w:t>
       </w:r>
       <w:r>
         <w:rPr>
@@ -6542,7 +6865,7 @@
     </w:p>
     <w:p>
       <w:pPr>
-        <w:pStyle w:val="ListParagraph"/>
+        <w:pStyle w:val="Liststycke"/>
         <w:numPr>
           <w:ilvl w:val="0"/>
           <w:numId w:val="10"/>
@@ -6665,7 +6988,7 @@
     </w:p>
     <w:p>
       <w:pPr>
-        <w:pStyle w:val="ListParagraph"/>
+        <w:pStyle w:val="Liststycke"/>
         <w:numPr>
           <w:ilvl w:val="0"/>
           <w:numId w:val="10"/>
@@ -6942,7 +7265,19 @@
         <w:rPr>
           <w:lang w:val="en-GB"/>
         </w:rPr>
-        <w:t>. This minimizes the sum of fluxes in order to have more easily interpreted results.</w:t>
+        <w:t xml:space="preserve">. This minimizes the sum of fluxes </w:t>
+      </w:r>
+      <w:r>
+        <w:rPr>
+          <w:lang w:val="en-GB"/>
+        </w:rPr>
+        <w:t>to</w:t>
+      </w:r>
+      <w:r>
+        <w:rPr>
+          <w:lang w:val="en-GB"/>
+        </w:rPr>
+        <w:t xml:space="preserve"> have more easily interpreted results.</w:t>
       </w:r>
       <w:r>
         <w:rPr>
@@ -6953,7 +7288,7 @@
     </w:p>
     <w:p>
       <w:pPr>
-        <w:pStyle w:val="ListParagraph"/>
+        <w:pStyle w:val="Liststycke"/>
         <w:ind w:left="360"/>
         <w:jc w:val="both"/>
         <w:rPr>
@@ -6978,7 +7313,7 @@
     </w:p>
     <w:p>
       <w:pPr>
-        <w:pStyle w:val="ListParagraph"/>
+        <w:pStyle w:val="Liststycke"/>
         <w:ind w:left="360"/>
         <w:jc w:val="both"/>
         <w:rPr>
@@ -7007,7 +7342,7 @@
     </w:p>
     <w:p>
       <w:pPr>
-        <w:pStyle w:val="ListParagraph"/>
+        <w:pStyle w:val="Liststycke"/>
         <w:numPr>
           <w:ilvl w:val="0"/>
           <w:numId w:val="10"/>
@@ -7057,7 +7392,31 @@
         <w:rPr>
           <w:lang w:val="en-GB"/>
         </w:rPr>
-        <w:t xml:space="preserve"> an error that would like to produce something from nothing, but in order to do so it also has to produce some other metabolite </w:t>
+        <w:t xml:space="preserve"> an error that would like to produce something from nothing, but </w:t>
+      </w:r>
+      <w:r>
+        <w:rPr>
+          <w:lang w:val="en-GB"/>
+        </w:rPr>
+        <w:t>to</w:t>
+      </w:r>
+      <w:r>
+        <w:rPr>
+          <w:lang w:val="en-GB"/>
+        </w:rPr>
+        <w:t xml:space="preserve"> do so it also </w:t>
+      </w:r>
+      <w:r>
+        <w:rPr>
+          <w:lang w:val="en-GB"/>
+        </w:rPr>
+        <w:t>must</w:t>
+      </w:r>
+      <w:r>
+        <w:rPr>
+          <w:lang w:val="en-GB"/>
+        </w:rPr>
+        <w:t xml:space="preserve"> produce some other metabolite </w:t>
       </w:r>
       <w:r>
         <w:rPr>
@@ -7084,6 +7443,7 @@
         <w:t xml:space="preserve"> can do this by changing the </w:t>
       </w:r>
       <w:proofErr w:type="spellStart"/>
+      <w:proofErr w:type="gramStart"/>
       <w:r>
         <w:rPr>
           <w:rFonts w:ascii="Courier New" w:hAnsi="Courier New" w:cs="Courier New"/>
@@ -7092,6 +7452,7 @@
         <w:t>model.b</w:t>
       </w:r>
       <w:proofErr w:type="spellEnd"/>
+      <w:proofErr w:type="gramEnd"/>
       <w:r>
         <w:rPr>
           <w:lang w:val="en-GB"/>
@@ -7159,6 +7520,7 @@
         <w:t xml:space="preserve"> </w:t>
       </w:r>
       <w:proofErr w:type="spellStart"/>
+      <w:proofErr w:type="gramStart"/>
       <w:r>
         <w:rPr>
           <w:rFonts w:ascii="Courier New" w:hAnsi="Courier New" w:cs="Courier New"/>
@@ -7167,6 +7529,7 @@
         <w:t>model.b</w:t>
       </w:r>
       <w:proofErr w:type="spellEnd"/>
+      <w:proofErr w:type="gramEnd"/>
       <w:r>
         <w:rPr>
           <w:rFonts w:ascii="Courier New" w:hAnsi="Courier New" w:cs="Courier New"/>
@@ -7309,13 +7672,37 @@
         <w:rPr>
           <w:lang w:val="en-GB"/>
         </w:rPr>
-        <w:t>. Since this is a problem that comes from reactions being unbalanced, the problematic ones have to be in one of the warnings.</w:t>
-      </w:r>
-      <w:r>
-        <w:rPr>
-          <w:lang w:val="en-GB"/>
-        </w:rPr>
-        <w:t xml:space="preserve"> Which was the metabolite that had to be excreted in order for the error to appear?</w:t>
+        <w:t xml:space="preserve">. Since this is a problem that comes from reactions being unbalanced, the problematic ones </w:t>
+      </w:r>
+      <w:r>
+        <w:rPr>
+          <w:lang w:val="en-GB"/>
+        </w:rPr>
+        <w:t>must</w:t>
+      </w:r>
+      <w:r>
+        <w:rPr>
+          <w:lang w:val="en-GB"/>
+        </w:rPr>
+        <w:t xml:space="preserve"> be in one of the warnings.</w:t>
+      </w:r>
+      <w:r>
+        <w:rPr>
+          <w:lang w:val="en-GB"/>
+        </w:rPr>
+        <w:t xml:space="preserve"> Which was the metabolite that had to be excreted </w:t>
+      </w:r>
+      <w:r>
+        <w:rPr>
+          <w:lang w:val="en-GB"/>
+        </w:rPr>
+        <w:t>for</w:t>
+      </w:r>
+      <w:r>
+        <w:rPr>
+          <w:lang w:val="en-GB"/>
+        </w:rPr>
+        <w:t xml:space="preserve"> the error to appear?</w:t>
       </w:r>
       <w:r>
         <w:rPr>
@@ -7338,7 +7725,7 @@
     </w:p>
     <w:p>
       <w:pPr>
-        <w:pStyle w:val="ListParagraph"/>
+        <w:pStyle w:val="Liststycke"/>
         <w:ind w:left="360"/>
         <w:jc w:val="both"/>
         <w:rPr>
@@ -7427,7 +7814,7 @@
     </w:p>
     <w:p>
       <w:pPr>
-        <w:pStyle w:val="ListParagraph"/>
+        <w:pStyle w:val="Liststycke"/>
         <w:numPr>
           <w:ilvl w:val="0"/>
           <w:numId w:val="10"/>
@@ -7611,6 +7998,7 @@
         <w:t xml:space="preserve"> and glucose. Modify the </w:t>
       </w:r>
       <w:proofErr w:type="spellStart"/>
+      <w:proofErr w:type="gramStart"/>
       <w:r>
         <w:rPr>
           <w:rFonts w:ascii="Courier New" w:hAnsi="Courier New" w:cs="Courier New"/>
@@ -7619,6 +8007,7 @@
         <w:t>model.b</w:t>
       </w:r>
       <w:proofErr w:type="spellEnd"/>
+      <w:proofErr w:type="gramEnd"/>
       <w:r>
         <w:rPr>
           <w:lang w:val="en-GB"/>
@@ -7628,7 +8017,7 @@
     </w:p>
     <w:p>
       <w:pPr>
-        <w:pStyle w:val="ListParagraph"/>
+        <w:pStyle w:val="Liststycke"/>
         <w:ind w:left="360"/>
         <w:jc w:val="both"/>
         <w:rPr>
@@ -7664,7 +8053,7 @@
     </w:p>
     <w:p>
       <w:pPr>
-        <w:pStyle w:val="ListParagraph"/>
+        <w:pStyle w:val="Liststycke"/>
         <w:ind w:left="360"/>
         <w:jc w:val="both"/>
         <w:rPr>
@@ -7801,7 +8190,7 @@
     </w:p>
     <w:p>
       <w:pPr>
-        <w:pStyle w:val="ListParagraph"/>
+        <w:pStyle w:val="Liststycke"/>
         <w:numPr>
           <w:ilvl w:val="0"/>
           <w:numId w:val="10"/>
@@ -7815,46 +8204,58 @@
         <w:rPr>
           <w:lang w:val="en-GB"/>
         </w:rPr>
-        <w:t xml:space="preserve">Unbalanced reactions are a relative small problem, since they are so easy to find. A much bigger problem is when metabolites are named differently even though </w:t>
-      </w:r>
-      <w:r>
-        <w:rPr>
-          <w:lang w:val="en-GB"/>
-        </w:rPr>
-        <w:t xml:space="preserve">they are meant to </w:t>
+        <w:t xml:space="preserve">Unbalanced reactions are a </w:t>
+      </w:r>
+      <w:r>
+        <w:rPr>
+          <w:lang w:val="en-GB"/>
+        </w:rPr>
+        <w:t>relatively</w:t>
+      </w:r>
+      <w:r>
+        <w:rPr>
+          <w:lang w:val="en-GB"/>
+        </w:rPr>
+        <w:t xml:space="preserve"> small problem, since they are so easy to find. A much bigger problem is when metabolites are named differently even though </w:t>
+      </w:r>
+      <w:r>
+        <w:rPr>
+          <w:lang w:val="en-GB"/>
+        </w:rPr>
+        <w:t>they are meant to be the same</w:t>
+      </w:r>
+      <w:r>
+        <w:rPr>
+          <w:lang w:val="en-GB"/>
+        </w:rPr>
+        <w:t xml:space="preserve">. Use </w:t>
+      </w:r>
+      <w:r>
+        <w:rPr>
+          <w:rFonts w:ascii="Courier New" w:hAnsi="Courier New" w:cs="Courier New"/>
+          <w:lang w:val="en-GB"/>
+        </w:rPr>
+        <w:t>sm</w:t>
+      </w:r>
+      <w:r>
+        <w:rPr>
+          <w:rFonts w:ascii="Courier New" w:hAnsi="Courier New" w:cs="Courier New"/>
+          <w:lang w:val="en-GB"/>
+        </w:rPr>
+        <w:t>allYeastBad2.xlsx</w:t>
+      </w:r>
+      <w:r>
+        <w:rPr>
+          <w:lang w:val="en-GB"/>
+        </w:rPr>
+        <w:t xml:space="preserve"> from here on. A first check is to </w:t>
       </w:r>
       <w:r>
         <w:rPr>
           <w:lang w:val="en-GB"/>
         </w:rPr>
         <w:lastRenderedPageBreak/>
-        <w:t>be the same</w:t>
-      </w:r>
-      <w:r>
-        <w:rPr>
-          <w:lang w:val="en-GB"/>
-        </w:rPr>
-        <w:t xml:space="preserve">. Use </w:t>
-      </w:r>
-      <w:r>
-        <w:rPr>
-          <w:rFonts w:ascii="Courier New" w:hAnsi="Courier New" w:cs="Courier New"/>
-          <w:lang w:val="en-GB"/>
-        </w:rPr>
-        <w:t>sm</w:t>
-      </w:r>
-      <w:r>
-        <w:rPr>
-          <w:rFonts w:ascii="Courier New" w:hAnsi="Courier New" w:cs="Courier New"/>
-          <w:lang w:val="en-GB"/>
-        </w:rPr>
-        <w:t>allYeastBad2.xlsx</w:t>
-      </w:r>
-      <w:r>
-        <w:rPr>
-          <w:lang w:val="en-GB"/>
-        </w:rPr>
-        <w:t xml:space="preserve"> from here on. A first check is to see which reactions can carry flux when </w:t>
+        <w:t xml:space="preserve">see which reactions can carry flux when </w:t>
       </w:r>
       <w:r>
         <w:rPr>
@@ -7878,13 +8279,19 @@
         <w:rPr>
           <w:lang w:val="en-GB"/>
         </w:rPr>
-        <w:t xml:space="preserve"> for all uptakes and outputs of exchange metabolites. There are several ways to check this, </w:t>
-      </w:r>
-      <w:r>
-        <w:rPr>
-          <w:lang w:val="en-GB"/>
-        </w:rPr>
-        <w:t>but use the function</w:t>
+        <w:t xml:space="preserve"> for all uptakes and outputs of exchange metabolites. There are several ways to check </w:t>
+      </w:r>
+      <w:r>
+        <w:rPr>
+          <w:lang w:val="en-GB"/>
+        </w:rPr>
+        <w:t>this but</w:t>
+      </w:r>
+      <w:r>
+        <w:rPr>
+          <w:lang w:val="en-GB"/>
+        </w:rPr>
+        <w:t xml:space="preserve"> use the function</w:t>
       </w:r>
       <w:r>
         <w:rPr>
@@ -7989,7 +8396,21 @@
         <w:rPr>
           <w:lang w:val="en-GB"/>
         </w:rPr>
-        <w:t xml:space="preserve"> will see that there are about 20 metabolites and reactions that are dead ends. That is quite a lot, so take a look at the warnings from </w:t>
+        <w:t xml:space="preserve"> will see that there are about 20 metabolites and reactions that are dead ends. That is quite a lot, so </w:t>
+      </w:r>
+      <w:proofErr w:type="gramStart"/>
+      <w:r>
+        <w:rPr>
+          <w:lang w:val="en-GB"/>
+        </w:rPr>
+        <w:t>take a look</w:t>
+      </w:r>
+      <w:proofErr w:type="gramEnd"/>
+      <w:r>
+        <w:rPr>
+          <w:lang w:val="en-GB"/>
+        </w:rPr>
+        <w:t xml:space="preserve"> at the warnings from </w:t>
       </w:r>
       <w:proofErr w:type="spellStart"/>
       <w:r>
@@ -8034,7 +8455,7 @@
     </w:p>
     <w:p>
       <w:pPr>
-        <w:pStyle w:val="ListParagraph"/>
+        <w:pStyle w:val="Liststycke"/>
         <w:ind w:left="360"/>
         <w:jc w:val="both"/>
         <w:rPr>
@@ -8087,7 +8508,7 @@
     </w:p>
     <w:p>
       <w:pPr>
-        <w:pStyle w:val="ListParagraph"/>
+        <w:pStyle w:val="Liststycke"/>
         <w:numPr>
           <w:ilvl w:val="0"/>
           <w:numId w:val="10"/>
@@ -8113,7 +8534,19 @@
         <w:rPr>
           <w:lang w:val="en-GB"/>
         </w:rPr>
-        <w:t xml:space="preserve"> help very much. Sometimes it is very difficult to find out where the root of the problem is. This is particularly true if it is in a region with many interconversions between metabolites and no clear input/output </w:t>
+        <w:t xml:space="preserve"> help very much. Sometimes it is </w:t>
+      </w:r>
+      <w:r>
+        <w:rPr>
+          <w:lang w:val="en-GB"/>
+        </w:rPr>
+        <w:t>exceedingly difficult</w:t>
+      </w:r>
+      <w:r>
+        <w:rPr>
+          <w:lang w:val="en-GB"/>
+        </w:rPr>
+        <w:t xml:space="preserve"> to find out where the root of the problem is. This is particularly true if it is in a region with many interconversions between metabolites and no clear input/output </w:t>
       </w:r>
       <w:r>
         <w:rPr>
@@ -8181,7 +8614,7 @@
     </w:p>
     <w:p>
       <w:pPr>
-        <w:pStyle w:val="ListParagraph"/>
+        <w:pStyle w:val="Liststycke"/>
         <w:ind w:left="360"/>
         <w:jc w:val="both"/>
         <w:rPr>
@@ -8191,7 +8624,7 @@
     </w:p>
     <w:tbl>
       <w:tblPr>
-        <w:tblStyle w:val="TableGrid"/>
+        <w:tblStyle w:val="Tabellrutnt"/>
         <w:tblW w:w="0" w:type="auto"/>
         <w:tblInd w:w="720" w:type="dxa"/>
         <w:tblBorders>
@@ -8214,7 +8647,7 @@
           </w:tcPr>
           <w:p>
             <w:pPr>
-              <w:pStyle w:val="ListParagraph"/>
+              <w:pStyle w:val="Liststycke"/>
               <w:keepNext/>
               <w:ind w:left="0"/>
               <w:jc w:val="center"/>
@@ -8275,7 +8708,7 @@
           </w:p>
           <w:p>
             <w:pPr>
-              <w:pStyle w:val="Caption"/>
+              <w:pStyle w:val="Beskrivning"/>
               <w:jc w:val="center"/>
               <w:rPr>
                 <w:i w:val="0"/>
@@ -8502,8 +8935,16 @@
         <w:rPr>
           <w:lang w:val="en-GB"/>
         </w:rPr>
-        <w:t xml:space="preserve"> in order to</w:t>
-      </w:r>
+        <w:t xml:space="preserve"> </w:t>
+      </w:r>
+      <w:proofErr w:type="gramStart"/>
+      <w:r>
+        <w:rPr>
+          <w:lang w:val="en-GB"/>
+        </w:rPr>
+        <w:t>in order to</w:t>
+      </w:r>
+      <w:proofErr w:type="gramEnd"/>
       <w:r>
         <w:rPr>
           <w:lang w:val="en-GB"/>
@@ -8583,6 +9024,7 @@
         </w:rPr>
         <w:t>tutorial</w:t>
       </w:r>
+      <w:proofErr w:type="gramStart"/>
       <w:r>
         <w:rPr>
           <w:rFonts w:ascii="Courier New" w:hAnsi="Courier New" w:cs="Courier New"/>
@@ -8603,6 +9045,7 @@
         </w:rPr>
         <w:t>.</w:t>
       </w:r>
+      <w:proofErr w:type="gramEnd"/>
       <w:r>
         <w:rPr>
           <w:lang w:val="en-GB"/>
@@ -8664,7 +9107,19 @@
         <w:rPr>
           <w:lang w:val="en-GB"/>
         </w:rPr>
-        <w:t xml:space="preserve"> metabolites in order to have </w:t>
+        <w:t xml:space="preserve"> metabolites </w:t>
+      </w:r>
+      <w:r>
+        <w:rPr>
+          <w:lang w:val="en-GB"/>
+        </w:rPr>
+        <w:t>to</w:t>
+      </w:r>
+      <w:r>
+        <w:rPr>
+          <w:lang w:val="en-GB"/>
+        </w:rPr>
+        <w:t xml:space="preserve"> have </w:t>
       </w:r>
       <w:r>
         <w:rPr>
@@ -8700,38 +9155,62 @@
         <w:rPr>
           <w:lang w:val="en-GB"/>
         </w:rPr>
-        <w:t xml:space="preserve"> net synthesis of co-factors in this small </w:t>
+        <w:t xml:space="preserve"> net synthesis of co-factors in this small model those are not </w:t>
+      </w:r>
+      <w:r>
+        <w:rPr>
+          <w:lang w:val="en-GB"/>
+        </w:rPr>
+        <w:t>interesting</w:t>
+      </w:r>
+      <w:r>
+        <w:rPr>
+          <w:lang w:val="en-GB"/>
+        </w:rPr>
+        <w:t xml:space="preserve"> (coenzyme A or ATP </w:t>
+      </w:r>
+      <w:r>
+        <w:rPr>
+          <w:lang w:val="en-GB"/>
+        </w:rPr>
+        <w:t xml:space="preserve">are not synthesized </w:t>
+      </w:r>
+      <w:r>
+        <w:rPr>
+          <w:lang w:val="en-GB"/>
+        </w:rPr>
+        <w:t xml:space="preserve">from glucose). </w:t>
+      </w:r>
+      <w:r>
+        <w:rPr>
+          <w:lang w:val="en-GB"/>
+        </w:rPr>
+        <w:t xml:space="preserve">One should </w:t>
       </w:r>
       <w:r>
         <w:rPr>
           <w:lang w:val="en-GB"/>
         </w:rPr>
         <w:lastRenderedPageBreak/>
-        <w:t xml:space="preserve">model those are not very interesting (coenzyme A or ATP </w:t>
-      </w:r>
-      <w:r>
-        <w:rPr>
-          <w:lang w:val="en-GB"/>
-        </w:rPr>
-        <w:t xml:space="preserve">are not synthesized </w:t>
-      </w:r>
-      <w:r>
-        <w:rPr>
-          <w:lang w:val="en-GB"/>
-        </w:rPr>
-        <w:t xml:space="preserve">from glucose). </w:t>
-      </w:r>
-      <w:r>
-        <w:rPr>
-          <w:lang w:val="en-GB"/>
-        </w:rPr>
-        <w:t xml:space="preserve">One should </w:t>
-      </w:r>
-      <w:r>
-        <w:rPr>
-          <w:lang w:val="en-GB"/>
-        </w:rPr>
-        <w:t xml:space="preserve">take a look at the top one that is not a co-factor. This one is a bit tricky and </w:t>
+        <w:t>look</w:t>
+      </w:r>
+      <w:r>
+        <w:rPr>
+          <w:lang w:val="en-GB"/>
+        </w:rPr>
+        <w:t xml:space="preserve"> at the top one that is not a co-factor. This one is a bit </w:t>
+      </w:r>
+      <w:r>
+        <w:rPr>
+          <w:lang w:val="en-GB"/>
+        </w:rPr>
+        <w:t>tricky,</w:t>
+      </w:r>
+      <w:r>
+        <w:rPr>
+          <w:lang w:val="en-GB"/>
+        </w:rPr>
+        <w:t xml:space="preserve"> and </w:t>
       </w:r>
       <w:r>
         <w:rPr>
@@ -8748,7 +9227,7 @@
     </w:p>
     <w:p>
       <w:pPr>
-        <w:pStyle w:val="ListParagraph"/>
+        <w:pStyle w:val="Liststycke"/>
         <w:ind w:left="360"/>
         <w:jc w:val="both"/>
         <w:rPr>
@@ -8801,7 +9280,7 @@
     </w:p>
     <w:p>
       <w:pPr>
-        <w:pStyle w:val="ListParagraph"/>
+        <w:pStyle w:val="Liststycke"/>
         <w:numPr>
           <w:ilvl w:val="0"/>
           <w:numId w:val="10"/>
@@ -8934,7 +9413,7 @@
     </w:p>
     <w:p>
       <w:pPr>
-        <w:pStyle w:val="ListParagraph"/>
+        <w:pStyle w:val="Liststycke"/>
         <w:numPr>
           <w:ilvl w:val="0"/>
           <w:numId w:val="10"/>
@@ -9024,7 +9503,7 @@
     </w:p>
     <w:p>
       <w:pPr>
-        <w:pStyle w:val="Heading1"/>
+        <w:pStyle w:val="Rubrik1"/>
       </w:pPr>
       <w:bookmarkStart w:id="13" w:name="_Toc22160995"/>
       <w:bookmarkStart w:id="14" w:name="_Toc22816849"/>
@@ -9165,10 +9644,10 @@
     </w:p>
     <w:p>
       <w:pPr>
-        <w:pStyle w:val="Heading1"/>
-      </w:pPr>
-      <w:bookmarkStart w:id="15" w:name="_Toc22160996"/>
-      <w:bookmarkStart w:id="16" w:name="_Toc22816850"/>
+        <w:pStyle w:val="Rubrik1"/>
+      </w:pPr>
+      <w:bookmarkStart w:id="15" w:name="_Toc22816850"/>
+      <w:bookmarkStart w:id="16" w:name="_Toc22160996"/>
       <w:r>
         <w:lastRenderedPageBreak/>
         <w:t>Tutorial 6</w:t>
@@ -9187,10 +9666,15 @@
       </w:r>
       <w:proofErr w:type="spellStart"/>
       <w:r>
-        <w:t>MetaCyc+KEGG</w:t>
-      </w:r>
-      <w:bookmarkEnd w:id="16"/>
+        <w:t>MetaCyc+</w:t>
+      </w:r>
+      <w:proofErr w:type="gramStart"/>
+      <w:r>
+        <w:t>KEGG</w:t>
+      </w:r>
+      <w:bookmarkEnd w:id="15"/>
       <w:proofErr w:type="spellEnd"/>
+      <w:proofErr w:type="gramEnd"/>
     </w:p>
     <w:p>
       <w:pPr>
@@ -9202,7 +9686,7 @@
       <w:bookmarkStart w:id="17" w:name="OLE_LINK60"/>
       <w:bookmarkStart w:id="18" w:name="OLE_LINK61"/>
       <w:bookmarkStart w:id="19" w:name="OLE_LINK62"/>
-      <w:bookmarkEnd w:id="15"/>
+      <w:bookmarkEnd w:id="16"/>
       <w:r>
         <w:rPr>
           <w:lang w:val="en-GB"/>
@@ -9245,15 +9729,7 @@
         <w:rPr>
           <w:lang w:val="en-GB"/>
         </w:rPr>
-        <w:t xml:space="preserve"> pathway databases. A combined model with the comprehensive coverage of metabolic pathways is generated from different de novo reconstruction approaches. The input is a FASTA format file with whole-proteome sequences. The combined model is subsequently used for refinement of existing high-quality model and generation of a new version of GEM, by utilizing the manual curation results. This tutorial is a showcase of the new features released in RAVEN 2.0 through demons</w:t>
-      </w:r>
-      <w:bookmarkStart w:id="20" w:name="_GoBack"/>
-      <w:bookmarkEnd w:id="20"/>
-      <w:r>
-        <w:rPr>
-          <w:lang w:val="en-GB"/>
-        </w:rPr>
-        <w:t xml:space="preserve">trating the utilization of the newly developed functions on GEM reconstruction and curation for </w:t>
+        <w:t xml:space="preserve"> pathway databases. A combined model with the comprehensive coverage of metabolic pathways is generated from different de novo reconstruction approaches. The input is a FASTA format file with whole-proteome sequences. The combined model is subsequently used for refinement of existing high-quality model and generation of a new version of GEM, by utilizing the manual curation results. This tutorial is a showcase of the new features released in RAVEN 2.0 through demonstrating the utilization of the newly developed functions on GEM reconstruction and curation for </w:t>
       </w:r>
       <w:r>
         <w:rPr>
@@ -9340,9 +9816,9 @@
     </w:p>
     <w:p>
       <w:pPr>
-        <w:pStyle w:val="Heading1"/>
-      </w:pPr>
-      <w:bookmarkStart w:id="21" w:name="_Toc22816851"/>
+        <w:pStyle w:val="Rubrik1"/>
+      </w:pPr>
+      <w:bookmarkStart w:id="20" w:name="_Toc22816851"/>
       <w:bookmarkEnd w:id="17"/>
       <w:bookmarkEnd w:id="18"/>
       <w:bookmarkEnd w:id="19"/>
@@ -9350,7 +9826,7 @@
         <w:lastRenderedPageBreak/>
         <w:t>Answers to Questions</w:t>
       </w:r>
-      <w:bookmarkEnd w:id="21"/>
+      <w:bookmarkEnd w:id="20"/>
     </w:p>
     <w:p>
       <w:pPr>
@@ -9448,48 +9924,84 @@
           <w:color w:val="000000"/>
           <w:lang w:val="en-GB" w:eastAsia="en-GB"/>
         </w:rPr>
-        <w:t>acetaldehyde[c] + NADH[c] =&gt; 2 ethanol[c] + NAD(+)[c]”</w:t>
-      </w:r>
-    </w:p>
-    <w:p>
-      <w:pPr>
-        <w:jc w:val="both"/>
-        <w:rPr>
-          <w:rFonts w:cs="Times New Roman"/>
-          <w:lang w:val="en-GB"/>
-        </w:rPr>
-      </w:pPr>
-      <w:r>
-        <w:rPr>
-          <w:rFonts w:cs="Times New Roman"/>
-          <w:lang w:val="en-GB"/>
-        </w:rPr>
-        <w:t>to</w:t>
-      </w:r>
-    </w:p>
-    <w:p>
-      <w:pPr>
-        <w:jc w:val="both"/>
+        <w:t>acetaldehyde[c] + NADH[c] =&gt; 2 ethanol[c] + NAD(</w:t>
+      </w:r>
+      <w:proofErr w:type="gramStart"/>
+      <w:r>
         <w:rPr>
           <w:rFonts w:eastAsia="Times New Roman" w:cs="Times New Roman"/>
           <w:color w:val="000000"/>
           <w:lang w:val="en-GB" w:eastAsia="en-GB"/>
         </w:rPr>
-      </w:pPr>
-      <w:r>
-        <w:rPr>
-          <w:rFonts w:cs="Times New Roman"/>
-          <w:lang w:val="en-GB"/>
-        </w:rPr>
-        <w:t>“</w:t>
-      </w:r>
+        <w:t>+)[</w:t>
+      </w:r>
+      <w:proofErr w:type="gramEnd"/>
       <w:r>
         <w:rPr>
           <w:rFonts w:eastAsia="Times New Roman" w:cs="Times New Roman"/>
           <w:color w:val="000000"/>
           <w:lang w:val="en-GB" w:eastAsia="en-GB"/>
         </w:rPr>
-        <w:t>acetaldehyde[c] + NADH[c] =&gt; ethanol[c] + NAD(+)[c]”.</w:t>
+        <w:t>c]”</w:t>
+      </w:r>
+    </w:p>
+    <w:p>
+      <w:pPr>
+        <w:jc w:val="both"/>
+        <w:rPr>
+          <w:rFonts w:cs="Times New Roman"/>
+          <w:lang w:val="en-GB"/>
+        </w:rPr>
+      </w:pPr>
+      <w:r>
+        <w:rPr>
+          <w:rFonts w:cs="Times New Roman"/>
+          <w:lang w:val="en-GB"/>
+        </w:rPr>
+        <w:t>to</w:t>
+      </w:r>
+    </w:p>
+    <w:p>
+      <w:pPr>
+        <w:jc w:val="both"/>
+        <w:rPr>
+          <w:rFonts w:eastAsia="Times New Roman" w:cs="Times New Roman"/>
+          <w:color w:val="000000"/>
+          <w:lang w:val="en-GB" w:eastAsia="en-GB"/>
+        </w:rPr>
+      </w:pPr>
+      <w:r>
+        <w:rPr>
+          <w:rFonts w:cs="Times New Roman"/>
+          <w:lang w:val="en-GB"/>
+        </w:rPr>
+        <w:t>“</w:t>
+      </w:r>
+      <w:r>
+        <w:rPr>
+          <w:rFonts w:eastAsia="Times New Roman" w:cs="Times New Roman"/>
+          <w:color w:val="000000"/>
+          <w:lang w:val="en-GB" w:eastAsia="en-GB"/>
+        </w:rPr>
+        <w:t>acetaldehyde[c] + NADH[c] =&gt; ethanol[c] + NAD(</w:t>
+      </w:r>
+      <w:proofErr w:type="gramStart"/>
+      <w:r>
+        <w:rPr>
+          <w:rFonts w:eastAsia="Times New Roman" w:cs="Times New Roman"/>
+          <w:color w:val="000000"/>
+          <w:lang w:val="en-GB" w:eastAsia="en-GB"/>
+        </w:rPr>
+        <w:t>+)[</w:t>
+      </w:r>
+      <w:proofErr w:type="gramEnd"/>
+      <w:r>
+        <w:rPr>
+          <w:rFonts w:eastAsia="Times New Roman" w:cs="Times New Roman"/>
+          <w:color w:val="000000"/>
+          <w:lang w:val="en-GB" w:eastAsia="en-GB"/>
+        </w:rPr>
+        <w:t>c]”.</w:t>
       </w:r>
     </w:p>
     <w:p>
@@ -10117,7 +10629,7 @@
 </file>
 
 <file path=word/numbering.xml><?xml version="1.0" encoding="utf-8"?>
-<w:numbering xmlns:wpc="http://schemas.microsoft.com/office/word/2010/wordprocessingCanvas" xmlns:cx="http://schemas.microsoft.com/office/drawing/2014/chartex" xmlns:cx1="http://schemas.microsoft.com/office/drawing/2015/9/8/chartex" xmlns:cx2="http://schemas.microsoft.com/office/drawing/2015/10/21/chartex" xmlns:cx3="http://schemas.microsoft.com/office/drawing/2016/5/9/chartex" xmlns:cx4="http://schemas.microsoft.com/office/drawing/2016/5/10/chartex" xmlns:cx5="http://schemas.microsoft.com/office/drawing/2016/5/11/chartex" xmlns:cx6="http://schemas.microsoft.com/office/drawing/2016/5/12/chartex" xmlns:cx7="http://schemas.microsoft.com/office/drawing/2016/5/13/chartex" xmlns:cx8="http://schemas.microsoft.com/office/drawing/2016/5/14/chartex" xmlns:mc="http://schemas.openxmlformats.org/markup-compatibility/2006" xmlns:aink="http://schemas.microsoft.com/office/drawing/2016/ink" xmlns:am3d="http://schemas.microsoft.com/office/drawing/2017/model3d" xmlns:o="urn:schemas-microsoft-com:office:office" xmlns:r="http://schemas.openxmlformats.org/officeDocument/2006/relationships" xmlns:m="http://schemas.openxmlformats.org/officeDocument/2006/math" xmlns:v="urn:schemas-microsoft-com:vml" xmlns:wp14="http://schemas.microsoft.com/office/word/2010/wordprocessingDrawing" xmlns:wp="http://schemas.openxmlformats.org/drawingml/2006/wordprocessingDrawing" xmlns:w10="urn:schemas-microsoft-com:office:word" xmlns:w="http://schemas.openxmlformats.org/wordprocessingml/2006/main" xmlns:w14="http://schemas.microsoft.com/office/word/2010/wordml" xmlns:w15="http://schemas.microsoft.com/office/word/2012/wordml" xmlns:w16cid="http://schemas.microsoft.com/office/word/2016/wordml/cid" xmlns:w16se="http://schemas.microsoft.com/office/word/2015/wordml/symex" xmlns:wpg="http://schemas.microsoft.com/office/word/2010/wordprocessingGroup" xmlns:wpi="http://schemas.microsoft.com/office/word/2010/wordprocessingInk" xmlns:wne="http://schemas.microsoft.com/office/word/2006/wordml" xmlns:wps="http://schemas.microsoft.com/office/word/2010/wordprocessingShape" mc:Ignorable="w14 w15 w16se w16cid wp14">
+<w:numbering xmlns:wpc="http://schemas.microsoft.com/office/word/2010/wordprocessingCanvas" xmlns:cx="http://schemas.microsoft.com/office/drawing/2014/chartex" xmlns:cx1="http://schemas.microsoft.com/office/drawing/2015/9/8/chartex" xmlns:cx2="http://schemas.microsoft.com/office/drawing/2015/10/21/chartex" xmlns:cx3="http://schemas.microsoft.com/office/drawing/2016/5/9/chartex" xmlns:cx4="http://schemas.microsoft.com/office/drawing/2016/5/10/chartex" xmlns:cx5="http://schemas.microsoft.com/office/drawing/2016/5/11/chartex" xmlns:cx6="http://schemas.microsoft.com/office/drawing/2016/5/12/chartex" xmlns:cx7="http://schemas.microsoft.com/office/drawing/2016/5/13/chartex" xmlns:cx8="http://schemas.microsoft.com/office/drawing/2016/5/14/chartex" xmlns:mc="http://schemas.openxmlformats.org/markup-compatibility/2006" xmlns:aink="http://schemas.microsoft.com/office/drawing/2016/ink" xmlns:am3d="http://schemas.microsoft.com/office/drawing/2017/model3d" xmlns:o="urn:schemas-microsoft-com:office:office" xmlns:r="http://schemas.openxmlformats.org/officeDocument/2006/relationships" xmlns:m="http://schemas.openxmlformats.org/officeDocument/2006/math" xmlns:v="urn:schemas-microsoft-com:vml" xmlns:wp14="http://schemas.microsoft.com/office/word/2010/wordprocessingDrawing" xmlns:wp="http://schemas.openxmlformats.org/drawingml/2006/wordprocessingDrawing" xmlns:w10="urn:schemas-microsoft-com:office:word" xmlns:w="http://schemas.openxmlformats.org/wordprocessingml/2006/main" xmlns:w14="http://schemas.microsoft.com/office/word/2010/wordml" xmlns:w15="http://schemas.microsoft.com/office/word/2012/wordml" xmlns:w16cex="http://schemas.microsoft.com/office/word/2018/wordml/cex" xmlns:w16cid="http://schemas.microsoft.com/office/word/2016/wordml/cid" xmlns:w16="http://schemas.microsoft.com/office/word/2018/wordml" xmlns:w16sdtdh="http://schemas.microsoft.com/office/word/2020/wordml/sdtdatahash" xmlns:w16se="http://schemas.microsoft.com/office/word/2015/wordml/symex" xmlns:wpg="http://schemas.microsoft.com/office/word/2010/wordprocessingGroup" xmlns:wpi="http://schemas.microsoft.com/office/word/2010/wordprocessingInk" xmlns:wne="http://schemas.microsoft.com/office/word/2006/wordml" xmlns:wps="http://schemas.microsoft.com/office/word/2010/wordprocessingShape" mc:Ignorable="w14 w15 w16se w16cid w16 w16cex w16sdtdh wp14">
   <w:abstractNum w:abstractNumId="0" w15:restartNumberingAfterBreak="0">
     <w:nsid w:val="10095A54"/>
     <w:multiLevelType w:val="hybridMultilevel"/>
@@ -11344,7 +11856,7 @@
 </file>
 
 <file path=word/styles.xml><?xml version="1.0" encoding="utf-8"?>
-<w:styles xmlns:mc="http://schemas.openxmlformats.org/markup-compatibility/2006" xmlns:r="http://schemas.openxmlformats.org/officeDocument/2006/relationships" xmlns:w="http://schemas.openxmlformats.org/wordprocessingml/2006/main" xmlns:w14="http://schemas.microsoft.com/office/word/2010/wordml" xmlns:w15="http://schemas.microsoft.com/office/word/2012/wordml" xmlns:w16cid="http://schemas.microsoft.com/office/word/2016/wordml/cid" xmlns:w16se="http://schemas.microsoft.com/office/word/2015/wordml/symex" mc:Ignorable="w14 w15 w16se w16cid">
+<w:styles xmlns:mc="http://schemas.openxmlformats.org/markup-compatibility/2006" xmlns:r="http://schemas.openxmlformats.org/officeDocument/2006/relationships" xmlns:w="http://schemas.openxmlformats.org/wordprocessingml/2006/main" xmlns:w14="http://schemas.microsoft.com/office/word/2010/wordml" xmlns:w15="http://schemas.microsoft.com/office/word/2012/wordml" xmlns:w16cex="http://schemas.microsoft.com/office/word/2018/wordml/cex" xmlns:w16cid="http://schemas.microsoft.com/office/word/2016/wordml/cid" xmlns:w16="http://schemas.microsoft.com/office/word/2018/wordml" xmlns:w16sdtdh="http://schemas.microsoft.com/office/word/2020/wordml/sdtdatahash" xmlns:w16se="http://schemas.microsoft.com/office/word/2015/wordml/symex" mc:Ignorable="w14 w15 w16se w16cid w16 w16cex w16sdtdh">
   <w:docDefaults>
     <w:rPrDefault>
       <w:rPr>
@@ -11360,7 +11872,7 @@
       </w:pPr>
     </w:pPrDefault>
   </w:docDefaults>
-  <w:latentStyles w:defLockedState="0" w:defUIPriority="99" w:defSemiHidden="0" w:defUnhideWhenUsed="0" w:defQFormat="0" w:count="377">
+  <w:latentStyles w:defLockedState="0" w:defUIPriority="99" w:defSemiHidden="0" w:defUnhideWhenUsed="0" w:defQFormat="0" w:count="376">
     <w:lsdException w:name="Normal" w:uiPriority="0" w:qFormat="1"/>
     <w:lsdException w:name="heading 1" w:uiPriority="9" w:qFormat="1"/>
     <w:lsdException w:name="heading 2" w:semiHidden="1" w:uiPriority="9" w:unhideWhenUsed="1" w:qFormat="1"/>
@@ -11735,7 +12247,6 @@
     <w:lsdException w:name="Mention" w:semiHidden="1" w:unhideWhenUsed="1"/>
     <w:lsdException w:name="Smart Hyperlink" w:semiHidden="1" w:unhideWhenUsed="1"/>
     <w:lsdException w:name="Smart Link" w:semiHidden="1" w:unhideWhenUsed="1"/>
-    <w:lsdException w:name="Smart Link Error" w:semiHidden="1" w:unhideWhenUsed="1"/>
   </w:latentStyles>
   <w:style w:type="paragraph" w:default="1" w:styleId="Normal">
     <w:name w:val="Normal"/>
@@ -11746,11 +12257,11 @@
       <w:sz w:val="24"/>
     </w:rPr>
   </w:style>
-  <w:style w:type="paragraph" w:styleId="Heading1">
+  <w:style w:type="paragraph" w:styleId="Rubrik1">
     <w:name w:val="heading 1"/>
     <w:basedOn w:val="Normal"/>
     <w:next w:val="Normal"/>
-    <w:link w:val="Heading1Char"/>
+    <w:link w:val="Rubrik1Char"/>
     <w:uiPriority w:val="9"/>
     <w:qFormat/>
     <w:rsid w:val="00E63048"/>
@@ -11770,11 +12281,11 @@
       <w:lang w:val="en-GB"/>
     </w:rPr>
   </w:style>
-  <w:style w:type="paragraph" w:styleId="Heading2">
+  <w:style w:type="paragraph" w:styleId="Rubrik2">
     <w:name w:val="heading 2"/>
     <w:basedOn w:val="Normal"/>
     <w:next w:val="Normal"/>
-    <w:link w:val="Heading2Char"/>
+    <w:link w:val="Rubrik2Char"/>
     <w:uiPriority w:val="9"/>
     <w:unhideWhenUsed/>
     <w:qFormat/>
@@ -11794,13 +12305,13 @@
       <w:szCs w:val="26"/>
     </w:rPr>
   </w:style>
-  <w:style w:type="character" w:default="1" w:styleId="DefaultParagraphFont">
+  <w:style w:type="character" w:default="1" w:styleId="Standardstycketeckensnitt">
     <w:name w:val="Default Paragraph Font"/>
     <w:uiPriority w:val="1"/>
     <w:semiHidden/>
     <w:unhideWhenUsed/>
   </w:style>
-  <w:style w:type="table" w:default="1" w:styleId="TableNormal">
+  <w:style w:type="table" w:default="1" w:styleId="Normaltabell">
     <w:name w:val="Normal Table"/>
     <w:uiPriority w:val="99"/>
     <w:semiHidden/>
@@ -11815,16 +12326,16 @@
       </w:tblCellMar>
     </w:tblPr>
   </w:style>
-  <w:style w:type="numbering" w:default="1" w:styleId="NoList">
+  <w:style w:type="numbering" w:default="1" w:styleId="Ingenlista">
     <w:name w:val="No List"/>
     <w:uiPriority w:val="99"/>
     <w:semiHidden/>
     <w:unhideWhenUsed/>
   </w:style>
-  <w:style w:type="character" w:customStyle="1" w:styleId="Heading1Char">
-    <w:name w:val="Heading 1 Char"/>
-    <w:basedOn w:val="DefaultParagraphFont"/>
-    <w:link w:val="Heading1"/>
+  <w:style w:type="character" w:customStyle="1" w:styleId="Rubrik1Char">
+    <w:name w:val="Rubrik 1 Char"/>
+    <w:basedOn w:val="Standardstycketeckensnitt"/>
+    <w:link w:val="Rubrik1"/>
     <w:uiPriority w:val="9"/>
     <w:rsid w:val="00E63048"/>
     <w:rPr>
@@ -11836,10 +12347,10 @@
       <w:lang w:val="en-GB"/>
     </w:rPr>
   </w:style>
-  <w:style w:type="character" w:customStyle="1" w:styleId="Heading2Char">
-    <w:name w:val="Heading 2 Char"/>
-    <w:basedOn w:val="DefaultParagraphFont"/>
-    <w:link w:val="Heading2"/>
+  <w:style w:type="character" w:customStyle="1" w:styleId="Rubrik2Char">
+    <w:name w:val="Rubrik 2 Char"/>
+    <w:basedOn w:val="Standardstycketeckensnitt"/>
+    <w:link w:val="Rubrik2"/>
     <w:uiPriority w:val="9"/>
     <w:rsid w:val="009F0344"/>
     <w:rPr>
@@ -11851,7 +12362,7 @@
       <w:szCs w:val="26"/>
     </w:rPr>
   </w:style>
-  <w:style w:type="paragraph" w:styleId="ListParagraph">
+  <w:style w:type="paragraph" w:styleId="Liststycke">
     <w:name w:val="List Paragraph"/>
     <w:basedOn w:val="Normal"/>
     <w:uiPriority w:val="34"/>
@@ -11862,9 +12373,9 @@
       <w:contextualSpacing/>
     </w:pPr>
   </w:style>
-  <w:style w:type="character" w:styleId="Hyperlink">
+  <w:style w:type="character" w:styleId="Hyperlnk">
     <w:name w:val="Hyperlink"/>
-    <w:basedOn w:val="DefaultParagraphFont"/>
+    <w:basedOn w:val="Standardstycketeckensnitt"/>
     <w:uiPriority w:val="99"/>
     <w:unhideWhenUsed/>
     <w:rsid w:val="00776300"/>
@@ -11873,9 +12384,9 @@
       <w:u w:val="single"/>
     </w:rPr>
   </w:style>
-  <w:style w:type="table" w:styleId="TableGrid">
+  <w:style w:type="table" w:styleId="Tabellrutnt">
     <w:name w:val="Table Grid"/>
-    <w:basedOn w:val="TableNormal"/>
+    <w:basedOn w:val="Normaltabell"/>
     <w:uiPriority w:val="59"/>
     <w:rsid w:val="00BE2FBF"/>
     <w:pPr>
@@ -11892,10 +12403,10 @@
       </w:tblBorders>
     </w:tblPr>
   </w:style>
-  <w:style w:type="paragraph" w:styleId="BalloonText">
+  <w:style w:type="paragraph" w:styleId="Ballongtext">
     <w:name w:val="Balloon Text"/>
     <w:basedOn w:val="Normal"/>
-    <w:link w:val="BalloonTextChar"/>
+    <w:link w:val="BallongtextChar"/>
     <w:uiPriority w:val="99"/>
     <w:semiHidden/>
     <w:unhideWhenUsed/>
@@ -11909,10 +12420,10 @@
       <w:szCs w:val="16"/>
     </w:rPr>
   </w:style>
-  <w:style w:type="character" w:customStyle="1" w:styleId="BalloonTextChar">
-    <w:name w:val="Balloon Text Char"/>
-    <w:basedOn w:val="DefaultParagraphFont"/>
-    <w:link w:val="BalloonText"/>
+  <w:style w:type="character" w:customStyle="1" w:styleId="BallongtextChar">
+    <w:name w:val="Ballongtext Char"/>
+    <w:basedOn w:val="Standardstycketeckensnitt"/>
+    <w:link w:val="Ballongtext"/>
     <w:uiPriority w:val="99"/>
     <w:semiHidden/>
     <w:rsid w:val="00BE2FBF"/>
@@ -11922,7 +12433,7 @@
       <w:szCs w:val="16"/>
     </w:rPr>
   </w:style>
-  <w:style w:type="paragraph" w:styleId="NoSpacing">
+  <w:style w:type="paragraph" w:styleId="Ingetavstnd">
     <w:name w:val="No Spacing"/>
     <w:uiPriority w:val="1"/>
     <w:qFormat/>
@@ -11931,9 +12442,9 @@
       <w:spacing w:after="0" w:line="240" w:lineRule="auto"/>
     </w:pPr>
   </w:style>
-  <w:style w:type="character" w:styleId="FollowedHyperlink">
+  <w:style w:type="character" w:styleId="AnvndHyperlnk">
     <w:name w:val="FollowedHyperlink"/>
-    <w:basedOn w:val="DefaultParagraphFont"/>
+    <w:basedOn w:val="Standardstycketeckensnitt"/>
     <w:uiPriority w:val="99"/>
     <w:semiHidden/>
     <w:unhideWhenUsed/>
@@ -11943,7 +12454,7 @@
       <w:u w:val="single"/>
     </w:rPr>
   </w:style>
-  <w:style w:type="paragraph" w:styleId="Caption">
+  <w:style w:type="paragraph" w:styleId="Beskrivning">
     <w:name w:val="caption"/>
     <w:basedOn w:val="Normal"/>
     <w:next w:val="Normal"/>
@@ -11962,7 +12473,7 @@
       <w:szCs w:val="18"/>
     </w:rPr>
   </w:style>
-  <w:style w:type="paragraph" w:styleId="TOC1">
+  <w:style w:type="paragraph" w:styleId="Innehll1">
     <w:name w:val="toc 1"/>
     <w:basedOn w:val="Normal"/>
     <w:next w:val="Normal"/>
@@ -11981,7 +12492,7 @@
       <w:szCs w:val="20"/>
     </w:rPr>
   </w:style>
-  <w:style w:type="paragraph" w:styleId="TOC2">
+  <w:style w:type="paragraph" w:styleId="Innehll2">
     <w:name w:val="toc 2"/>
     <w:basedOn w:val="Normal"/>
     <w:next w:val="Normal"/>
@@ -12001,7 +12512,7 @@
       <w:szCs w:val="20"/>
     </w:rPr>
   </w:style>
-  <w:style w:type="paragraph" w:styleId="TOC3">
+  <w:style w:type="paragraph" w:styleId="Innehll3">
     <w:name w:val="toc 3"/>
     <w:basedOn w:val="Normal"/>
     <w:next w:val="Normal"/>
@@ -12019,7 +12530,7 @@
       <w:szCs w:val="20"/>
     </w:rPr>
   </w:style>
-  <w:style w:type="paragraph" w:styleId="TOC4">
+  <w:style w:type="paragraph" w:styleId="Innehll4">
     <w:name w:val="toc 4"/>
     <w:basedOn w:val="Normal"/>
     <w:next w:val="Normal"/>
@@ -12037,7 +12548,7 @@
       <w:szCs w:val="20"/>
     </w:rPr>
   </w:style>
-  <w:style w:type="paragraph" w:styleId="TOC5">
+  <w:style w:type="paragraph" w:styleId="Innehll5">
     <w:name w:val="toc 5"/>
     <w:basedOn w:val="Normal"/>
     <w:next w:val="Normal"/>
@@ -12055,7 +12566,7 @@
       <w:szCs w:val="20"/>
     </w:rPr>
   </w:style>
-  <w:style w:type="paragraph" w:styleId="TOC6">
+  <w:style w:type="paragraph" w:styleId="Innehll6">
     <w:name w:val="toc 6"/>
     <w:basedOn w:val="Normal"/>
     <w:next w:val="Normal"/>
@@ -12073,7 +12584,7 @@
       <w:szCs w:val="20"/>
     </w:rPr>
   </w:style>
-  <w:style w:type="paragraph" w:styleId="TOC7">
+  <w:style w:type="paragraph" w:styleId="Innehll7">
     <w:name w:val="toc 7"/>
     <w:basedOn w:val="Normal"/>
     <w:next w:val="Normal"/>
@@ -12091,7 +12602,7 @@
       <w:szCs w:val="20"/>
     </w:rPr>
   </w:style>
-  <w:style w:type="paragraph" w:styleId="TOC8">
+  <w:style w:type="paragraph" w:styleId="Innehll8">
     <w:name w:val="toc 8"/>
     <w:basedOn w:val="Normal"/>
     <w:next w:val="Normal"/>
@@ -12109,7 +12620,7 @@
       <w:szCs w:val="20"/>
     </w:rPr>
   </w:style>
-  <w:style w:type="paragraph" w:styleId="TOC9">
+  <w:style w:type="paragraph" w:styleId="Innehll9">
     <w:name w:val="toc 9"/>
     <w:basedOn w:val="Normal"/>
     <w:next w:val="Normal"/>

</xml_diff>